<commit_message>
changes as of mid december
</commit_message>
<xml_diff>
--- a/writing/Nutritional-diversity-outline_MO.docx
+++ b/writing/Nutritional-diversity-outline_MO.docx
@@ -48,6 +48,7 @@
         </w:rPr>
         <w:t>Abstract</w:t>
       </w:r>
+      <w:bookmarkStart w:id="1" w:name="_GoBack"/>
       <w:commentRangeEnd w:id="0"/>
       <w:r>
         <w:rPr>
@@ -56,16 +57,10 @@
           <w:b w:val="0"/>
           <w:sz w:val="24"/>
           <w:szCs w:val="24"/>
-          <w:rPrChange w:id="1" w:author="Joey Bernhardt" w:date="2015-12-18T16:08:00Z">
-            <w:rPr>
-              <w:rStyle w:val="CommentReference"/>
-              <w:rFonts w:ascii="Arial" w:eastAsia="Arial" w:hAnsi="Arial" w:cs="Arial"/>
-              <w:b w:val="0"/>
-            </w:rPr>
-          </w:rPrChange>
         </w:rPr>
         <w:commentReference w:id="0"/>
       </w:r>
+      <w:bookmarkEnd w:id="1"/>
     </w:p>
     <w:p>
       <w:pPr>
@@ -1652,16 +1647,7 @@
           <w:sz w:val="24"/>
           <w:szCs w:val="24"/>
         </w:rPr>
-        <w:t xml:space="preserve"> 2012). In </w:t>
-      </w:r>
-      <w:r>
-        <w:rPr>
-          <w:rFonts w:ascii="Times New Roman" w:eastAsia="Times New Roman" w:hAnsi="Times New Roman" w:cs="Times New Roman"/>
-          <w:sz w:val="24"/>
-          <w:szCs w:val="24"/>
-        </w:rPr>
-        <w:lastRenderedPageBreak/>
-        <w:t xml:space="preserve">aquatic food webs, some evidence suggests that nutritional profile may be related to species traits: the distribution of trace metals in fish tissues has been related to feeding guild (Bernhard and </w:t>
+        <w:t xml:space="preserve"> 2012). In aquatic food webs, some evidence suggests that nutritional profile may be related to species traits: the distribution of trace metals in fish tissues has been related to feeding guild (Bernhard and </w:t>
       </w:r>
       <w:proofErr w:type="spellStart"/>
       <w:r>
@@ -2186,7 +2172,6 @@
             <w:rFonts w:ascii="Times New Roman" w:hAnsi="Times New Roman" w:cs="Times New Roman"/>
             <w:b/>
           </w:rPr>
-          <w:lastRenderedPageBreak/>
           <w:t>are related to variation in nutritional profile from the perspective of a human diet</w:t>
         </w:r>
       </w:ins>
@@ -2698,16 +2683,7 @@
           <w:sz w:val="24"/>
           <w:szCs w:val="24"/>
         </w:rPr>
-        <w:t xml:space="preserve">. We defined the nutritional profile of a species as the quantity of a given nutrient in 100 g of edible tissue - a metric that is commonly used in the human food composition literature (Nowak et al. 2014). We aimed to include as many species as possible, from marine and freshwater systems, covering a wide geographic range. We searched the literature for analytical compositional values for each of these species. We searched the peer-reviewed literature as well as food composition databases or tables, such as the Food and Agriculture Organization’s </w:t>
-      </w:r>
-      <w:r>
-        <w:rPr>
-          <w:rFonts w:ascii="Times New Roman" w:eastAsia="Times New Roman" w:hAnsi="Times New Roman" w:cs="Times New Roman"/>
-          <w:sz w:val="24"/>
-          <w:szCs w:val="24"/>
-        </w:rPr>
-        <w:lastRenderedPageBreak/>
-        <w:t xml:space="preserve">INFOODS database (FAO/INFOODS 2014) and the United States Department of Agriculture’s Nutrient Files (USDA 2012). </w:t>
+        <w:t xml:space="preserve">. We defined the nutritional profile of a species as the quantity of a given nutrient in 100 g of edible tissue - a metric that is commonly used in the human food composition literature (Nowak et al. 2014). We aimed to include as many species as possible, from marine and freshwater systems, covering a wide geographic range. We searched the literature for analytical compositional values for each of these species. We searched the peer-reviewed literature as well as food composition databases or tables, such as the Food and Agriculture Organization’s INFOODS database (FAO/INFOODS 2014) and the United States Department of Agriculture’s Nutrient Files (USDA 2012). </w:t>
       </w:r>
       <w:commentRangeStart w:id="182"/>
       <w:r>
@@ -3561,7 +3537,6 @@
           <w:sz w:val="24"/>
           <w:szCs w:val="24"/>
         </w:rPr>
-        <w:lastRenderedPageBreak/>
         <w:t xml:space="preserve">We report all models with </w:t>
       </w:r>
       <w:proofErr w:type="spellStart"/>
@@ -4406,7 +4381,6 @@
           <w:rPr>
             <w:rFonts w:ascii="Times New Roman" w:eastAsia="Times New Roman" w:hAnsi="Times New Roman" w:cs="Times New Roman"/>
           </w:rPr>
-          <w:lastRenderedPageBreak/>
           <w:t>EPA in the edible portion varied by a</w:t>
         </w:r>
         <w:r>
@@ -5108,20 +5082,18 @@
           <w:t>10% RDI: calcium: 28/99, zinc: 39/101, iron: 23/104, EPA: 117/238, DHA: 168/235, Fat: 47/277, Protein: 251/251</w:t>
         </w:r>
       </w:ins>
-      <w:bookmarkStart w:id="330" w:name="_GoBack"/>
-      <w:bookmarkEnd w:id="330"/>
-    </w:p>
-    <w:p>
-      <w:pPr>
-        <w:spacing w:line="360" w:lineRule="auto"/>
-        <w:rPr>
-          <w:rFonts w:ascii="Times New Roman" w:hAnsi="Times New Roman" w:cs="Times New Roman"/>
-          <w:b/>
-          <w:rPrChange w:id="331" w:author="Joey Bernhardt" w:date="2015-12-22T16:03:00Z">
+    </w:p>
+    <w:p>
+      <w:pPr>
+        <w:spacing w:line="360" w:lineRule="auto"/>
+        <w:rPr>
+          <w:rFonts w:ascii="Times New Roman" w:hAnsi="Times New Roman" w:cs="Times New Roman"/>
+          <w:b/>
+          <w:rPrChange w:id="330" w:author="Joey Bernhardt" w:date="2015-12-22T16:03:00Z">
             <w:rPr/>
           </w:rPrChange>
         </w:rPr>
-        <w:pPrChange w:id="332" w:author="Joey Bernhardt" w:date="2015-12-22T16:03:00Z">
+        <w:pPrChange w:id="331" w:author="Joey Bernhardt" w:date="2015-12-22T16:03:00Z">
           <w:pPr>
             <w:pStyle w:val="ListParagraph"/>
             <w:numPr>
@@ -5141,11 +5113,11 @@
         </w:numPr>
         <w:spacing w:line="360" w:lineRule="auto"/>
         <w:rPr>
-          <w:ins w:id="333" w:author="Joey Bernhardt" w:date="2015-12-22T15:55:00Z"/>
-          <w:rFonts w:ascii="Times New Roman" w:hAnsi="Times New Roman" w:cs="Times New Roman"/>
-          <w:b/>
-        </w:rPr>
-        <w:pPrChange w:id="334" w:author="Joey Bernhardt" w:date="2015-12-18T16:24:00Z">
+          <w:ins w:id="332" w:author="Joey Bernhardt" w:date="2015-12-22T15:55:00Z"/>
+          <w:rFonts w:ascii="Times New Roman" w:hAnsi="Times New Roman" w:cs="Times New Roman"/>
+          <w:b/>
+        </w:rPr>
+        <w:pPrChange w:id="333" w:author="Joey Bernhardt" w:date="2015-12-18T16:24:00Z">
           <w:pPr>
             <w:pStyle w:val="ListParagraph"/>
             <w:numPr>
@@ -5169,7 +5141,7 @@
         </w:rPr>
         <w:t xml:space="preserve"> </w:t>
       </w:r>
-      <w:ins w:id="335" w:author="Joey Bernhardt" w:date="2015-12-22T15:55:00Z">
+      <w:ins w:id="334" w:author="Joey Bernhardt" w:date="2015-12-22T15:55:00Z">
         <w:r>
           <w:rPr>
             <w:rFonts w:ascii="Times New Roman" w:hAnsi="Times New Roman" w:cs="Times New Roman"/>
@@ -5200,11 +5172,11 @@
         <w:spacing w:line="360" w:lineRule="auto"/>
         <w:rPr>
           <w:rFonts w:ascii="Times New Roman" w:hAnsi="Times New Roman" w:cs="Times New Roman"/>
-          <w:rPrChange w:id="336" w:author="Joey Bernhardt" w:date="2015-12-22T15:55:00Z">
+          <w:rPrChange w:id="335" w:author="Joey Bernhardt" w:date="2015-12-22T15:55:00Z">
             <w:rPr/>
           </w:rPrChange>
         </w:rPr>
-        <w:pPrChange w:id="337" w:author="Joey Bernhardt" w:date="2015-12-22T15:55:00Z">
+        <w:pPrChange w:id="336" w:author="Joey Bernhardt" w:date="2015-12-22T15:55:00Z">
           <w:pPr>
             <w:pStyle w:val="ListParagraph"/>
             <w:numPr>
@@ -5227,7 +5199,7 @@
           <w:rFonts w:ascii="Times New Roman" w:hAnsi="Times New Roman" w:cs="Times New Roman"/>
           <w:b/>
         </w:rPr>
-        <w:pPrChange w:id="338" w:author="Joey Bernhardt" w:date="2015-12-18T16:24:00Z">
+        <w:pPrChange w:id="337" w:author="Joey Bernhardt" w:date="2015-12-18T16:24:00Z">
           <w:pPr>
             <w:pStyle w:val="ListParagraph"/>
             <w:numPr>
@@ -5268,6 +5240,18 @@
           <w:rFonts w:ascii="Times New Roman" w:hAnsi="Times New Roman" w:cs="Times New Roman"/>
           <w:b/>
         </w:rPr>
+        <w:pPrChange w:id="338" w:author="Joey Bernhardt" w:date="2015-12-18T16:24:00Z">
+          <w:pPr/>
+        </w:pPrChange>
+      </w:pPr>
+    </w:p>
+    <w:p>
+      <w:pPr>
+        <w:spacing w:line="360" w:lineRule="auto"/>
+        <w:rPr>
+          <w:rFonts w:ascii="Times New Roman" w:hAnsi="Times New Roman" w:cs="Times New Roman"/>
+          <w:b/>
+        </w:rPr>
         <w:pPrChange w:id="339" w:author="Joey Bernhardt" w:date="2015-12-18T16:24:00Z">
           <w:pPr/>
         </w:pPrChange>
@@ -5284,19 +5268,7 @@
           <w:pPr/>
         </w:pPrChange>
       </w:pPr>
-    </w:p>
-    <w:p>
-      <w:pPr>
-        <w:spacing w:line="360" w:lineRule="auto"/>
-        <w:rPr>
-          <w:rFonts w:ascii="Times New Roman" w:hAnsi="Times New Roman" w:cs="Times New Roman"/>
-          <w:b/>
-        </w:rPr>
-        <w:pPrChange w:id="341" w:author="Joey Bernhardt" w:date="2015-12-18T16:24:00Z">
-          <w:pPr/>
-        </w:pPrChange>
-      </w:pPr>
-      <w:commentRangeStart w:id="342"/>
+      <w:commentRangeStart w:id="341"/>
       <w:r>
         <w:rPr>
           <w:rFonts w:ascii="Times New Roman" w:hAnsi="Times New Roman" w:cs="Times New Roman"/>
@@ -5304,7 +5276,7 @@
         </w:rPr>
         <w:t>Discussion</w:t>
       </w:r>
-      <w:commentRangeEnd w:id="342"/>
+      <w:commentRangeEnd w:id="341"/>
       <w:r>
         <w:rPr>
           <w:rStyle w:val="CommentReference"/>
@@ -5312,7 +5284,7 @@
           <w:color w:val="000000"/>
           <w:lang w:val="en-US"/>
         </w:rPr>
-        <w:commentReference w:id="342"/>
+        <w:commentReference w:id="341"/>
       </w:r>
       <w:r>
         <w:rPr>
@@ -5329,7 +5301,7 @@
           <w:rFonts w:ascii="Times New Roman" w:hAnsi="Times New Roman" w:cs="Times New Roman"/>
           <w:b/>
         </w:rPr>
-        <w:pPrChange w:id="343" w:author="Joey Bernhardt" w:date="2015-12-18T16:24:00Z">
+        <w:pPrChange w:id="342" w:author="Joey Bernhardt" w:date="2015-12-18T16:24:00Z">
           <w:pPr/>
         </w:pPrChange>
       </w:pPr>
@@ -5376,7 +5348,7 @@
         <w:pStyle w:val="normal0"/>
         <w:spacing w:line="360" w:lineRule="auto"/>
         <w:rPr>
-          <w:ins w:id="344" w:author="Joey Bernhardt" w:date="2015-12-16T09:19:00Z"/>
+          <w:ins w:id="343" w:author="Joey Bernhardt" w:date="2015-12-16T09:19:00Z"/>
           <w:rFonts w:ascii="Times New Roman" w:eastAsia="Times New Roman" w:hAnsi="Times New Roman" w:cs="Times New Roman"/>
           <w:sz w:val="24"/>
           <w:szCs w:val="24"/>
@@ -5388,13 +5360,13 @@
         <w:pStyle w:val="normal0"/>
         <w:spacing w:line="360" w:lineRule="auto"/>
         <w:rPr>
-          <w:ins w:id="345" w:author="Joey Bernhardt" w:date="2015-12-15T07:41:00Z"/>
-          <w:rFonts w:ascii="Times New Roman" w:eastAsia="Times New Roman" w:hAnsi="Times New Roman" w:cs="Times New Roman"/>
-          <w:sz w:val="24"/>
-          <w:szCs w:val="24"/>
-        </w:rPr>
-      </w:pPr>
-      <w:ins w:id="346" w:author="Joey Bernhardt" w:date="2015-12-15T07:41:00Z">
+          <w:ins w:id="344" w:author="Joey Bernhardt" w:date="2015-12-15T07:41:00Z"/>
+          <w:rFonts w:ascii="Times New Roman" w:eastAsia="Times New Roman" w:hAnsi="Times New Roman" w:cs="Times New Roman"/>
+          <w:sz w:val="24"/>
+          <w:szCs w:val="24"/>
+        </w:rPr>
+      </w:pPr>
+      <w:ins w:id="345" w:author="Joey Bernhardt" w:date="2015-12-15T07:41:00Z">
         <w:r>
           <w:rPr>
             <w:rFonts w:ascii="Times New Roman" w:eastAsia="Times New Roman" w:hAnsi="Times New Roman" w:cs="Times New Roman"/>
@@ -5431,7 +5403,7 @@
           <w:t>have ….</w:t>
         </w:r>
       </w:ins>
-      <w:ins w:id="347" w:author="Joey Bernhardt" w:date="2015-12-16T09:19:00Z">
+      <w:ins w:id="346" w:author="Joey Bernhardt" w:date="2015-12-16T09:19:00Z">
         <w:r>
           <w:rPr>
             <w:rFonts w:ascii="Times New Roman" w:eastAsia="Times New Roman" w:hAnsi="Times New Roman" w:cs="Times New Roman"/>
@@ -5486,25 +5458,25 @@
         <w:pStyle w:val="normal0"/>
         <w:spacing w:line="360" w:lineRule="auto"/>
         <w:rPr>
+          <w:ins w:id="347" w:author="Joey Bernhardt" w:date="2015-12-16T09:16:00Z"/>
+          <w:rFonts w:ascii="Times New Roman" w:eastAsia="Times New Roman" w:hAnsi="Times New Roman" w:cs="Times New Roman"/>
+          <w:sz w:val="24"/>
+          <w:szCs w:val="24"/>
+        </w:rPr>
+      </w:pPr>
+    </w:p>
+    <w:p>
+      <w:pPr>
+        <w:pStyle w:val="normal0"/>
+        <w:spacing w:line="360" w:lineRule="auto"/>
+        <w:rPr>
           <w:ins w:id="348" w:author="Joey Bernhardt" w:date="2015-12-16T09:16:00Z"/>
           <w:rFonts w:ascii="Times New Roman" w:eastAsia="Times New Roman" w:hAnsi="Times New Roman" w:cs="Times New Roman"/>
           <w:sz w:val="24"/>
           <w:szCs w:val="24"/>
         </w:rPr>
       </w:pPr>
-    </w:p>
-    <w:p>
-      <w:pPr>
-        <w:pStyle w:val="normal0"/>
-        <w:spacing w:line="360" w:lineRule="auto"/>
-        <w:rPr>
-          <w:ins w:id="349" w:author="Joey Bernhardt" w:date="2015-12-16T09:16:00Z"/>
-          <w:rFonts w:ascii="Times New Roman" w:eastAsia="Times New Roman" w:hAnsi="Times New Roman" w:cs="Times New Roman"/>
-          <w:sz w:val="24"/>
-          <w:szCs w:val="24"/>
-        </w:rPr>
-      </w:pPr>
-      <w:ins w:id="350" w:author="Joey Bernhardt" w:date="2015-12-16T09:16:00Z">
+      <w:ins w:id="349" w:author="Joey Bernhardt" w:date="2015-12-16T09:16:00Z">
         <w:r>
           <w:rPr>
             <w:rFonts w:ascii="Times New Roman" w:eastAsia="Times New Roman" w:hAnsi="Times New Roman" w:cs="Times New Roman"/>
@@ -5520,25 +5492,25 @@
         <w:pStyle w:val="normal0"/>
         <w:spacing w:line="360" w:lineRule="auto"/>
         <w:rPr>
+          <w:ins w:id="350" w:author="Joey Bernhardt" w:date="2015-12-16T12:58:00Z"/>
+          <w:rFonts w:ascii="Times New Roman" w:eastAsia="Times New Roman" w:hAnsi="Times New Roman" w:cs="Times New Roman"/>
+          <w:sz w:val="24"/>
+          <w:szCs w:val="24"/>
+        </w:rPr>
+      </w:pPr>
+    </w:p>
+    <w:p>
+      <w:pPr>
+        <w:pStyle w:val="normal0"/>
+        <w:spacing w:line="360" w:lineRule="auto"/>
+        <w:rPr>
           <w:ins w:id="351" w:author="Joey Bernhardt" w:date="2015-12-16T12:58:00Z"/>
           <w:rFonts w:ascii="Times New Roman" w:eastAsia="Times New Roman" w:hAnsi="Times New Roman" w:cs="Times New Roman"/>
           <w:sz w:val="24"/>
           <w:szCs w:val="24"/>
         </w:rPr>
       </w:pPr>
-    </w:p>
-    <w:p>
-      <w:pPr>
-        <w:pStyle w:val="normal0"/>
-        <w:spacing w:line="360" w:lineRule="auto"/>
-        <w:rPr>
-          <w:ins w:id="352" w:author="Joey Bernhardt" w:date="2015-12-16T12:58:00Z"/>
-          <w:rFonts w:ascii="Times New Roman" w:eastAsia="Times New Roman" w:hAnsi="Times New Roman" w:cs="Times New Roman"/>
-          <w:sz w:val="24"/>
-          <w:szCs w:val="24"/>
-        </w:rPr>
-      </w:pPr>
-      <w:ins w:id="353" w:author="Joey Bernhardt" w:date="2015-12-16T12:58:00Z">
+      <w:ins w:id="352" w:author="Joey Bernhardt" w:date="2015-12-16T12:58:00Z">
         <w:r>
           <w:rPr>
             <w:rFonts w:ascii="Times New Roman" w:eastAsia="Times New Roman" w:hAnsi="Times New Roman" w:cs="Times New Roman"/>
@@ -5565,13 +5537,13 @@
         <w:pStyle w:val="normal0"/>
         <w:spacing w:line="360" w:lineRule="auto"/>
         <w:rPr>
-          <w:ins w:id="354" w:author="Joey Bernhardt" w:date="2015-12-16T12:48:00Z"/>
-          <w:rFonts w:ascii="Times New Roman" w:eastAsia="Times New Roman" w:hAnsi="Times New Roman" w:cs="Times New Roman"/>
-          <w:sz w:val="24"/>
-          <w:szCs w:val="24"/>
-        </w:rPr>
-      </w:pPr>
-      <w:ins w:id="355" w:author="Joey Bernhardt" w:date="2015-12-16T09:30:00Z">
+          <w:ins w:id="353" w:author="Joey Bernhardt" w:date="2015-12-16T12:48:00Z"/>
+          <w:rFonts w:ascii="Times New Roman" w:eastAsia="Times New Roman" w:hAnsi="Times New Roman" w:cs="Times New Roman"/>
+          <w:sz w:val="24"/>
+          <w:szCs w:val="24"/>
+        </w:rPr>
+      </w:pPr>
+      <w:ins w:id="354" w:author="Joey Bernhardt" w:date="2015-12-16T09:30:00Z">
         <w:r>
           <w:rPr>
             <w:rFonts w:ascii="Times New Roman" w:eastAsia="Times New Roman" w:hAnsi="Times New Roman" w:cs="Times New Roman"/>
@@ -5587,7 +5559,7 @@
         <w:pStyle w:val="normal0"/>
         <w:spacing w:line="360" w:lineRule="auto"/>
         <w:rPr>
-          <w:ins w:id="356" w:author="Joey Bernhardt" w:date="2015-12-16T12:48:00Z"/>
+          <w:ins w:id="355" w:author="Joey Bernhardt" w:date="2015-12-16T12:48:00Z"/>
           <w:rFonts w:ascii="Times New Roman" w:eastAsia="Times New Roman" w:hAnsi="Times New Roman" w:cs="Times New Roman"/>
           <w:sz w:val="24"/>
           <w:szCs w:val="24"/>
@@ -5599,13 +5571,13 @@
         <w:pStyle w:val="normal0"/>
         <w:spacing w:line="360" w:lineRule="auto"/>
         <w:rPr>
-          <w:ins w:id="357" w:author="Joey Bernhardt" w:date="2015-12-16T09:30:00Z"/>
-          <w:rFonts w:ascii="Times New Roman" w:eastAsia="Times New Roman" w:hAnsi="Times New Roman" w:cs="Times New Roman"/>
-          <w:sz w:val="24"/>
-          <w:szCs w:val="24"/>
-        </w:rPr>
-      </w:pPr>
-      <w:ins w:id="358" w:author="Joey Bernhardt" w:date="2015-12-16T12:48:00Z">
+          <w:ins w:id="356" w:author="Joey Bernhardt" w:date="2015-12-16T09:30:00Z"/>
+          <w:rFonts w:ascii="Times New Roman" w:eastAsia="Times New Roman" w:hAnsi="Times New Roman" w:cs="Times New Roman"/>
+          <w:sz w:val="24"/>
+          <w:szCs w:val="24"/>
+        </w:rPr>
+      </w:pPr>
+      <w:ins w:id="357" w:author="Joey Bernhardt" w:date="2015-12-16T12:48:00Z">
         <w:r>
           <w:rPr>
             <w:rFonts w:ascii="Times New Roman" w:eastAsia="Times New Roman" w:hAnsi="Times New Roman" w:cs="Times New Roman"/>
@@ -5621,7 +5593,7 @@
         <w:pStyle w:val="normal0"/>
         <w:spacing w:line="360" w:lineRule="auto"/>
         <w:rPr>
-          <w:ins w:id="359" w:author="Joey Bernhardt" w:date="2015-12-16T12:56:00Z"/>
+          <w:ins w:id="358" w:author="Joey Bernhardt" w:date="2015-12-16T12:56:00Z"/>
           <w:rFonts w:ascii="Times New Roman" w:eastAsia="Times New Roman" w:hAnsi="Times New Roman" w:cs="Times New Roman"/>
           <w:sz w:val="24"/>
           <w:szCs w:val="24"/>
@@ -5633,30 +5605,30 @@
         <w:pStyle w:val="normal0"/>
         <w:spacing w:line="360" w:lineRule="auto"/>
         <w:rPr>
+          <w:del w:id="359" w:author="Joey Bernhardt" w:date="2015-12-22T15:50:00Z"/>
+          <w:rFonts w:ascii="Times New Roman" w:eastAsia="Times New Roman" w:hAnsi="Times New Roman" w:cs="Times New Roman"/>
+          <w:sz w:val="24"/>
+          <w:szCs w:val="24"/>
+        </w:rPr>
+      </w:pPr>
+    </w:p>
+    <w:p>
+      <w:pPr>
+        <w:pStyle w:val="normal0"/>
+        <w:spacing w:line="360" w:lineRule="auto"/>
+        <w:rPr>
           <w:del w:id="360" w:author="Joey Bernhardt" w:date="2015-12-22T15:50:00Z"/>
-          <w:rFonts w:ascii="Times New Roman" w:eastAsia="Times New Roman" w:hAnsi="Times New Roman" w:cs="Times New Roman"/>
-          <w:sz w:val="24"/>
-          <w:szCs w:val="24"/>
-        </w:rPr>
-      </w:pPr>
-    </w:p>
-    <w:p>
-      <w:pPr>
-        <w:pStyle w:val="normal0"/>
-        <w:spacing w:line="360" w:lineRule="auto"/>
-        <w:rPr>
-          <w:del w:id="361" w:author="Joey Bernhardt" w:date="2015-12-22T15:50:00Z"/>
-          <w:rFonts w:ascii="Times New Roman" w:hAnsi="Times New Roman" w:cs="Times New Roman"/>
-          <w:sz w:val="24"/>
-          <w:szCs w:val="24"/>
-          <w:rPrChange w:id="362" w:author="Joey Bernhardt" w:date="2015-12-18T16:08:00Z">
+          <w:rFonts w:ascii="Times New Roman" w:hAnsi="Times New Roman" w:cs="Times New Roman"/>
+          <w:sz w:val="24"/>
+          <w:szCs w:val="24"/>
+          <w:rPrChange w:id="361" w:author="Joey Bernhardt" w:date="2015-12-18T16:08:00Z">
             <w:rPr>
-              <w:del w:id="363" w:author="Joey Bernhardt" w:date="2015-12-22T15:50:00Z"/>
+              <w:del w:id="362" w:author="Joey Bernhardt" w:date="2015-12-22T15:50:00Z"/>
             </w:rPr>
           </w:rPrChange>
         </w:rPr>
       </w:pPr>
-      <w:del w:id="364" w:author="Joey Bernhardt" w:date="2015-12-22T15:50:00Z">
+      <w:del w:id="363" w:author="Joey Bernhardt" w:date="2015-12-22T15:50:00Z">
         <w:r>
           <w:rPr>
             <w:rFonts w:ascii="Times New Roman" w:eastAsia="Times New Roman" w:hAnsi="Times New Roman" w:cs="Times New Roman"/>
@@ -5666,7 +5638,7 @@
           </w:rPr>
           <w:delText xml:space="preserve">The two axes that most strongly control nutritional content of the edible portion are body size and latitude. In order to meet at least 25% of RDI for a range of nutrients, species must be XX size </w:delText>
         </w:r>
-        <w:commentRangeStart w:id="365"/>
+        <w:commentRangeStart w:id="364"/>
         <w:r>
           <w:rPr>
             <w:rFonts w:ascii="Times New Roman" w:eastAsia="Times New Roman" w:hAnsi="Times New Roman" w:cs="Times New Roman"/>
@@ -5676,17 +5648,17 @@
           </w:rPr>
           <w:delText>and</w:delText>
         </w:r>
-        <w:commentRangeEnd w:id="365"/>
+        <w:commentRangeEnd w:id="364"/>
         <w:r>
           <w:rPr>
             <w:rFonts w:ascii="Times New Roman" w:hAnsi="Times New Roman" w:cs="Times New Roman"/>
             <w:sz w:val="24"/>
             <w:szCs w:val="24"/>
-            <w:rPrChange w:id="366" w:author="Joey Bernhardt" w:date="2015-12-18T16:08:00Z">
+            <w:rPrChange w:id="365" w:author="Joey Bernhardt" w:date="2015-12-18T16:08:00Z">
               <w:rPr/>
             </w:rPrChange>
           </w:rPr>
-          <w:commentReference w:id="365"/>
+          <w:commentReference w:id="364"/>
         </w:r>
         <w:r>
           <w:rPr>
@@ -5711,11 +5683,11 @@
       <w:pPr>
         <w:spacing w:line="360" w:lineRule="auto"/>
         <w:rPr>
-          <w:del w:id="367" w:author="Joey Bernhardt" w:date="2015-12-22T15:50:00Z"/>
-          <w:rFonts w:ascii="Times New Roman" w:hAnsi="Times New Roman" w:cs="Times New Roman"/>
-          <w:b/>
-        </w:rPr>
-        <w:pPrChange w:id="368" w:author="Joey Bernhardt" w:date="2015-12-18T16:24:00Z">
+          <w:del w:id="366" w:author="Joey Bernhardt" w:date="2015-12-22T15:50:00Z"/>
+          <w:rFonts w:ascii="Times New Roman" w:hAnsi="Times New Roman" w:cs="Times New Roman"/>
+          <w:b/>
+        </w:rPr>
+        <w:pPrChange w:id="367" w:author="Joey Bernhardt" w:date="2015-12-18T16:24:00Z">
           <w:pPr/>
         </w:pPrChange>
       </w:pPr>
@@ -5725,18 +5697,18 @@
         <w:pStyle w:val="normal0"/>
         <w:spacing w:line="360" w:lineRule="auto"/>
         <w:rPr>
-          <w:del w:id="369" w:author="Joey Bernhardt" w:date="2015-12-22T15:50:00Z"/>
-          <w:rFonts w:ascii="Times New Roman" w:hAnsi="Times New Roman" w:cs="Times New Roman"/>
-          <w:sz w:val="24"/>
-          <w:szCs w:val="24"/>
-          <w:rPrChange w:id="370" w:author="Joey Bernhardt" w:date="2015-12-18T16:08:00Z">
+          <w:del w:id="368" w:author="Joey Bernhardt" w:date="2015-12-22T15:50:00Z"/>
+          <w:rFonts w:ascii="Times New Roman" w:hAnsi="Times New Roman" w:cs="Times New Roman"/>
+          <w:sz w:val="24"/>
+          <w:szCs w:val="24"/>
+          <w:rPrChange w:id="369" w:author="Joey Bernhardt" w:date="2015-12-18T16:08:00Z">
             <w:rPr>
-              <w:del w:id="371" w:author="Joey Bernhardt" w:date="2015-12-22T15:50:00Z"/>
+              <w:del w:id="370" w:author="Joey Bernhardt" w:date="2015-12-22T15:50:00Z"/>
             </w:rPr>
           </w:rPrChange>
         </w:rPr>
       </w:pPr>
-      <w:del w:id="372" w:author="Joey Bernhardt" w:date="2015-12-22T15:50:00Z">
+      <w:del w:id="371" w:author="Joey Bernhardt" w:date="2015-12-22T15:50:00Z">
         <w:r>
           <w:rPr>
             <w:rFonts w:ascii="Times New Roman" w:eastAsia="Times New Roman" w:hAnsi="Times New Roman" w:cs="Times New Roman"/>
@@ -5751,15 +5723,15 @@
       <w:pPr>
         <w:spacing w:line="360" w:lineRule="auto"/>
         <w:rPr>
-          <w:ins w:id="373" w:author="Joey Bernhardt" w:date="2015-12-16T09:27:00Z"/>
-          <w:rFonts w:ascii="Times New Roman" w:hAnsi="Times New Roman" w:cs="Times New Roman"/>
-          <w:b/>
-        </w:rPr>
-        <w:pPrChange w:id="374" w:author="Joey Bernhardt" w:date="2015-12-18T16:24:00Z">
+          <w:ins w:id="372" w:author="Joey Bernhardt" w:date="2015-12-16T09:27:00Z"/>
+          <w:rFonts w:ascii="Times New Roman" w:hAnsi="Times New Roman" w:cs="Times New Roman"/>
+          <w:b/>
+        </w:rPr>
+        <w:pPrChange w:id="373" w:author="Joey Bernhardt" w:date="2015-12-18T16:24:00Z">
           <w:pPr/>
         </w:pPrChange>
       </w:pPr>
-      <w:ins w:id="375" w:author="Joey Bernhardt" w:date="2015-12-16T09:27:00Z">
+      <w:ins w:id="374" w:author="Joey Bernhardt" w:date="2015-12-16T09:27:00Z">
         <w:r>
           <w:rPr>
             <w:rFonts w:ascii="Times New Roman" w:hAnsi="Times New Roman" w:cs="Times New Roman"/>
@@ -5778,15 +5750,15 @@
         </w:numPr>
         <w:spacing w:line="360" w:lineRule="auto"/>
         <w:rPr>
-          <w:ins w:id="376" w:author="Joey Bernhardt" w:date="2015-12-18T17:41:00Z"/>
-          <w:rFonts w:ascii="Times New Roman" w:hAnsi="Times New Roman" w:cs="Times New Roman"/>
-          <w:b/>
-        </w:rPr>
-        <w:pPrChange w:id="377" w:author="Joey Bernhardt" w:date="2015-12-18T16:24:00Z">
+          <w:ins w:id="375" w:author="Joey Bernhardt" w:date="2015-12-18T17:41:00Z"/>
+          <w:rFonts w:ascii="Times New Roman" w:hAnsi="Times New Roman" w:cs="Times New Roman"/>
+          <w:b/>
+        </w:rPr>
+        <w:pPrChange w:id="376" w:author="Joey Bernhardt" w:date="2015-12-18T16:24:00Z">
           <w:pPr/>
         </w:pPrChange>
       </w:pPr>
-      <w:ins w:id="378" w:author="Joey Bernhardt" w:date="2015-12-16T12:47:00Z">
+      <w:ins w:id="377" w:author="Joey Bernhardt" w:date="2015-12-16T12:47:00Z">
         <w:r>
           <w:rPr>
             <w:rFonts w:ascii="Times New Roman" w:hAnsi="Times New Roman" w:cs="Times New Roman"/>
@@ -5800,29 +5772,28 @@
       <w:pPr>
         <w:spacing w:line="360" w:lineRule="auto"/>
         <w:rPr>
-          <w:ins w:id="379" w:author="Joey Bernhardt" w:date="2015-12-16T12:57:00Z"/>
-          <w:rFonts w:ascii="Times New Roman" w:hAnsi="Times New Roman" w:cs="Times New Roman"/>
-          <w:b/>
-        </w:rPr>
-        <w:pPrChange w:id="380" w:author="Joey Bernhardt" w:date="2015-12-18T17:41:00Z">
+          <w:ins w:id="378" w:author="Joey Bernhardt" w:date="2015-12-16T12:57:00Z"/>
+          <w:rFonts w:ascii="Times New Roman" w:hAnsi="Times New Roman" w:cs="Times New Roman"/>
+          <w:b/>
+        </w:rPr>
+        <w:pPrChange w:id="379" w:author="Joey Bernhardt" w:date="2015-12-18T17:41:00Z">
           <w:pPr/>
         </w:pPrChange>
       </w:pPr>
-      <w:ins w:id="381" w:author="Joey Bernhardt" w:date="2015-12-18T17:42:00Z">
+      <w:ins w:id="380" w:author="Joey Bernhardt" w:date="2015-12-18T17:42:00Z">
         <w:r>
           <w:rPr>
             <w:rFonts w:ascii="Times New Roman" w:hAnsi="Times New Roman" w:cs="Times New Roman"/>
             <w:b/>
             <w:noProof/>
             <w:lang w:val="en-US"/>
-            <w:rPrChange w:id="382" w:author="Unknown">
+            <w:rPrChange w:id="381" w:author="Unknown">
               <w:rPr>
                 <w:noProof/>
                 <w:lang w:val="en-US"/>
               </w:rPr>
             </w:rPrChange>
           </w:rPr>
-          <w:lastRenderedPageBreak/>
           <w:drawing>
             <wp:inline distT="0" distB="0" distL="0" distR="0" wp14:anchorId="452B0F58" wp14:editId="5ABAF490">
               <wp:extent cx="5486400" cy="4152900"/>
@@ -5876,15 +5847,15 @@
         </w:numPr>
         <w:spacing w:line="360" w:lineRule="auto"/>
         <w:rPr>
-          <w:ins w:id="383" w:author="Joey Bernhardt" w:date="2015-12-18T17:43:00Z"/>
-          <w:rFonts w:ascii="Times New Roman" w:hAnsi="Times New Roman" w:cs="Times New Roman"/>
-          <w:b/>
-        </w:rPr>
-        <w:pPrChange w:id="384" w:author="Joey Bernhardt" w:date="2015-12-18T16:24:00Z">
+          <w:ins w:id="382" w:author="Joey Bernhardt" w:date="2015-12-18T17:43:00Z"/>
+          <w:rFonts w:ascii="Times New Roman" w:hAnsi="Times New Roman" w:cs="Times New Roman"/>
+          <w:b/>
+        </w:rPr>
+        <w:pPrChange w:id="383" w:author="Joey Bernhardt" w:date="2015-12-18T16:24:00Z">
           <w:pPr/>
         </w:pPrChange>
       </w:pPr>
-      <w:ins w:id="385" w:author="Joey Bernhardt" w:date="2015-12-16T12:57:00Z">
+      <w:ins w:id="384" w:author="Joey Bernhardt" w:date="2015-12-16T12:57:00Z">
         <w:r>
           <w:rPr>
             <w:rFonts w:ascii="Times New Roman" w:hAnsi="Times New Roman" w:cs="Times New Roman"/>
@@ -5898,29 +5869,28 @@
       <w:pPr>
         <w:spacing w:line="360" w:lineRule="auto"/>
         <w:rPr>
-          <w:ins w:id="386" w:author="Joey Bernhardt" w:date="2015-12-16T12:47:00Z"/>
-          <w:rFonts w:ascii="Times New Roman" w:hAnsi="Times New Roman" w:cs="Times New Roman"/>
-          <w:b/>
-        </w:rPr>
-        <w:pPrChange w:id="387" w:author="Joey Bernhardt" w:date="2015-12-18T17:43:00Z">
+          <w:ins w:id="385" w:author="Joey Bernhardt" w:date="2015-12-16T12:47:00Z"/>
+          <w:rFonts w:ascii="Times New Roman" w:hAnsi="Times New Roman" w:cs="Times New Roman"/>
+          <w:b/>
+        </w:rPr>
+        <w:pPrChange w:id="386" w:author="Joey Bernhardt" w:date="2015-12-18T17:43:00Z">
           <w:pPr/>
         </w:pPrChange>
       </w:pPr>
-      <w:ins w:id="388" w:author="Joey Bernhardt" w:date="2015-12-18T17:43:00Z">
+      <w:ins w:id="387" w:author="Joey Bernhardt" w:date="2015-12-18T17:43:00Z">
         <w:r>
           <w:rPr>
             <w:rFonts w:ascii="Times New Roman" w:hAnsi="Times New Roman" w:cs="Times New Roman"/>
             <w:b/>
             <w:noProof/>
             <w:lang w:val="en-US"/>
-            <w:rPrChange w:id="389" w:author="Unknown">
+            <w:rPrChange w:id="388" w:author="Unknown">
               <w:rPr>
                 <w:noProof/>
                 <w:lang w:val="en-US"/>
               </w:rPr>
             </w:rPrChange>
           </w:rPr>
-          <w:lastRenderedPageBreak/>
           <w:drawing>
             <wp:inline distT="0" distB="0" distL="0" distR="0" wp14:anchorId="1E82D728" wp14:editId="55AB938D">
               <wp:extent cx="5486400" cy="4388485"/>
@@ -5974,16 +5944,27 @@
         </w:numPr>
         <w:spacing w:line="360" w:lineRule="auto"/>
         <w:rPr>
-          <w:ins w:id="390" w:author="Joey Bernhardt" w:date="2015-12-19T09:08:00Z"/>
-          <w:rFonts w:ascii="Times New Roman" w:hAnsi="Times New Roman" w:cs="Times New Roman"/>
-          <w:b/>
-        </w:rPr>
-        <w:pPrChange w:id="391" w:author="Joey Bernhardt" w:date="2015-12-18T16:24:00Z">
+          <w:ins w:id="389" w:author="Joey Bernhardt" w:date="2015-12-19T09:08:00Z"/>
+          <w:rFonts w:ascii="Times New Roman" w:hAnsi="Times New Roman" w:cs="Times New Roman"/>
+          <w:b/>
+        </w:rPr>
+        <w:pPrChange w:id="390" w:author="Joey Bernhardt" w:date="2015-12-18T16:24:00Z">
           <w:pPr/>
         </w:pPrChange>
       </w:pPr>
       <w:proofErr w:type="gramStart"/>
-      <w:ins w:id="392" w:author="Joey Bernhardt" w:date="2015-12-16T09:27:00Z">
+      <w:ins w:id="391" w:author="Joey Bernhardt" w:date="2015-12-16T09:27:00Z">
+        <w:r>
+          <w:rPr>
+            <w:rFonts w:ascii="Times New Roman" w:hAnsi="Times New Roman" w:cs="Times New Roman"/>
+            <w:b/>
+            <w:rPrChange w:id="392" w:author="Joey Bernhardt" w:date="2015-12-18T16:08:00Z">
+              <w:rPr/>
+            </w:rPrChange>
+          </w:rPr>
+          <w:t>nutrient</w:t>
+        </w:r>
+        <w:proofErr w:type="gramEnd"/>
         <w:r>
           <w:rPr>
             <w:rFonts w:ascii="Times New Roman" w:hAnsi="Times New Roman" w:cs="Times New Roman"/>
@@ -5992,17 +5973,6 @@
               <w:rPr/>
             </w:rPrChange>
           </w:rPr>
-          <w:t>nutrient</w:t>
-        </w:r>
-        <w:proofErr w:type="gramEnd"/>
-        <w:r>
-          <w:rPr>
-            <w:rFonts w:ascii="Times New Roman" w:hAnsi="Times New Roman" w:cs="Times New Roman"/>
-            <w:b/>
-            <w:rPrChange w:id="394" w:author="Joey Bernhardt" w:date="2015-12-18T16:08:00Z">
-              <w:rPr/>
-            </w:rPrChange>
-          </w:rPr>
           <w:t xml:space="preserve"> accumulation curve</w:t>
         </w:r>
       </w:ins>
@@ -6012,28 +5982,33 @@
         <w:pStyle w:val="ListParagraph"/>
         <w:spacing w:line="360" w:lineRule="auto"/>
         <w:rPr>
-          <w:ins w:id="395" w:author="Joey Bernhardt" w:date="2015-12-16T09:27:00Z"/>
-          <w:rFonts w:ascii="Times New Roman" w:hAnsi="Times New Roman" w:cs="Times New Roman"/>
-          <w:b/>
-          <w:rPrChange w:id="396" w:author="Joey Bernhardt" w:date="2015-12-18T16:08:00Z">
+          <w:ins w:id="394" w:author="Joey Bernhardt" w:date="2015-12-16T09:27:00Z"/>
+          <w:rFonts w:ascii="Times New Roman" w:hAnsi="Times New Roman" w:cs="Times New Roman"/>
+          <w:b/>
+          <w:rPrChange w:id="395" w:author="Joey Bernhardt" w:date="2015-12-18T16:08:00Z">
             <w:rPr>
-              <w:ins w:id="397" w:author="Joey Bernhardt" w:date="2015-12-16T09:27:00Z"/>
+              <w:ins w:id="396" w:author="Joey Bernhardt" w:date="2015-12-16T09:27:00Z"/>
             </w:rPr>
           </w:rPrChange>
         </w:rPr>
-        <w:pPrChange w:id="398" w:author="Joey Bernhardt" w:date="2015-12-19T09:08:00Z">
+        <w:pPrChange w:id="397" w:author="Joey Bernhardt" w:date="2015-12-19T09:08:00Z">
           <w:pPr/>
         </w:pPrChange>
       </w:pPr>
-      <w:ins w:id="399" w:author="Joey Bernhardt" w:date="2015-12-22T10:45:00Z">
+      <w:ins w:id="398" w:author="Joey Bernhardt" w:date="2015-12-22T10:45:00Z">
         <w:r>
           <w:rPr>
             <w:rFonts w:ascii="Times New Roman" w:hAnsi="Times New Roman" w:cs="Times New Roman"/>
             <w:b/>
             <w:noProof/>
             <w:lang w:val="en-US"/>
-          </w:rPr>
-          <w:lastRenderedPageBreak/>
+            <w:rPrChange w:id="399" w:author="Unknown">
+              <w:rPr>
+                <w:noProof/>
+                <w:lang w:val="en-US"/>
+              </w:rPr>
+            </w:rPrChange>
+          </w:rPr>
           <w:drawing>
             <wp:inline distT="0" distB="0" distL="0" distR="0" wp14:anchorId="19EDFE90" wp14:editId="2E5B3CC9">
               <wp:extent cx="5486400" cy="4389120"/>
@@ -6089,8 +6064,13 @@
             <w:b/>
             <w:noProof/>
             <w:lang w:val="en-US"/>
-          </w:rPr>
-          <w:lastRenderedPageBreak/>
+            <w:rPrChange w:id="400" w:author="Unknown">
+              <w:rPr>
+                <w:noProof/>
+                <w:lang w:val="en-US"/>
+              </w:rPr>
+            </w:rPrChange>
+          </w:rPr>
           <w:drawing>
             <wp:inline distT="0" distB="0" distL="0" distR="0" wp14:anchorId="2E5934DE" wp14:editId="2EE0BDE4">
               <wp:extent cx="5486400" cy="4389120"/>
@@ -6151,17 +6131,17 @@
         </w:numPr>
         <w:spacing w:line="360" w:lineRule="auto"/>
         <w:rPr>
-          <w:ins w:id="400" w:author="Joey Bernhardt" w:date="2015-12-16T09:27:00Z"/>
-          <w:rFonts w:ascii="Times New Roman" w:hAnsi="Times New Roman" w:cs="Times New Roman"/>
-          <w:b/>
-        </w:rPr>
-        <w:pPrChange w:id="401" w:author="Joey Bernhardt" w:date="2015-12-18T16:24:00Z">
+          <w:ins w:id="401" w:author="Joey Bernhardt" w:date="2015-12-16T09:27:00Z"/>
+          <w:rFonts w:ascii="Times New Roman" w:hAnsi="Times New Roman" w:cs="Times New Roman"/>
+          <w:b/>
+        </w:rPr>
+        <w:pPrChange w:id="402" w:author="Joey Bernhardt" w:date="2015-12-18T16:24:00Z">
           <w:pPr/>
         </w:pPrChange>
       </w:pPr>
       <w:proofErr w:type="spellStart"/>
       <w:proofErr w:type="gramStart"/>
-      <w:ins w:id="402" w:author="Joey Bernhardt" w:date="2015-12-16T09:27:00Z">
+      <w:ins w:id="403" w:author="Joey Bernhardt" w:date="2015-12-16T09:27:00Z">
         <w:r>
           <w:rPr>
             <w:rFonts w:ascii="Times New Roman" w:hAnsi="Times New Roman" w:cs="Times New Roman"/>
@@ -6189,16 +6169,16 @@
         </w:numPr>
         <w:spacing w:line="360" w:lineRule="auto"/>
         <w:rPr>
-          <w:ins w:id="403" w:author="Joey Bernhardt" w:date="2015-12-22T10:52:00Z"/>
-          <w:rFonts w:ascii="Times New Roman" w:hAnsi="Times New Roman" w:cs="Times New Roman"/>
-          <w:b/>
-        </w:rPr>
-        <w:pPrChange w:id="404" w:author="Joey Bernhardt" w:date="2015-12-18T16:24:00Z">
+          <w:ins w:id="404" w:author="Joey Bernhardt" w:date="2015-12-22T10:52:00Z"/>
+          <w:rFonts w:ascii="Times New Roman" w:hAnsi="Times New Roman" w:cs="Times New Roman"/>
+          <w:b/>
+        </w:rPr>
+        <w:pPrChange w:id="405" w:author="Joey Bernhardt" w:date="2015-12-18T16:24:00Z">
           <w:pPr/>
         </w:pPrChange>
       </w:pPr>
       <w:proofErr w:type="gramStart"/>
-      <w:ins w:id="405" w:author="Joey Bernhardt" w:date="2015-12-16T09:28:00Z">
+      <w:ins w:id="406" w:author="Joey Bernhardt" w:date="2015-12-16T09:28:00Z">
         <w:r>
           <w:rPr>
             <w:rFonts w:ascii="Times New Roman" w:hAnsi="Times New Roman" w:cs="Times New Roman"/>
@@ -6221,23 +6201,28 @@
         <w:pStyle w:val="ListParagraph"/>
         <w:spacing w:line="360" w:lineRule="auto"/>
         <w:rPr>
-          <w:ins w:id="406" w:author="Joey Bernhardt" w:date="2015-12-16T09:28:00Z"/>
-          <w:rFonts w:ascii="Times New Roman" w:hAnsi="Times New Roman" w:cs="Times New Roman"/>
-          <w:b/>
-        </w:rPr>
-        <w:pPrChange w:id="407" w:author="Joey Bernhardt" w:date="2015-12-22T10:52:00Z">
+          <w:ins w:id="407" w:author="Joey Bernhardt" w:date="2015-12-16T09:28:00Z"/>
+          <w:rFonts w:ascii="Times New Roman" w:hAnsi="Times New Roman" w:cs="Times New Roman"/>
+          <w:b/>
+        </w:rPr>
+        <w:pPrChange w:id="408" w:author="Joey Bernhardt" w:date="2015-12-22T10:52:00Z">
           <w:pPr/>
         </w:pPrChange>
       </w:pPr>
-      <w:ins w:id="408" w:author="Joey Bernhardt" w:date="2015-12-22T10:53:00Z">
+      <w:ins w:id="409" w:author="Joey Bernhardt" w:date="2015-12-22T10:53:00Z">
         <w:r>
           <w:rPr>
             <w:rFonts w:ascii="Times New Roman" w:hAnsi="Times New Roman" w:cs="Times New Roman"/>
             <w:b/>
             <w:noProof/>
             <w:lang w:val="en-US"/>
-          </w:rPr>
-          <w:lastRenderedPageBreak/>
+            <w:rPrChange w:id="410" w:author="Unknown">
+              <w:rPr>
+                <w:noProof/>
+                <w:lang w:val="en-US"/>
+              </w:rPr>
+            </w:rPrChange>
+          </w:rPr>
           <w:drawing>
             <wp:inline distT="0" distB="0" distL="0" distR="0" wp14:anchorId="543298B5" wp14:editId="42716D67">
               <wp:extent cx="5476240" cy="3911600"/>
@@ -6298,16 +6283,16 @@
         </w:numPr>
         <w:spacing w:line="360" w:lineRule="auto"/>
         <w:rPr>
-          <w:ins w:id="409" w:author="Joey Bernhardt" w:date="2015-12-16T09:28:00Z"/>
-          <w:rFonts w:ascii="Times New Roman" w:hAnsi="Times New Roman" w:cs="Times New Roman"/>
-          <w:b/>
-        </w:rPr>
-        <w:pPrChange w:id="410" w:author="Joey Bernhardt" w:date="2015-12-18T16:24:00Z">
+          <w:ins w:id="411" w:author="Joey Bernhardt" w:date="2015-12-16T09:28:00Z"/>
+          <w:rFonts w:ascii="Times New Roman" w:hAnsi="Times New Roman" w:cs="Times New Roman"/>
+          <w:b/>
+        </w:rPr>
+        <w:pPrChange w:id="412" w:author="Joey Bernhardt" w:date="2015-12-18T16:24:00Z">
           <w:pPr/>
         </w:pPrChange>
       </w:pPr>
       <w:proofErr w:type="gramStart"/>
-      <w:ins w:id="411" w:author="Joey Bernhardt" w:date="2015-12-16T09:28:00Z">
+      <w:ins w:id="413" w:author="Joey Bernhardt" w:date="2015-12-16T09:28:00Z">
         <w:r>
           <w:rPr>
             <w:rFonts w:ascii="Times New Roman" w:hAnsi="Times New Roman" w:cs="Times New Roman"/>
@@ -6330,23 +6315,28 @@
         <w:pStyle w:val="ListParagraph"/>
         <w:spacing w:line="360" w:lineRule="auto"/>
         <w:rPr>
-          <w:ins w:id="412" w:author="Joey Bernhardt" w:date="2015-12-16T09:29:00Z"/>
-          <w:rFonts w:ascii="Times New Roman" w:hAnsi="Times New Roman" w:cs="Times New Roman"/>
-          <w:b/>
-        </w:rPr>
-        <w:pPrChange w:id="413" w:author="Joey Bernhardt" w:date="2015-12-18T16:24:00Z">
+          <w:ins w:id="414" w:author="Joey Bernhardt" w:date="2015-12-16T09:29:00Z"/>
+          <w:rFonts w:ascii="Times New Roman" w:hAnsi="Times New Roman" w:cs="Times New Roman"/>
+          <w:b/>
+        </w:rPr>
+        <w:pPrChange w:id="415" w:author="Joey Bernhardt" w:date="2015-12-18T16:24:00Z">
           <w:pPr/>
         </w:pPrChange>
       </w:pPr>
-      <w:ins w:id="414" w:author="Joey Bernhardt" w:date="2015-12-22T10:52:00Z">
+      <w:ins w:id="416" w:author="Joey Bernhardt" w:date="2015-12-22T10:52:00Z">
         <w:r>
           <w:rPr>
             <w:rFonts w:ascii="Times New Roman" w:hAnsi="Times New Roman" w:cs="Times New Roman"/>
             <w:b/>
             <w:noProof/>
             <w:lang w:val="en-US"/>
-          </w:rPr>
-          <w:lastRenderedPageBreak/>
+            <w:rPrChange w:id="417" w:author="Unknown">
+              <w:rPr>
+                <w:noProof/>
+                <w:lang w:val="en-US"/>
+              </w:rPr>
+            </w:rPrChange>
+          </w:rPr>
           <w:drawing>
             <wp:inline distT="0" distB="0" distL="0" distR="0" wp14:anchorId="4C3002D0" wp14:editId="6E40AAA1">
               <wp:extent cx="5486400" cy="4389120"/>
@@ -6403,15 +6393,15 @@
         <w:pStyle w:val="ListParagraph"/>
         <w:spacing w:line="360" w:lineRule="auto"/>
         <w:rPr>
-          <w:ins w:id="415" w:author="Joey Bernhardt" w:date="2015-12-16T09:29:00Z"/>
-          <w:rFonts w:ascii="Times New Roman" w:hAnsi="Times New Roman" w:cs="Times New Roman"/>
-          <w:b/>
-        </w:rPr>
-        <w:pPrChange w:id="416" w:author="Joey Bernhardt" w:date="2015-12-18T16:24:00Z">
+          <w:ins w:id="418" w:author="Joey Bernhardt" w:date="2015-12-16T09:29:00Z"/>
+          <w:rFonts w:ascii="Times New Roman" w:hAnsi="Times New Roman" w:cs="Times New Roman"/>
+          <w:b/>
+        </w:rPr>
+        <w:pPrChange w:id="419" w:author="Joey Bernhardt" w:date="2015-12-18T16:24:00Z">
           <w:pPr/>
         </w:pPrChange>
       </w:pPr>
-      <w:ins w:id="417" w:author="Joey Bernhardt" w:date="2015-12-16T09:29:00Z">
+      <w:ins w:id="420" w:author="Joey Bernhardt" w:date="2015-12-16T09:29:00Z">
         <w:r>
           <w:rPr>
             <w:rFonts w:ascii="Times New Roman" w:hAnsi="Times New Roman" w:cs="Times New Roman"/>
@@ -6430,15 +6420,15 @@
         </w:numPr>
         <w:spacing w:line="360" w:lineRule="auto"/>
         <w:rPr>
-          <w:ins w:id="418" w:author="Joey Bernhardt" w:date="2015-12-16T09:29:00Z"/>
-          <w:rFonts w:ascii="Times New Roman" w:hAnsi="Times New Roman" w:cs="Times New Roman"/>
-          <w:b/>
-        </w:rPr>
-        <w:pPrChange w:id="419" w:author="Joey Bernhardt" w:date="2015-12-18T16:24:00Z">
+          <w:ins w:id="421" w:author="Joey Bernhardt" w:date="2015-12-16T09:29:00Z"/>
+          <w:rFonts w:ascii="Times New Roman" w:hAnsi="Times New Roman" w:cs="Times New Roman"/>
+          <w:b/>
+        </w:rPr>
+        <w:pPrChange w:id="422" w:author="Joey Bernhardt" w:date="2015-12-18T16:24:00Z">
           <w:pPr/>
         </w:pPrChange>
       </w:pPr>
-      <w:ins w:id="420" w:author="Joey Bernhardt" w:date="2015-12-16T09:29:00Z">
+      <w:ins w:id="423" w:author="Joey Bernhardt" w:date="2015-12-16T09:29:00Z">
         <w:r>
           <w:rPr>
             <w:rFonts w:ascii="Times New Roman" w:hAnsi="Times New Roman" w:cs="Times New Roman"/>
@@ -6459,11 +6449,11 @@
         <w:rPr>
           <w:rFonts w:ascii="Times New Roman" w:hAnsi="Times New Roman" w:cs="Times New Roman"/>
           <w:b/>
-          <w:rPrChange w:id="421" w:author="Joey Bernhardt" w:date="2015-12-18T16:08:00Z">
+          <w:rPrChange w:id="424" w:author="Joey Bernhardt" w:date="2015-12-18T16:08:00Z">
             <w:rPr/>
           </w:rPrChange>
         </w:rPr>
-        <w:pPrChange w:id="422" w:author="Joey Bernhardt" w:date="2015-12-18T16:24:00Z">
+        <w:pPrChange w:id="425" w:author="Joey Bernhardt" w:date="2015-12-18T16:24:00Z">
           <w:pPr/>
         </w:pPrChange>
       </w:pPr>
@@ -6723,7 +6713,7 @@
       </w:r>
     </w:p>
   </w:comment>
-  <w:comment w:id="342" w:author="Joey Bernhardt" w:date="2015-12-22T15:51:00Z" w:initials="JB">
+  <w:comment w:id="341" w:author="Joey Bernhardt" w:date="2015-12-22T15:51:00Z" w:initials="JB">
     <w:p>
       <w:pPr>
         <w:pStyle w:val="normal0"/>
@@ -6912,7 +6902,7 @@
       </w:pPr>
     </w:p>
   </w:comment>
-  <w:comment w:id="365" w:author="Joey Bernhardt" w:date="2015-12-09T14:13:00Z" w:initials="">
+  <w:comment w:id="364" w:author="Joey Bernhardt" w:date="2015-12-09T14:13:00Z" w:initials="">
     <w:p>
       <w:pPr>
         <w:pStyle w:val="normal0"/>

</xml_diff>

<commit_message>
updates to results script and ms
</commit_message>
<xml_diff>
--- a/writing/Nutritional-diversity-outline_MO.docx
+++ b/writing/Nutritional-diversity-outline_MO.docx
@@ -1645,7 +1645,16 @@
           <w:sz w:val="24"/>
           <w:szCs w:val="24"/>
         </w:rPr>
-        <w:t xml:space="preserve"> 2012). In aquatic food webs, some evidence suggests that nutritional profile may be related to species traits: the distribution of trace metals in fish tissues has been related to feeding guild (Bernhard and </w:t>
+        <w:t xml:space="preserve"> 2012). In </w:t>
+      </w:r>
+      <w:r>
+        <w:rPr>
+          <w:rFonts w:ascii="Times New Roman" w:eastAsia="Times New Roman" w:hAnsi="Times New Roman" w:cs="Times New Roman"/>
+          <w:sz w:val="24"/>
+          <w:szCs w:val="24"/>
+        </w:rPr>
+        <w:lastRenderedPageBreak/>
+        <w:t xml:space="preserve">aquatic food webs, some evidence suggests that nutritional profile may be related to species traits: the distribution of trace metals in fish tissues has been related to feeding guild (Bernhard and </w:t>
       </w:r>
       <w:proofErr w:type="spellStart"/>
       <w:r>
@@ -2170,6 +2179,7 @@
             <w:rFonts w:ascii="Times New Roman" w:hAnsi="Times New Roman" w:cs="Times New Roman"/>
             <w:b/>
           </w:rPr>
+          <w:lastRenderedPageBreak/>
           <w:t>are related to variation in nutritional profile from the perspective of a human diet</w:t>
         </w:r>
       </w:ins>
@@ -2681,7 +2691,16 @@
           <w:sz w:val="24"/>
           <w:szCs w:val="24"/>
         </w:rPr>
-        <w:t xml:space="preserve">. We defined the nutritional profile of a species as the quantity of a given nutrient in 100 g of edible tissue - a metric that is commonly used in the human food composition literature (Nowak et al. 2014). We aimed to include as many species as possible, from marine and freshwater systems, covering a wide geographic range. We searched the literature for analytical compositional values for each of these species. We searched the peer-reviewed literature as well as food composition databases or tables, such as the Food and Agriculture Organization’s INFOODS database (FAO/INFOODS 2014) and the United States Department of Agriculture’s Nutrient Files (USDA 2012). </w:t>
+        <w:t xml:space="preserve">. We defined the nutritional profile of a species as the quantity of a given nutrient in 100 g of edible tissue - a metric that is commonly used in the human food composition literature (Nowak et al. 2014). We aimed to include as many species as possible, from marine and freshwater systems, covering a wide geographic range. We searched the literature for analytical compositional values for each of these species. We searched the peer-reviewed literature as well as food composition databases or tables, such as the Food and Agriculture Organization’s </w:t>
+      </w:r>
+      <w:r>
+        <w:rPr>
+          <w:rFonts w:ascii="Times New Roman" w:eastAsia="Times New Roman" w:hAnsi="Times New Roman" w:cs="Times New Roman"/>
+          <w:sz w:val="24"/>
+          <w:szCs w:val="24"/>
+        </w:rPr>
+        <w:lastRenderedPageBreak/>
+        <w:t xml:space="preserve">INFOODS database (FAO/INFOODS 2014) and the United States Department of Agriculture’s Nutrient Files (USDA 2012). </w:t>
       </w:r>
       <w:commentRangeStart w:id="181"/>
       <w:r>
@@ -3535,6 +3554,7 @@
           <w:sz w:val="24"/>
           <w:szCs w:val="24"/>
         </w:rPr>
+        <w:lastRenderedPageBreak/>
         <w:t xml:space="preserve">We report all models with </w:t>
       </w:r>
       <w:proofErr w:type="spellStart"/>
@@ -4379,6 +4399,7 @@
           <w:rPr>
             <w:rFonts w:ascii="Times New Roman" w:eastAsia="Times New Roman" w:hAnsi="Times New Roman" w:cs="Times New Roman"/>
           </w:rPr>
+          <w:lastRenderedPageBreak/>
           <w:t>EPA in the edible portion varied by a</w:t>
         </w:r>
         <w:r>
@@ -4818,17 +4839,10 @@
       <w:pPr>
         <w:spacing w:line="360" w:lineRule="auto"/>
         <w:rPr>
-          <w:ins w:id="303" w:author="Joey Bernhardt" w:date="2015-12-22T14:37:00Z"/>
-          <w:rFonts w:ascii="Times New Roman" w:hAnsi="Times New Roman" w:cs="Times New Roman"/>
-          <w:rPrChange w:id="304" w:author="Joey Bernhardt" w:date="2015-12-22T15:51:00Z">
-            <w:rPr>
-              <w:ins w:id="305" w:author="Joey Bernhardt" w:date="2015-12-22T14:37:00Z"/>
-              <w:rFonts w:ascii="Times New Roman" w:hAnsi="Times New Roman" w:cs="Times New Roman"/>
-              <w:b/>
-            </w:rPr>
-          </w:rPrChange>
-        </w:rPr>
-        <w:pPrChange w:id="306" w:author="Joey Bernhardt" w:date="2015-12-22T14:37:00Z">
+          <w:ins w:id="303" w:author="Joey Bernhardt" w:date="2015-12-30T09:37:00Z"/>
+          <w:rFonts w:ascii="Times New Roman" w:hAnsi="Times New Roman" w:cs="Times New Roman"/>
+        </w:rPr>
+        <w:pPrChange w:id="304" w:author="Joey Bernhardt" w:date="2015-12-22T14:37:00Z">
           <w:pPr>
             <w:pStyle w:val="ListParagraph"/>
             <w:numPr>
@@ -4838,11 +4852,11 @@
           </w:pPr>
         </w:pPrChange>
       </w:pPr>
-      <w:ins w:id="307" w:author="Joey Bernhardt" w:date="2015-12-22T15:27:00Z">
-        <w:r>
-          <w:rPr>
-            <w:rFonts w:ascii="Times New Roman" w:hAnsi="Times New Roman" w:cs="Times New Roman"/>
-            <w:rPrChange w:id="308" w:author="Joey Bernhardt" w:date="2015-12-22T15:51:00Z">
+      <w:ins w:id="305" w:author="Joey Bernhardt" w:date="2015-12-22T15:27:00Z">
+        <w:r>
+          <w:rPr>
+            <w:rFonts w:ascii="Times New Roman" w:hAnsi="Times New Roman" w:cs="Times New Roman"/>
+            <w:rPrChange w:id="306" w:author="Joey Bernhardt" w:date="2015-12-22T15:51:00Z">
               <w:rPr>
                 <w:rFonts w:ascii="Times New Roman" w:hAnsi="Times New Roman" w:cs="Times New Roman"/>
                 <w:b/>
@@ -4852,12 +4866,28 @@
           <w:t>Not sure how to write about this yet!</w:t>
         </w:r>
       </w:ins>
+      <w:ins w:id="307" w:author="Joey Bernhardt" w:date="2015-12-22T15:52:00Z">
+        <w:r>
+          <w:rPr>
+            <w:rFonts w:ascii="Times New Roman" w:hAnsi="Times New Roman" w:cs="Times New Roman"/>
+          </w:rPr>
+          <w:t xml:space="preserve"> But the result is that when considering just the minerals and all the micronutrients, the </w:t>
+        </w:r>
+      </w:ins>
+      <w:ins w:id="308" w:author="Joey Bernhardt" w:date="2015-12-22T15:54:00Z">
+        <w:r>
+          <w:rPr>
+            <w:rFonts w:ascii="Times New Roman" w:hAnsi="Times New Roman" w:cs="Times New Roman"/>
+          </w:rPr>
+          <w:t xml:space="preserve">functional </w:t>
+        </w:r>
+      </w:ins>
       <w:ins w:id="309" w:author="Joey Bernhardt" w:date="2015-12-22T15:52:00Z">
         <w:r>
           <w:rPr>
             <w:rFonts w:ascii="Times New Roman" w:hAnsi="Times New Roman" w:cs="Times New Roman"/>
           </w:rPr>
-          <w:t xml:space="preserve"> But the result is that when considering just the minerals and all the micronutrients, the </w:t>
+          <w:t xml:space="preserve">group </w:t>
         </w:r>
       </w:ins>
       <w:ins w:id="310" w:author="Joey Bernhardt" w:date="2015-12-22T15:54:00Z">
@@ -4865,7 +4895,21 @@
           <w:rPr>
             <w:rFonts w:ascii="Times New Roman" w:hAnsi="Times New Roman" w:cs="Times New Roman"/>
           </w:rPr>
-          <w:t xml:space="preserve">functional </w:t>
+          <w:t xml:space="preserve">(i.e. finfish vs. crustaceans </w:t>
+        </w:r>
+        <w:proofErr w:type="spellStart"/>
+        <w:r>
+          <w:rPr>
+            <w:rFonts w:ascii="Times New Roman" w:hAnsi="Times New Roman" w:cs="Times New Roman"/>
+          </w:rPr>
+          <w:t>vs</w:t>
+        </w:r>
+        <w:proofErr w:type="spellEnd"/>
+        <w:r>
+          <w:rPr>
+            <w:rFonts w:ascii="Times New Roman" w:hAnsi="Times New Roman" w:cs="Times New Roman"/>
+          </w:rPr>
+          <w:t xml:space="preserve"> molluscs) </w:t>
         </w:r>
       </w:ins>
       <w:ins w:id="311" w:author="Joey Bernhardt" w:date="2015-12-22T15:52:00Z">
@@ -4873,40 +4917,10 @@
           <w:rPr>
             <w:rFonts w:ascii="Times New Roman" w:hAnsi="Times New Roman" w:cs="Times New Roman"/>
           </w:rPr>
-          <w:t xml:space="preserve">group </w:t>
-        </w:r>
-      </w:ins>
-      <w:ins w:id="312" w:author="Joey Bernhardt" w:date="2015-12-22T15:54:00Z">
-        <w:r>
-          <w:rPr>
-            <w:rFonts w:ascii="Times New Roman" w:hAnsi="Times New Roman" w:cs="Times New Roman"/>
-          </w:rPr>
-          <w:t xml:space="preserve">(i.e. finfish vs. crustaceans </w:t>
-        </w:r>
-        <w:proofErr w:type="spellStart"/>
-        <w:r>
-          <w:rPr>
-            <w:rFonts w:ascii="Times New Roman" w:hAnsi="Times New Roman" w:cs="Times New Roman"/>
-          </w:rPr>
-          <w:t>vs</w:t>
-        </w:r>
-        <w:proofErr w:type="spellEnd"/>
-        <w:r>
-          <w:rPr>
-            <w:rFonts w:ascii="Times New Roman" w:hAnsi="Times New Roman" w:cs="Times New Roman"/>
-          </w:rPr>
-          <w:t xml:space="preserve"> molluscs) </w:t>
-        </w:r>
-      </w:ins>
-      <w:ins w:id="313" w:author="Joey Bernhardt" w:date="2015-12-22T15:52:00Z">
-        <w:r>
-          <w:rPr>
-            <w:rFonts w:ascii="Times New Roman" w:hAnsi="Times New Roman" w:cs="Times New Roman"/>
-          </w:rPr>
           <w:t xml:space="preserve">means </w:t>
         </w:r>
       </w:ins>
-      <w:ins w:id="314" w:author="Joey Bernhardt" w:date="2015-12-22T15:53:00Z">
+      <w:ins w:id="312" w:author="Joey Bernhardt" w:date="2015-12-22T15:53:00Z">
         <w:r>
           <w:rPr>
             <w:rFonts w:ascii="Times New Roman" w:hAnsi="Times New Roman" w:cs="Times New Roman"/>
@@ -4914,18 +4928,23 @@
           <w:t>in multivariate nutrient trait space are different from each other (PERMANOVA, p = 0.001)</w:t>
         </w:r>
       </w:ins>
-    </w:p>
-    <w:p>
-      <w:pPr>
-        <w:spacing w:line="360" w:lineRule="auto"/>
-        <w:rPr>
-          <w:rFonts w:ascii="Times New Roman" w:hAnsi="Times New Roman" w:cs="Times New Roman"/>
-          <w:b/>
-          <w:rPrChange w:id="315" w:author="Joey Bernhardt" w:date="2015-12-22T14:37:00Z">
-            <w:rPr/>
-          </w:rPrChange>
-        </w:rPr>
-        <w:pPrChange w:id="316" w:author="Joey Bernhardt" w:date="2015-12-22T14:37:00Z">
+      <w:ins w:id="313" w:author="Joey Bernhardt" w:date="2015-12-30T09:37:00Z">
+        <w:r>
+          <w:rPr>
+            <w:rFonts w:ascii="Times New Roman" w:hAnsi="Times New Roman" w:cs="Times New Roman"/>
+          </w:rPr>
+          <w:t>.</w:t>
+        </w:r>
+      </w:ins>
+    </w:p>
+    <w:p>
+      <w:pPr>
+        <w:spacing w:line="360" w:lineRule="auto"/>
+        <w:rPr>
+          <w:ins w:id="314" w:author="Joey Bernhardt" w:date="2015-12-30T09:37:00Z"/>
+          <w:rFonts w:ascii="Times New Roman" w:hAnsi="Times New Roman" w:cs="Times New Roman"/>
+        </w:rPr>
+        <w:pPrChange w:id="315" w:author="Joey Bernhardt" w:date="2015-12-22T14:37:00Z">
           <w:pPr>
             <w:pStyle w:val="ListParagraph"/>
             <w:numPr>
@@ -4938,17 +4957,19 @@
     </w:p>
     <w:p>
       <w:pPr>
-        <w:pStyle w:val="ListParagraph"/>
-        <w:numPr>
-          <w:ilvl w:val="0"/>
-          <w:numId w:val="2"/>
-        </w:numPr>
-        <w:spacing w:line="360" w:lineRule="auto"/>
-        <w:rPr>
-          <w:rFonts w:ascii="Times New Roman" w:hAnsi="Times New Roman" w:cs="Times New Roman"/>
-          <w:b/>
-        </w:rPr>
-        <w:pPrChange w:id="317" w:author="Joey Bernhardt" w:date="2015-12-18T16:24:00Z">
+        <w:spacing w:line="360" w:lineRule="auto"/>
+        <w:rPr>
+          <w:ins w:id="316" w:author="Joey Bernhardt" w:date="2015-12-22T14:37:00Z"/>
+          <w:rFonts w:ascii="Times New Roman" w:hAnsi="Times New Roman" w:cs="Times New Roman"/>
+          <w:rPrChange w:id="317" w:author="Joey Bernhardt" w:date="2015-12-22T15:51:00Z">
+            <w:rPr>
+              <w:ins w:id="318" w:author="Joey Bernhardt" w:date="2015-12-22T14:37:00Z"/>
+              <w:rFonts w:ascii="Times New Roman" w:hAnsi="Times New Roman" w:cs="Times New Roman"/>
+              <w:b/>
+            </w:rPr>
+          </w:rPrChange>
+        </w:rPr>
+        <w:pPrChange w:id="319" w:author="Joey Bernhardt" w:date="2015-12-22T14:37:00Z">
           <w:pPr>
             <w:pStyle w:val="ListParagraph"/>
             <w:numPr>
@@ -4958,28 +4979,18 @@
           </w:pPr>
         </w:pPrChange>
       </w:pPr>
-      <w:r>
+    </w:p>
+    <w:p>
+      <w:pPr>
+        <w:spacing w:line="360" w:lineRule="auto"/>
         <w:rPr>
           <w:rFonts w:ascii="Times New Roman" w:hAnsi="Times New Roman" w:cs="Times New Roman"/>
           <w:b/>
-        </w:rPr>
-        <w:t>Within functional groups, some traits such body size and latitude are strongly associated with nutritional profile.</w:t>
-      </w:r>
-    </w:p>
-    <w:p>
-      <w:pPr>
-        <w:pStyle w:val="ListParagraph"/>
-        <w:numPr>
-          <w:ilvl w:val="0"/>
-          <w:numId w:val="2"/>
-        </w:numPr>
-        <w:spacing w:line="360" w:lineRule="auto"/>
-        <w:rPr>
-          <w:ins w:id="318" w:author="Joey Bernhardt" w:date="2015-12-28T11:56:00Z"/>
-          <w:rFonts w:ascii="Times New Roman" w:hAnsi="Times New Roman" w:cs="Times New Roman"/>
-          <w:b/>
-        </w:rPr>
-        <w:pPrChange w:id="319" w:author="Joey Bernhardt" w:date="2015-12-18T16:24:00Z">
+          <w:rPrChange w:id="320" w:author="Joey Bernhardt" w:date="2015-12-22T14:37:00Z">
+            <w:rPr/>
+          </w:rPrChange>
+        </w:rPr>
+        <w:pPrChange w:id="321" w:author="Joey Bernhardt" w:date="2015-12-22T14:37:00Z">
           <w:pPr>
             <w:pStyle w:val="ListParagraph"/>
             <w:numPr>
@@ -4989,98 +5000,19 @@
           </w:pPr>
         </w:pPrChange>
       </w:pPr>
-      <w:r>
+    </w:p>
+    <w:p>
+      <w:pPr>
+        <w:spacing w:line="360" w:lineRule="auto"/>
+        <w:ind w:left="360"/>
         <w:rPr>
           <w:rFonts w:ascii="Times New Roman" w:hAnsi="Times New Roman" w:cs="Times New Roman"/>
           <w:b/>
-        </w:rPr>
-        <w:t>Few species contain reach DRI targets for multiple nutrients.</w:t>
-      </w:r>
-    </w:p>
-    <w:p>
-      <w:pPr>
-        <w:pStyle w:val="ListParagraph"/>
-        <w:spacing w:line="360" w:lineRule="auto"/>
-        <w:rPr>
-          <w:ins w:id="320" w:author="Joey Bernhardt" w:date="2015-12-28T11:56:00Z"/>
-          <w:rFonts w:ascii="Times New Roman" w:hAnsi="Times New Roman" w:cs="Times New Roman"/>
-          <w:rPrChange w:id="321" w:author="Joey Bernhardt" w:date="2015-12-28T11:56:00Z">
-            <w:rPr>
-              <w:ins w:id="322" w:author="Joey Bernhardt" w:date="2015-12-28T11:56:00Z"/>
-              <w:rFonts w:ascii="Times New Roman" w:hAnsi="Times New Roman" w:cs="Times New Roman"/>
-              <w:b/>
-            </w:rPr>
+          <w:rPrChange w:id="322" w:author="Joey Bernhardt" w:date="2015-12-30T09:37:00Z">
+            <w:rPr/>
           </w:rPrChange>
         </w:rPr>
-      </w:pPr>
-      <w:ins w:id="323" w:author="Joey Bernhardt" w:date="2015-12-28T11:56:00Z">
-        <w:r>
-          <w:rPr>
-            <w:rFonts w:ascii="Times New Roman" w:hAnsi="Times New Roman" w:cs="Times New Roman"/>
-            <w:rPrChange w:id="324" w:author="Joey Bernhardt" w:date="2015-12-28T11:56:00Z">
-              <w:rPr>
-                <w:rFonts w:ascii="Times New Roman" w:hAnsi="Times New Roman" w:cs="Times New Roman"/>
-              </w:rPr>
-            </w:rPrChange>
-          </w:rPr>
-          <w:t>F</w:t>
-        </w:r>
-        <w:r>
-          <w:rPr>
-            <w:rFonts w:ascii="Times New Roman" w:hAnsi="Times New Roman" w:cs="Times New Roman"/>
-            <w:rPrChange w:id="325" w:author="Joey Bernhardt" w:date="2015-12-28T11:56:00Z">
-              <w:rPr>
-                <w:rFonts w:ascii="Times New Roman" w:hAnsi="Times New Roman" w:cs="Times New Roman"/>
-                <w:b/>
-              </w:rPr>
-            </w:rPrChange>
-          </w:rPr>
-          <w:t xml:space="preserve">or the 25% RDI targets, for the 106 species for which we have data for all 3 minerals, 65 </w:t>
-        </w:r>
-        <w:proofErr w:type="spellStart"/>
-        <w:r>
-          <w:rPr>
-            <w:rFonts w:ascii="Times New Roman" w:hAnsi="Times New Roman" w:cs="Times New Roman"/>
-            <w:rPrChange w:id="326" w:author="Joey Bernhardt" w:date="2015-12-28T11:56:00Z">
-              <w:rPr>
-                <w:rFonts w:ascii="Times New Roman" w:hAnsi="Times New Roman" w:cs="Times New Roman"/>
-                <w:b/>
-              </w:rPr>
-            </w:rPrChange>
-          </w:rPr>
-          <w:t>spp</w:t>
-        </w:r>
-        <w:proofErr w:type="spellEnd"/>
-        <w:r>
-          <w:rPr>
-            <w:rFonts w:ascii="Times New Roman" w:hAnsi="Times New Roman" w:cs="Times New Roman"/>
-            <w:rPrChange w:id="327" w:author="Joey Bernhardt" w:date="2015-12-28T11:56:00Z">
-              <w:rPr>
-                <w:rFonts w:ascii="Times New Roman" w:hAnsi="Times New Roman" w:cs="Times New Roman"/>
-                <w:b/>
-              </w:rPr>
-            </w:rPrChange>
-          </w:rPr>
-          <w:t xml:space="preserve"> reach 0 targets, 30 reach 1 target, 9 reach 2 targets, and 2 reach all 3 targets. In other words, 41 reach 1 or more targets, 39 reach two or more targets and 2 reach all three targets.  </w:t>
-        </w:r>
-      </w:ins>
-    </w:p>
-    <w:p>
-      <w:pPr>
-        <w:pStyle w:val="ListParagraph"/>
-        <w:spacing w:line="360" w:lineRule="auto"/>
-        <w:rPr>
-          <w:ins w:id="328" w:author="Joey Bernhardt" w:date="2015-12-22T16:03:00Z"/>
-          <w:rFonts w:ascii="Times New Roman" w:hAnsi="Times New Roman" w:cs="Times New Roman"/>
-          <w:rPrChange w:id="329" w:author="Joey Bernhardt" w:date="2015-12-28T11:56:00Z">
-            <w:rPr>
-              <w:ins w:id="330" w:author="Joey Bernhardt" w:date="2015-12-22T16:03:00Z"/>
-              <w:rFonts w:ascii="Times New Roman" w:hAnsi="Times New Roman" w:cs="Times New Roman"/>
-              <w:b/>
-            </w:rPr>
-          </w:rPrChange>
-        </w:rPr>
-        <w:pPrChange w:id="331" w:author="Joey Bernhardt" w:date="2015-12-28T11:56:00Z">
+        <w:pPrChange w:id="323" w:author="Joey Bernhardt" w:date="2015-12-30T09:37:00Z">
           <w:pPr>
             <w:pStyle w:val="ListParagraph"/>
             <w:numPr>
@@ -5090,52 +5022,67 @@
           </w:pPr>
         </w:pPrChange>
       </w:pPr>
-      <w:ins w:id="332" w:author="Joey Bernhardt" w:date="2015-12-28T11:56:00Z">
-        <w:r>
-          <w:rPr>
-            <w:rFonts w:ascii="Times New Roman" w:hAnsi="Times New Roman" w:cs="Times New Roman"/>
-            <w:rPrChange w:id="333" w:author="Joey Bernhardt" w:date="2015-12-28T11:56:00Z">
-              <w:rPr>
-                <w:rFonts w:ascii="Times New Roman" w:hAnsi="Times New Roman" w:cs="Times New Roman"/>
-              </w:rPr>
-            </w:rPrChange>
-          </w:rPr>
-          <w:t>F</w:t>
-        </w:r>
-        <w:r>
-          <w:rPr>
-            <w:rFonts w:ascii="Times New Roman" w:hAnsi="Times New Roman" w:cs="Times New Roman"/>
-            <w:rPrChange w:id="334" w:author="Joey Bernhardt" w:date="2015-12-28T11:56:00Z">
-              <w:rPr>
-                <w:rFonts w:ascii="Times New Roman" w:hAnsi="Times New Roman" w:cs="Times New Roman"/>
-              </w:rPr>
-            </w:rPrChange>
-          </w:rPr>
-          <w:t xml:space="preserve">or the 10% RDI targets, </w:t>
-        </w:r>
-        <w:r>
-          <w:rPr>
-            <w:rFonts w:ascii="Times New Roman" w:hAnsi="Times New Roman" w:cs="Times New Roman"/>
-            <w:rPrChange w:id="335" w:author="Joey Bernhardt" w:date="2015-12-28T11:56:00Z">
-              <w:rPr>
-                <w:rFonts w:ascii="Times New Roman" w:hAnsi="Times New Roman" w:cs="Times New Roman"/>
-                <w:b/>
-              </w:rPr>
-            </w:rPrChange>
-          </w:rPr>
-          <w:t>56 reach 0 targets, 9 reach 1 target, 26 reach 2 targets and 15 reach all 3 targets. Or, in other words, 50 reach one or more targets, 41 reach 2 or more targets, and 15 reach all three targets.</w:t>
-        </w:r>
-      </w:ins>
-    </w:p>
-    <w:p>
-      <w:pPr>
-        <w:spacing w:line="360" w:lineRule="auto"/>
-        <w:rPr>
-          <w:ins w:id="336" w:author="Joey Bernhardt" w:date="2015-12-22T16:03:00Z"/>
+      <w:ins w:id="324" w:author="Joey Bernhardt" w:date="2015-12-30T09:37:00Z">
+        <w:r>
+          <w:rPr>
+            <w:rFonts w:ascii="Times New Roman" w:hAnsi="Times New Roman" w:cs="Times New Roman"/>
+            <w:b/>
+          </w:rPr>
+          <w:t xml:space="preserve">3. </w:t>
+        </w:r>
+      </w:ins>
+      <w:r>
+        <w:rPr>
           <w:rFonts w:ascii="Times New Roman" w:hAnsi="Times New Roman" w:cs="Times New Roman"/>
           <w:b/>
-        </w:rPr>
-        <w:pPrChange w:id="337" w:author="Joey Bernhardt" w:date="2015-12-22T16:03:00Z">
+          <w:rPrChange w:id="325" w:author="Joey Bernhardt" w:date="2015-12-30T09:37:00Z">
+            <w:rPr/>
+          </w:rPrChange>
+        </w:rPr>
+        <w:t xml:space="preserve">Within functional groups, some traits such body size and latitude </w:t>
+      </w:r>
+      <w:proofErr w:type="gramStart"/>
+      <w:r>
+        <w:rPr>
+          <w:rFonts w:ascii="Times New Roman" w:hAnsi="Times New Roman" w:cs="Times New Roman"/>
+          <w:b/>
+          <w:rPrChange w:id="326" w:author="Joey Bernhardt" w:date="2015-12-30T09:37:00Z">
+            <w:rPr/>
+          </w:rPrChange>
+        </w:rPr>
+        <w:t>are</w:t>
+      </w:r>
+      <w:proofErr w:type="gramEnd"/>
+      <w:r>
+        <w:rPr>
+          <w:rFonts w:ascii="Times New Roman" w:hAnsi="Times New Roman" w:cs="Times New Roman"/>
+          <w:b/>
+          <w:rPrChange w:id="327" w:author="Joey Bernhardt" w:date="2015-12-30T09:37:00Z">
+            <w:rPr/>
+          </w:rPrChange>
+        </w:rPr>
+        <w:t xml:space="preserve"> strongly associated with nutritional profile.</w:t>
+      </w:r>
+    </w:p>
+    <w:p>
+      <w:pPr>
+        <w:pStyle w:val="ListParagraph"/>
+        <w:numPr>
+          <w:ilvl w:val="0"/>
+          <w:numId w:val="5"/>
+        </w:numPr>
+        <w:spacing w:line="360" w:lineRule="auto"/>
+        <w:rPr>
+          <w:ins w:id="328" w:author="Joey Bernhardt" w:date="2015-12-28T11:56:00Z"/>
+          <w:rFonts w:ascii="Times New Roman" w:hAnsi="Times New Roman" w:cs="Times New Roman"/>
+          <w:b/>
+          <w:rPrChange w:id="329" w:author="Joey Bernhardt" w:date="2015-12-30T09:37:00Z">
+            <w:rPr>
+              <w:ins w:id="330" w:author="Joey Bernhardt" w:date="2015-12-28T11:56:00Z"/>
+            </w:rPr>
+          </w:rPrChange>
+        </w:rPr>
+        <w:pPrChange w:id="331" w:author="Joey Bernhardt" w:date="2015-12-30T09:37:00Z">
           <w:pPr>
             <w:pStyle w:val="ListParagraph"/>
             <w:numPr>
@@ -5145,25 +5092,122 @@
           </w:pPr>
         </w:pPrChange>
       </w:pPr>
-      <w:ins w:id="338" w:author="Joey Bernhardt" w:date="2015-12-22T16:03:00Z">
-        <w:r>
-          <w:rPr>
-            <w:rFonts w:ascii="Times New Roman" w:hAnsi="Times New Roman" w:cs="Times New Roman"/>
-            <w:b/>
-          </w:rPr>
-          <w:t xml:space="preserve">Figure 2. </w:t>
-        </w:r>
-      </w:ins>
-    </w:p>
-    <w:p>
-      <w:pPr>
-        <w:spacing w:line="360" w:lineRule="auto"/>
-        <w:rPr>
-          <w:ins w:id="339" w:author="Joey Bernhardt" w:date="2015-12-22T16:42:00Z"/>
+      <w:r>
+        <w:rPr>
           <w:rFonts w:ascii="Times New Roman" w:hAnsi="Times New Roman" w:cs="Times New Roman"/>
           <w:b/>
-        </w:rPr>
-        <w:pPrChange w:id="340" w:author="Joey Bernhardt" w:date="2015-12-22T16:03:00Z">
+          <w:rPrChange w:id="332" w:author="Joey Bernhardt" w:date="2015-12-30T09:37:00Z">
+            <w:rPr/>
+          </w:rPrChange>
+        </w:rPr>
+        <w:t>Few species contain reach DRI targets for multiple nutrients.</w:t>
+      </w:r>
+    </w:p>
+    <w:p>
+      <w:pPr>
+        <w:pStyle w:val="ListParagraph"/>
+        <w:spacing w:line="360" w:lineRule="auto"/>
+        <w:rPr>
+          <w:ins w:id="333" w:author="Joey Bernhardt" w:date="2015-12-28T11:56:00Z"/>
+          <w:rFonts w:ascii="Times New Roman" w:hAnsi="Times New Roman" w:cs="Times New Roman"/>
+          <w:rPrChange w:id="334" w:author="Joey Bernhardt" w:date="2015-12-28T11:56:00Z">
+            <w:rPr>
+              <w:ins w:id="335" w:author="Joey Bernhardt" w:date="2015-12-28T11:56:00Z"/>
+              <w:rFonts w:ascii="Times New Roman" w:hAnsi="Times New Roman" w:cs="Times New Roman"/>
+              <w:b/>
+            </w:rPr>
+          </w:rPrChange>
+        </w:rPr>
+      </w:pPr>
+      <w:ins w:id="336" w:author="Joey Bernhardt" w:date="2015-12-28T11:56:00Z">
+        <w:r>
+          <w:rPr>
+            <w:rFonts w:ascii="Times New Roman" w:hAnsi="Times New Roman" w:cs="Times New Roman"/>
+          </w:rPr>
+          <w:t>F</w:t>
+        </w:r>
+        <w:r>
+          <w:rPr>
+            <w:rFonts w:ascii="Times New Roman" w:hAnsi="Times New Roman" w:cs="Times New Roman"/>
+            <w:rPrChange w:id="337" w:author="Joey Bernhardt" w:date="2015-12-28T11:56:00Z">
+              <w:rPr>
+                <w:rFonts w:ascii="Times New Roman" w:hAnsi="Times New Roman" w:cs="Times New Roman"/>
+                <w:b/>
+              </w:rPr>
+            </w:rPrChange>
+          </w:rPr>
+          <w:t xml:space="preserve">or the 25% RDI targets, for the 106 species for which we have data for all 3 minerals, 65 </w:t>
+        </w:r>
+        <w:proofErr w:type="spellStart"/>
+        <w:r>
+          <w:rPr>
+            <w:rFonts w:ascii="Times New Roman" w:hAnsi="Times New Roman" w:cs="Times New Roman"/>
+            <w:rPrChange w:id="338" w:author="Joey Bernhardt" w:date="2015-12-28T11:56:00Z">
+              <w:rPr>
+                <w:rFonts w:ascii="Times New Roman" w:hAnsi="Times New Roman" w:cs="Times New Roman"/>
+                <w:b/>
+              </w:rPr>
+            </w:rPrChange>
+          </w:rPr>
+          <w:t>spp</w:t>
+        </w:r>
+        <w:proofErr w:type="spellEnd"/>
+        <w:r>
+          <w:rPr>
+            <w:rFonts w:ascii="Times New Roman" w:hAnsi="Times New Roman" w:cs="Times New Roman"/>
+            <w:rPrChange w:id="339" w:author="Joey Bernhardt" w:date="2015-12-28T11:56:00Z">
+              <w:rPr>
+                <w:rFonts w:ascii="Times New Roman" w:hAnsi="Times New Roman" w:cs="Times New Roman"/>
+                <w:b/>
+              </w:rPr>
+            </w:rPrChange>
+          </w:rPr>
+          <w:t xml:space="preserve"> reach 0 targets, 30 reach 1 target, 9 reach 2 targets, and 2 reach </w:t>
+        </w:r>
+        <w:proofErr w:type="gramStart"/>
+        <w:r>
+          <w:rPr>
+            <w:rFonts w:ascii="Times New Roman" w:hAnsi="Times New Roman" w:cs="Times New Roman"/>
+            <w:rPrChange w:id="340" w:author="Joey Bernhardt" w:date="2015-12-28T11:56:00Z">
+              <w:rPr>
+                <w:rFonts w:ascii="Times New Roman" w:hAnsi="Times New Roman" w:cs="Times New Roman"/>
+                <w:b/>
+              </w:rPr>
+            </w:rPrChange>
+          </w:rPr>
+          <w:t>all</w:t>
+        </w:r>
+        <w:proofErr w:type="gramEnd"/>
+        <w:r>
+          <w:rPr>
+            <w:rFonts w:ascii="Times New Roman" w:hAnsi="Times New Roman" w:cs="Times New Roman"/>
+            <w:rPrChange w:id="341" w:author="Joey Bernhardt" w:date="2015-12-28T11:56:00Z">
+              <w:rPr>
+                <w:rFonts w:ascii="Times New Roman" w:hAnsi="Times New Roman" w:cs="Times New Roman"/>
+                <w:b/>
+              </w:rPr>
+            </w:rPrChange>
+          </w:rPr>
+          <w:t xml:space="preserve"> 3 targets. In other words, 41 reach 1 or more targets, 39 reach two or more targets and 2 reach all three targets.  </w:t>
+        </w:r>
+      </w:ins>
+    </w:p>
+    <w:p>
+      <w:pPr>
+        <w:pStyle w:val="ListParagraph"/>
+        <w:spacing w:line="360" w:lineRule="auto"/>
+        <w:rPr>
+          <w:ins w:id="342" w:author="Joey Bernhardt" w:date="2015-12-22T16:03:00Z"/>
+          <w:rFonts w:ascii="Times New Roman" w:hAnsi="Times New Roman" w:cs="Times New Roman"/>
+          <w:rPrChange w:id="343" w:author="Joey Bernhardt" w:date="2015-12-28T11:56:00Z">
+            <w:rPr>
+              <w:ins w:id="344" w:author="Joey Bernhardt" w:date="2015-12-22T16:03:00Z"/>
+              <w:rFonts w:ascii="Times New Roman" w:hAnsi="Times New Roman" w:cs="Times New Roman"/>
+              <w:b/>
+            </w:rPr>
+          </w:rPrChange>
+        </w:rPr>
+        <w:pPrChange w:id="345" w:author="Joey Bernhardt" w:date="2015-12-28T11:56:00Z">
           <w:pPr>
             <w:pStyle w:val="ListParagraph"/>
             <w:numPr>
@@ -5173,25 +5217,49 @@
           </w:pPr>
         </w:pPrChange>
       </w:pPr>
-      <w:ins w:id="341" w:author="Joey Bernhardt" w:date="2015-12-22T16:42:00Z">
-        <w:r>
-          <w:rPr>
-            <w:rFonts w:ascii="Times New Roman" w:hAnsi="Times New Roman" w:cs="Times New Roman"/>
-            <w:b/>
-          </w:rPr>
-          <w:t>This is how many species reach DRI targets, by nutrient:</w:t>
-        </w:r>
-      </w:ins>
-    </w:p>
-    <w:p>
-      <w:pPr>
-        <w:spacing w:line="360" w:lineRule="auto"/>
-        <w:rPr>
-          <w:ins w:id="342" w:author="Joey Bernhardt" w:date="2015-12-22T16:04:00Z"/>
-          <w:rFonts w:ascii="Times New Roman" w:hAnsi="Times New Roman" w:cs="Times New Roman"/>
-          <w:b/>
-        </w:rPr>
-        <w:pPrChange w:id="343" w:author="Joey Bernhardt" w:date="2015-12-22T16:03:00Z">
+      <w:ins w:id="346" w:author="Joey Bernhardt" w:date="2015-12-28T11:56:00Z">
+        <w:r>
+          <w:rPr>
+            <w:rFonts w:ascii="Times New Roman" w:hAnsi="Times New Roman" w:cs="Times New Roman"/>
+          </w:rPr>
+          <w:lastRenderedPageBreak/>
+          <w:t>F</w:t>
+        </w:r>
+        <w:r>
+          <w:rPr>
+            <w:rFonts w:ascii="Times New Roman" w:hAnsi="Times New Roman" w:cs="Times New Roman"/>
+          </w:rPr>
+          <w:t xml:space="preserve">or the 10% RDI targets, </w:t>
+        </w:r>
+        <w:r>
+          <w:rPr>
+            <w:rFonts w:ascii="Times New Roman" w:hAnsi="Times New Roman" w:cs="Times New Roman"/>
+            <w:rPrChange w:id="347" w:author="Joey Bernhardt" w:date="2015-12-28T11:56:00Z">
+              <w:rPr>
+                <w:rFonts w:ascii="Times New Roman" w:hAnsi="Times New Roman" w:cs="Times New Roman"/>
+                <w:b/>
+              </w:rPr>
+            </w:rPrChange>
+          </w:rPr>
+          <w:t>56 reach 0 targets, 9 reach 1 target, 26 reach 2 targets and 15 reach all 3 targets. Or, in other words, 50 reach one or more targets, 41 reach 2 or more targets, and 15 reach all three targets.</w:t>
+        </w:r>
+      </w:ins>
+    </w:p>
+    <w:p>
+      <w:pPr>
+        <w:spacing w:line="360" w:lineRule="auto"/>
+        <w:rPr>
+          <w:ins w:id="348" w:author="Joey Bernhardt" w:date="2015-12-22T16:03:00Z"/>
+          <w:rFonts w:ascii="Times New Roman" w:hAnsi="Times New Roman" w:cs="Times New Roman"/>
+          <w:rPrChange w:id="349" w:author="Joey Bernhardt" w:date="2015-12-28T16:16:00Z">
+            <w:rPr>
+              <w:ins w:id="350" w:author="Joey Bernhardt" w:date="2015-12-22T16:03:00Z"/>
+              <w:rFonts w:ascii="Times New Roman" w:hAnsi="Times New Roman" w:cs="Times New Roman"/>
+              <w:b/>
+            </w:rPr>
+          </w:rPrChange>
+        </w:rPr>
+        <w:pPrChange w:id="351" w:author="Joey Bernhardt" w:date="2015-12-22T16:03:00Z">
           <w:pPr>
             <w:pStyle w:val="ListParagraph"/>
             <w:numPr>
@@ -5201,27 +5269,36 @@
           </w:pPr>
         </w:pPrChange>
       </w:pPr>
-      <w:ins w:id="344" w:author="Joey Bernhardt" w:date="2015-12-22T16:42:00Z">
-        <w:r>
-          <w:rPr>
-            <w:rFonts w:ascii="Times New Roman" w:hAnsi="Times New Roman" w:cs="Times New Roman"/>
-            <w:b/>
-          </w:rPr>
-          <w:t>10% RDI: calcium: 28/99, zinc: 39/101, iron: 23/104, EPA: 117/238, DHA: 168/235, Fat: 47/277, Protein: 251/251</w:t>
-        </w:r>
-      </w:ins>
-    </w:p>
-    <w:p>
-      <w:pPr>
-        <w:spacing w:line="360" w:lineRule="auto"/>
-        <w:rPr>
-          <w:rFonts w:ascii="Times New Roman" w:hAnsi="Times New Roman" w:cs="Times New Roman"/>
-          <w:b/>
-          <w:rPrChange w:id="345" w:author="Joey Bernhardt" w:date="2015-12-22T16:03:00Z">
-            <w:rPr/>
+      <w:ins w:id="352" w:author="Joey Bernhardt" w:date="2015-12-22T16:03:00Z">
+        <w:r>
+          <w:rPr>
+            <w:rFonts w:ascii="Times New Roman" w:hAnsi="Times New Roman" w:cs="Times New Roman"/>
+            <w:rPrChange w:id="353" w:author="Joey Bernhardt" w:date="2015-12-28T16:16:00Z">
+              <w:rPr>
+                <w:rFonts w:ascii="Times New Roman" w:hAnsi="Times New Roman" w:cs="Times New Roman"/>
+                <w:b/>
+              </w:rPr>
+            </w:rPrChange>
+          </w:rPr>
+          <w:t xml:space="preserve">Figure 2. </w:t>
+        </w:r>
+      </w:ins>
+    </w:p>
+    <w:p>
+      <w:pPr>
+        <w:spacing w:line="360" w:lineRule="auto"/>
+        <w:rPr>
+          <w:ins w:id="354" w:author="Joey Bernhardt" w:date="2015-12-22T16:42:00Z"/>
+          <w:rFonts w:ascii="Times New Roman" w:hAnsi="Times New Roman" w:cs="Times New Roman"/>
+          <w:rPrChange w:id="355" w:author="Joey Bernhardt" w:date="2015-12-28T16:16:00Z">
+            <w:rPr>
+              <w:ins w:id="356" w:author="Joey Bernhardt" w:date="2015-12-22T16:42:00Z"/>
+              <w:rFonts w:ascii="Times New Roman" w:hAnsi="Times New Roman" w:cs="Times New Roman"/>
+              <w:b/>
+            </w:rPr>
           </w:rPrChange>
         </w:rPr>
-        <w:pPrChange w:id="346" w:author="Joey Bernhardt" w:date="2015-12-22T16:03:00Z">
+        <w:pPrChange w:id="357" w:author="Joey Bernhardt" w:date="2015-12-22T16:03:00Z">
           <w:pPr>
             <w:pStyle w:val="ListParagraph"/>
             <w:numPr>
@@ -5231,21 +5308,36 @@
           </w:pPr>
         </w:pPrChange>
       </w:pPr>
-    </w:p>
-    <w:p>
-      <w:pPr>
-        <w:pStyle w:val="ListParagraph"/>
-        <w:numPr>
-          <w:ilvl w:val="0"/>
-          <w:numId w:val="2"/>
-        </w:numPr>
-        <w:spacing w:line="360" w:lineRule="auto"/>
-        <w:rPr>
-          <w:ins w:id="347" w:author="Joey Bernhardt" w:date="2015-12-22T15:55:00Z"/>
-          <w:rFonts w:ascii="Times New Roman" w:hAnsi="Times New Roman" w:cs="Times New Roman"/>
-          <w:b/>
-        </w:rPr>
-        <w:pPrChange w:id="348" w:author="Joey Bernhardt" w:date="2015-12-18T16:24:00Z">
+      <w:ins w:id="358" w:author="Joey Bernhardt" w:date="2015-12-22T16:42:00Z">
+        <w:r>
+          <w:rPr>
+            <w:rFonts w:ascii="Times New Roman" w:hAnsi="Times New Roman" w:cs="Times New Roman"/>
+            <w:rPrChange w:id="359" w:author="Joey Bernhardt" w:date="2015-12-28T16:16:00Z">
+              <w:rPr>
+                <w:rFonts w:ascii="Times New Roman" w:hAnsi="Times New Roman" w:cs="Times New Roman"/>
+                <w:b/>
+              </w:rPr>
+            </w:rPrChange>
+          </w:rPr>
+          <w:t>This is how many species reach DRI targets, by nutrient:</w:t>
+        </w:r>
+      </w:ins>
+    </w:p>
+    <w:p>
+      <w:pPr>
+        <w:spacing w:line="360" w:lineRule="auto"/>
+        <w:rPr>
+          <w:ins w:id="360" w:author="Joey Bernhardt" w:date="2015-12-28T16:11:00Z"/>
+          <w:rFonts w:ascii="Times New Roman" w:hAnsi="Times New Roman" w:cs="Times New Roman"/>
+          <w:rPrChange w:id="361" w:author="Joey Bernhardt" w:date="2015-12-28T16:16:00Z">
+            <w:rPr>
+              <w:ins w:id="362" w:author="Joey Bernhardt" w:date="2015-12-28T16:11:00Z"/>
+              <w:rFonts w:ascii="Times New Roman" w:hAnsi="Times New Roman" w:cs="Times New Roman"/>
+              <w:b/>
+            </w:rPr>
+          </w:rPrChange>
+        </w:rPr>
+        <w:pPrChange w:id="363" w:author="Joey Bernhardt" w:date="2015-12-22T16:03:00Z">
           <w:pPr>
             <w:pStyle w:val="ListParagraph"/>
             <w:numPr>
@@ -5255,54 +5347,36 @@
           </w:pPr>
         </w:pPrChange>
       </w:pPr>
-      <w:r>
-        <w:rPr>
-          <w:rFonts w:ascii="Times New Roman" w:hAnsi="Times New Roman" w:cs="Times New Roman"/>
-          <w:b/>
-        </w:rPr>
-        <w:t>Functional group diversity enhances dietary nutritional diversity and nutritional benefits that human communities may derive from seafood assemblages.</w:t>
-      </w:r>
-      <w:r>
-        <w:rPr>
-          <w:rFonts w:ascii="Times New Roman" w:hAnsi="Times New Roman" w:cs="Times New Roman"/>
-          <w:b/>
-        </w:rPr>
-        <w:t xml:space="preserve"> </w:t>
-      </w:r>
-      <w:ins w:id="349" w:author="Joey Bernhardt" w:date="2015-12-22T15:55:00Z">
-        <w:r>
-          <w:rPr>
-            <w:rFonts w:ascii="Times New Roman" w:hAnsi="Times New Roman" w:cs="Times New Roman"/>
-            <w:b/>
-          </w:rPr>
-          <w:t>(</w:t>
-        </w:r>
-        <w:proofErr w:type="gramStart"/>
-        <w:r>
-          <w:rPr>
-            <w:rFonts w:ascii="Times New Roman" w:hAnsi="Times New Roman" w:cs="Times New Roman"/>
-            <w:b/>
-          </w:rPr>
-          <w:t>nutrient</w:t>
-        </w:r>
-        <w:proofErr w:type="gramEnd"/>
-        <w:r>
-          <w:rPr>
-            <w:rFonts w:ascii="Times New Roman" w:hAnsi="Times New Roman" w:cs="Times New Roman"/>
-            <w:b/>
-          </w:rPr>
-          <w:t xml:space="preserve"> accumulation curve). </w:t>
-        </w:r>
-      </w:ins>
-    </w:p>
-    <w:p>
-      <w:pPr>
-        <w:ind w:left="360"/>
-        <w:rPr>
-          <w:del w:id="350" w:author="Joey Bernhardt" w:date="2015-12-28T11:23:00Z"/>
-          <w:rFonts w:ascii="Times New Roman" w:hAnsi="Times New Roman" w:cs="Times New Roman"/>
-        </w:rPr>
-        <w:pPrChange w:id="351" w:author="Joey Bernhardt" w:date="2015-12-28T11:23:00Z">
+      <w:ins w:id="364" w:author="Joey Bernhardt" w:date="2015-12-22T16:42:00Z">
+        <w:r>
+          <w:rPr>
+            <w:rFonts w:ascii="Times New Roman" w:hAnsi="Times New Roman" w:cs="Times New Roman"/>
+            <w:rPrChange w:id="365" w:author="Joey Bernhardt" w:date="2015-12-28T16:16:00Z">
+              <w:rPr>
+                <w:rFonts w:ascii="Times New Roman" w:hAnsi="Times New Roman" w:cs="Times New Roman"/>
+                <w:b/>
+              </w:rPr>
+            </w:rPrChange>
+          </w:rPr>
+          <w:t>10% RDI: calcium: 28/99, zinc: 39/101, iron: 23/104, EPA: 117/238, DHA: 168/235, Fat: 47/277, Protein: 251/251</w:t>
+        </w:r>
+      </w:ins>
+    </w:p>
+    <w:p>
+      <w:pPr>
+        <w:spacing w:line="360" w:lineRule="auto"/>
+        <w:rPr>
+          <w:ins w:id="366" w:author="Joey Bernhardt" w:date="2015-12-28T16:11:00Z"/>
+          <w:rFonts w:ascii="Times New Roman" w:hAnsi="Times New Roman" w:cs="Times New Roman"/>
+          <w:rPrChange w:id="367" w:author="Joey Bernhardt" w:date="2015-12-28T16:16:00Z">
+            <w:rPr>
+              <w:ins w:id="368" w:author="Joey Bernhardt" w:date="2015-12-28T16:11:00Z"/>
+              <w:rFonts w:ascii="Times New Roman" w:hAnsi="Times New Roman" w:cs="Times New Roman"/>
+              <w:b/>
+            </w:rPr>
+          </w:rPrChange>
+        </w:rPr>
+        <w:pPrChange w:id="369" w:author="Joey Bernhardt" w:date="2015-12-22T16:03:00Z">
           <w:pPr>
             <w:pStyle w:val="ListParagraph"/>
             <w:numPr>
@@ -5312,27 +5386,22 @@
           </w:pPr>
         </w:pPrChange>
       </w:pPr>
-      <w:ins w:id="352" w:author="Joey Bernhardt" w:date="2015-12-28T11:23:00Z">
-        <w:r>
-          <w:rPr>
-            <w:rFonts w:ascii="Times New Roman" w:hAnsi="Times New Roman" w:cs="Times New Roman"/>
-            <w:rPrChange w:id="353" w:author="Joey Bernhardt" w:date="2015-12-28T11:23:00Z">
-              <w:rPr/>
-            </w:rPrChange>
-          </w:rPr>
-          <w:t>Need to sample from 14 species to get a median of all three minerals, and need to sample from 8 species to get a median of 3 minerals when molluscs are included.</w:t>
-        </w:r>
-      </w:ins>
-    </w:p>
-    <w:p>
-      <w:pPr>
-        <w:spacing w:line="360" w:lineRule="auto"/>
-        <w:ind w:left="360"/>
-        <w:rPr>
-          <w:ins w:id="354" w:author="Joey Bernhardt" w:date="2015-12-28T11:24:00Z"/>
-          <w:rFonts w:ascii="Times New Roman" w:hAnsi="Times New Roman" w:cs="Times New Roman"/>
-        </w:rPr>
-        <w:pPrChange w:id="355" w:author="Joey Bernhardt" w:date="2015-12-28T11:23:00Z">
+    </w:p>
+    <w:p>
+      <w:pPr>
+        <w:spacing w:line="360" w:lineRule="auto"/>
+        <w:rPr>
+          <w:ins w:id="370" w:author="Joey Bernhardt" w:date="2015-12-22T16:04:00Z"/>
+          <w:rFonts w:ascii="Times New Roman" w:hAnsi="Times New Roman" w:cs="Times New Roman"/>
+          <w:rPrChange w:id="371" w:author="Joey Bernhardt" w:date="2015-12-28T16:16:00Z">
+            <w:rPr>
+              <w:ins w:id="372" w:author="Joey Bernhardt" w:date="2015-12-22T16:04:00Z"/>
+              <w:rFonts w:ascii="Times New Roman" w:hAnsi="Times New Roman" w:cs="Times New Roman"/>
+              <w:b/>
+            </w:rPr>
+          </w:rPrChange>
+        </w:rPr>
+        <w:pPrChange w:id="373" w:author="Joey Bernhardt" w:date="2015-12-22T16:03:00Z">
           <w:pPr>
             <w:pStyle w:val="ListParagraph"/>
             <w:numPr>
@@ -5342,21 +5411,91 @@
           </w:pPr>
         </w:pPrChange>
       </w:pPr>
-    </w:p>
-    <w:p>
-      <w:pPr>
-        <w:spacing w:line="360" w:lineRule="auto"/>
-        <w:ind w:left="360"/>
-        <w:rPr>
-          <w:ins w:id="356" w:author="Joey Bernhardt" w:date="2015-12-28T11:24:00Z"/>
-          <w:rFonts w:ascii="Times New Roman" w:hAnsi="Times New Roman" w:cs="Times New Roman"/>
-          <w:rPrChange w:id="357" w:author="Joey Bernhardt" w:date="2015-12-28T11:23:00Z">
-            <w:rPr>
-              <w:ins w:id="358" w:author="Joey Bernhardt" w:date="2015-12-28T11:24:00Z"/>
-            </w:rPr>
+      <w:ins w:id="374" w:author="Joey Bernhardt" w:date="2015-12-28T16:11:00Z">
+        <w:r>
+          <w:rPr>
+            <w:rFonts w:ascii="Times New Roman" w:hAnsi="Times New Roman" w:cs="Times New Roman"/>
+            <w:rPrChange w:id="375" w:author="Joey Bernhardt" w:date="2015-12-28T16:16:00Z">
+              <w:rPr>
+                <w:rFonts w:ascii="Times New Roman" w:hAnsi="Times New Roman" w:cs="Times New Roman"/>
+                <w:b/>
+              </w:rPr>
+            </w:rPrChange>
+          </w:rPr>
+          <w:t>Body size</w:t>
+        </w:r>
+      </w:ins>
+      <w:ins w:id="376" w:author="Joey Bernhardt" w:date="2015-12-28T16:12:00Z">
+        <w:r>
+          <w:rPr>
+            <w:rFonts w:ascii="Times New Roman" w:hAnsi="Times New Roman" w:cs="Times New Roman"/>
+            <w:rPrChange w:id="377" w:author="Joey Bernhardt" w:date="2015-12-28T16:16:00Z">
+              <w:rPr>
+                <w:rFonts w:ascii="Times New Roman" w:hAnsi="Times New Roman" w:cs="Times New Roman"/>
+                <w:b/>
+              </w:rPr>
+            </w:rPrChange>
+          </w:rPr>
+          <w:t xml:space="preserve"> and dietary practices (i.e. eating bones) have a large effect on the likelihood that a given edible portion will reach RDI targets. </w:t>
+        </w:r>
+      </w:ins>
+      <w:ins w:id="378" w:author="Joey Bernhardt" w:date="2015-12-28T16:14:00Z">
+        <w:r>
+          <w:rPr>
+            <w:rFonts w:ascii="Times New Roman" w:hAnsi="Times New Roman" w:cs="Times New Roman"/>
+            <w:rPrChange w:id="379" w:author="Joey Bernhardt" w:date="2015-12-28T16:16:00Z">
+              <w:rPr>
+                <w:rFonts w:ascii="Times New Roman" w:hAnsi="Times New Roman" w:cs="Times New Roman"/>
+                <w:b/>
+              </w:rPr>
+            </w:rPrChange>
+          </w:rPr>
+          <w:t>For macro- and micro</w:t>
+        </w:r>
+        <w:r>
+          <w:rPr>
+            <w:rFonts w:ascii="Times New Roman" w:hAnsi="Times New Roman" w:cs="Times New Roman"/>
+          </w:rPr>
+          <w:t xml:space="preserve">nutrients grouped together, </w:t>
+        </w:r>
+        <w:r>
+          <w:rPr>
+            <w:rFonts w:ascii="Times New Roman" w:hAnsi="Times New Roman" w:cs="Times New Roman"/>
+            <w:rPrChange w:id="380" w:author="Joey Bernhardt" w:date="2015-12-28T16:16:00Z">
+              <w:rPr>
+                <w:rFonts w:ascii="Times New Roman" w:hAnsi="Times New Roman" w:cs="Times New Roman"/>
+                <w:b/>
+              </w:rPr>
+            </w:rPrChange>
+          </w:rPr>
+          <w:t xml:space="preserve">79.21% of the observations </w:t>
+        </w:r>
+      </w:ins>
+      <w:ins w:id="381" w:author="Joey Bernhardt" w:date="2015-12-28T16:15:00Z">
+        <w:r>
+          <w:rPr>
+            <w:rFonts w:ascii="Times New Roman" w:hAnsi="Times New Roman" w:cs="Times New Roman"/>
+            <w:rPrChange w:id="382" w:author="Joey Bernhardt" w:date="2015-12-28T16:16:00Z">
+              <w:rPr>
+                <w:rFonts w:ascii="Times New Roman" w:hAnsi="Times New Roman" w:cs="Times New Roman"/>
+                <w:b/>
+              </w:rPr>
+            </w:rPrChange>
+          </w:rPr>
+          <w:t>of species for which it is customary to eat multiple tissues reached RDI targets, whereas this number drops to 39.59% for species in which only the muscle tissue is eaten.</w:t>
+        </w:r>
+      </w:ins>
+    </w:p>
+    <w:p>
+      <w:pPr>
+        <w:spacing w:line="360" w:lineRule="auto"/>
+        <w:rPr>
+          <w:rFonts w:ascii="Times New Roman" w:hAnsi="Times New Roman" w:cs="Times New Roman"/>
+          <w:rPrChange w:id="383" w:author="Joey Bernhardt" w:date="2015-12-28T16:16:00Z">
+            <w:rPr/>
           </w:rPrChange>
         </w:rPr>
-        <w:pPrChange w:id="359" w:author="Joey Bernhardt" w:date="2015-12-28T11:23:00Z">
+        <w:pPrChange w:id="384" w:author="Joey Bernhardt" w:date="2015-12-22T16:03:00Z">
           <w:pPr>
             <w:pStyle w:val="ListParagraph"/>
             <w:numPr>
@@ -5369,11 +5508,18 @@
     </w:p>
     <w:p>
       <w:pPr>
-        <w:ind w:left="360"/>
-        <w:rPr>
+        <w:pStyle w:val="ListParagraph"/>
+        <w:numPr>
+          <w:ilvl w:val="0"/>
+          <w:numId w:val="5"/>
+        </w:numPr>
+        <w:spacing w:line="360" w:lineRule="auto"/>
+        <w:rPr>
+          <w:ins w:id="385" w:author="Joey Bernhardt" w:date="2015-12-22T15:55:00Z"/>
+          <w:rFonts w:ascii="Times New Roman" w:hAnsi="Times New Roman" w:cs="Times New Roman"/>
           <w:b/>
         </w:rPr>
-        <w:pPrChange w:id="360" w:author="Joey Bernhardt" w:date="2015-12-28T11:23:00Z">
+        <w:pPrChange w:id="386" w:author="Joey Bernhardt" w:date="2015-12-30T09:37:00Z">
           <w:pPr>
             <w:pStyle w:val="ListParagraph"/>
             <w:numPr>
@@ -5383,19 +5529,141 @@
           </w:pPr>
         </w:pPrChange>
       </w:pPr>
-      <w:proofErr w:type="spellStart"/>
-      <w:r>
-        <w:rPr>
+      <w:bookmarkStart w:id="387" w:name="_GoBack"/>
+      <w:r>
+        <w:rPr>
+          <w:rFonts w:ascii="Times New Roman" w:hAnsi="Times New Roman" w:cs="Times New Roman"/>
           <w:b/>
         </w:rPr>
-        <w:t>ADD</w:t>
-      </w:r>
-      <w:proofErr w:type="spellEnd"/>
-      <w:r>
-        <w:rPr>
+        <w:t>Functional group diversity enhances dietary nutritional diversity and nutritional benefits that human communities may derive from seafood assemblages.</w:t>
+      </w:r>
+      <w:r>
+        <w:rPr>
+          <w:rFonts w:ascii="Times New Roman" w:hAnsi="Times New Roman" w:cs="Times New Roman"/>
           <w:b/>
         </w:rPr>
-        <w:t xml:space="preserve"> SOME SORT OF CASE </w:t>
+        <w:t xml:space="preserve"> </w:t>
+      </w:r>
+      <w:ins w:id="388" w:author="Joey Bernhardt" w:date="2015-12-22T15:55:00Z">
+        <w:r>
+          <w:rPr>
+            <w:rFonts w:ascii="Times New Roman" w:hAnsi="Times New Roman" w:cs="Times New Roman"/>
+            <w:b/>
+          </w:rPr>
+          <w:t>(</w:t>
+        </w:r>
+        <w:proofErr w:type="gramStart"/>
+        <w:r>
+          <w:rPr>
+            <w:rFonts w:ascii="Times New Roman" w:hAnsi="Times New Roman" w:cs="Times New Roman"/>
+            <w:b/>
+          </w:rPr>
+          <w:t>nutrient</w:t>
+        </w:r>
+        <w:proofErr w:type="gramEnd"/>
+        <w:r>
+          <w:rPr>
+            <w:rFonts w:ascii="Times New Roman" w:hAnsi="Times New Roman" w:cs="Times New Roman"/>
+            <w:b/>
+          </w:rPr>
+          <w:t xml:space="preserve"> accumulation curve). </w:t>
+        </w:r>
+      </w:ins>
+    </w:p>
+    <w:bookmarkEnd w:id="387"/>
+    <w:p>
+      <w:pPr>
+        <w:ind w:left="360"/>
+        <w:rPr>
+          <w:del w:id="389" w:author="Joey Bernhardt" w:date="2015-12-28T11:23:00Z"/>
+          <w:rFonts w:ascii="Times New Roman" w:hAnsi="Times New Roman" w:cs="Times New Roman"/>
+        </w:rPr>
+        <w:pPrChange w:id="390" w:author="Joey Bernhardt" w:date="2015-12-28T11:23:00Z">
+          <w:pPr>
+            <w:pStyle w:val="ListParagraph"/>
+            <w:numPr>
+              <w:numId w:val="2"/>
+            </w:numPr>
+            <w:ind w:hanging="360"/>
+          </w:pPr>
+        </w:pPrChange>
+      </w:pPr>
+      <w:ins w:id="391" w:author="Joey Bernhardt" w:date="2015-12-28T11:23:00Z">
+        <w:r>
+          <w:rPr>
+            <w:rFonts w:ascii="Times New Roman" w:hAnsi="Times New Roman" w:cs="Times New Roman"/>
+            <w:rPrChange w:id="392" w:author="Joey Bernhardt" w:date="2015-12-28T11:23:00Z">
+              <w:rPr/>
+            </w:rPrChange>
+          </w:rPr>
+          <w:t>Need to sample from 14 species to get a median of all three minerals, and need to sample from 8 species to get a median of 3 minerals when molluscs are included.</w:t>
+        </w:r>
+      </w:ins>
+    </w:p>
+    <w:p>
+      <w:pPr>
+        <w:spacing w:line="360" w:lineRule="auto"/>
+        <w:ind w:left="360"/>
+        <w:rPr>
+          <w:ins w:id="393" w:author="Joey Bernhardt" w:date="2015-12-28T11:24:00Z"/>
+          <w:rFonts w:ascii="Times New Roman" w:hAnsi="Times New Roman" w:cs="Times New Roman"/>
+        </w:rPr>
+        <w:pPrChange w:id="394" w:author="Joey Bernhardt" w:date="2015-12-28T11:23:00Z">
+          <w:pPr>
+            <w:pStyle w:val="ListParagraph"/>
+            <w:numPr>
+              <w:numId w:val="2"/>
+            </w:numPr>
+            <w:ind w:hanging="360"/>
+          </w:pPr>
+        </w:pPrChange>
+      </w:pPr>
+    </w:p>
+    <w:p>
+      <w:pPr>
+        <w:spacing w:line="360" w:lineRule="auto"/>
+        <w:ind w:left="360"/>
+        <w:rPr>
+          <w:ins w:id="395" w:author="Joey Bernhardt" w:date="2015-12-28T11:24:00Z"/>
+          <w:rFonts w:ascii="Times New Roman" w:hAnsi="Times New Roman" w:cs="Times New Roman"/>
+          <w:rPrChange w:id="396" w:author="Joey Bernhardt" w:date="2015-12-28T11:23:00Z">
+            <w:rPr>
+              <w:ins w:id="397" w:author="Joey Bernhardt" w:date="2015-12-28T11:24:00Z"/>
+            </w:rPr>
+          </w:rPrChange>
+        </w:rPr>
+        <w:pPrChange w:id="398" w:author="Joey Bernhardt" w:date="2015-12-28T11:23:00Z">
+          <w:pPr>
+            <w:pStyle w:val="ListParagraph"/>
+            <w:numPr>
+              <w:numId w:val="2"/>
+            </w:numPr>
+            <w:ind w:hanging="360"/>
+          </w:pPr>
+        </w:pPrChange>
+      </w:pPr>
+    </w:p>
+    <w:p>
+      <w:pPr>
+        <w:ind w:left="360"/>
+        <w:rPr>
+          <w:b/>
+        </w:rPr>
+        <w:pPrChange w:id="399" w:author="Joey Bernhardt" w:date="2015-12-28T11:23:00Z">
+          <w:pPr>
+            <w:pStyle w:val="ListParagraph"/>
+            <w:numPr>
+              <w:numId w:val="2"/>
+            </w:numPr>
+            <w:ind w:hanging="360"/>
+          </w:pPr>
+        </w:pPrChange>
+      </w:pPr>
+      <w:r>
+        <w:rPr>
+          <w:b/>
+        </w:rPr>
+        <w:t xml:space="preserve">ADD SOME SORT OF CASE </w:t>
       </w:r>
       <w:proofErr w:type="gramStart"/>
       <w:r>
@@ -5419,7 +5687,7 @@
           <w:rFonts w:ascii="Times New Roman" w:hAnsi="Times New Roman" w:cs="Times New Roman"/>
           <w:b/>
         </w:rPr>
-        <w:pPrChange w:id="361" w:author="Joey Bernhardt" w:date="2015-12-18T16:24:00Z">
+        <w:pPrChange w:id="400" w:author="Joey Bernhardt" w:date="2015-12-18T16:24:00Z">
           <w:pPr/>
         </w:pPrChange>
       </w:pPr>
@@ -5431,7 +5699,7 @@
           <w:rFonts w:ascii="Times New Roman" w:hAnsi="Times New Roman" w:cs="Times New Roman"/>
           <w:b/>
         </w:rPr>
-        <w:pPrChange w:id="362" w:author="Joey Bernhardt" w:date="2015-12-18T16:24:00Z">
+        <w:pPrChange w:id="401" w:author="Joey Bernhardt" w:date="2015-12-18T16:24:00Z">
           <w:pPr/>
         </w:pPrChange>
       </w:pPr>
@@ -5443,11 +5711,11 @@
           <w:rFonts w:ascii="Times New Roman" w:hAnsi="Times New Roman" w:cs="Times New Roman"/>
           <w:b/>
         </w:rPr>
-        <w:pPrChange w:id="363" w:author="Joey Bernhardt" w:date="2015-12-18T16:24:00Z">
+        <w:pPrChange w:id="402" w:author="Joey Bernhardt" w:date="2015-12-18T16:24:00Z">
           <w:pPr/>
         </w:pPrChange>
       </w:pPr>
-      <w:commentRangeStart w:id="364"/>
+      <w:commentRangeStart w:id="403"/>
       <w:r>
         <w:rPr>
           <w:rFonts w:ascii="Times New Roman" w:hAnsi="Times New Roman" w:cs="Times New Roman"/>
@@ -5455,7 +5723,7 @@
         </w:rPr>
         <w:t>Discussion</w:t>
       </w:r>
-      <w:commentRangeEnd w:id="364"/>
+      <w:commentRangeEnd w:id="403"/>
       <w:r>
         <w:rPr>
           <w:rStyle w:val="CommentReference"/>
@@ -5463,7 +5731,7 @@
           <w:color w:val="000000"/>
           <w:lang w:val="en-US"/>
         </w:rPr>
-        <w:commentReference w:id="364"/>
+        <w:commentReference w:id="403"/>
       </w:r>
       <w:r>
         <w:rPr>
@@ -5480,7 +5748,7 @@
           <w:rFonts w:ascii="Times New Roman" w:hAnsi="Times New Roman" w:cs="Times New Roman"/>
           <w:b/>
         </w:rPr>
-        <w:pPrChange w:id="365" w:author="Joey Bernhardt" w:date="2015-12-18T16:24:00Z">
+        <w:pPrChange w:id="404" w:author="Joey Bernhardt" w:date="2015-12-18T16:24:00Z">
           <w:pPr/>
         </w:pPrChange>
       </w:pPr>
@@ -5527,7 +5795,7 @@
         <w:pStyle w:val="normal0"/>
         <w:spacing w:line="360" w:lineRule="auto"/>
         <w:rPr>
-          <w:ins w:id="366" w:author="Joey Bernhardt" w:date="2015-12-16T09:19:00Z"/>
+          <w:ins w:id="405" w:author="Joey Bernhardt" w:date="2015-12-16T09:19:00Z"/>
           <w:rFonts w:ascii="Times New Roman" w:eastAsia="Times New Roman" w:hAnsi="Times New Roman" w:cs="Times New Roman"/>
           <w:sz w:val="24"/>
           <w:szCs w:val="24"/>
@@ -5539,13 +5807,13 @@
         <w:pStyle w:val="normal0"/>
         <w:spacing w:line="360" w:lineRule="auto"/>
         <w:rPr>
-          <w:ins w:id="367" w:author="Joey Bernhardt" w:date="2015-12-15T07:41:00Z"/>
-          <w:rFonts w:ascii="Times New Roman" w:eastAsia="Times New Roman" w:hAnsi="Times New Roman" w:cs="Times New Roman"/>
-          <w:sz w:val="24"/>
-          <w:szCs w:val="24"/>
-        </w:rPr>
-      </w:pPr>
-      <w:ins w:id="368" w:author="Joey Bernhardt" w:date="2015-12-15T07:41:00Z">
+          <w:ins w:id="406" w:author="Joey Bernhardt" w:date="2015-12-15T07:41:00Z"/>
+          <w:rFonts w:ascii="Times New Roman" w:eastAsia="Times New Roman" w:hAnsi="Times New Roman" w:cs="Times New Roman"/>
+          <w:sz w:val="24"/>
+          <w:szCs w:val="24"/>
+        </w:rPr>
+      </w:pPr>
+      <w:ins w:id="407" w:author="Joey Bernhardt" w:date="2015-12-15T07:41:00Z">
         <w:r>
           <w:rPr>
             <w:rFonts w:ascii="Times New Roman" w:eastAsia="Times New Roman" w:hAnsi="Times New Roman" w:cs="Times New Roman"/>
@@ -5582,7 +5850,7 @@
           <w:t>have ….</w:t>
         </w:r>
       </w:ins>
-      <w:ins w:id="369" w:author="Joey Bernhardt" w:date="2015-12-16T09:19:00Z">
+      <w:ins w:id="408" w:author="Joey Bernhardt" w:date="2015-12-16T09:19:00Z">
         <w:r>
           <w:rPr>
             <w:rFonts w:ascii="Times New Roman" w:eastAsia="Times New Roman" w:hAnsi="Times New Roman" w:cs="Times New Roman"/>
@@ -5637,7 +5905,7 @@
         <w:pStyle w:val="normal0"/>
         <w:spacing w:line="360" w:lineRule="auto"/>
         <w:rPr>
-          <w:ins w:id="370" w:author="Joey Bernhardt" w:date="2015-12-16T09:16:00Z"/>
+          <w:ins w:id="409" w:author="Joey Bernhardt" w:date="2015-12-16T09:16:00Z"/>
           <w:rFonts w:ascii="Times New Roman" w:eastAsia="Times New Roman" w:hAnsi="Times New Roman" w:cs="Times New Roman"/>
           <w:sz w:val="24"/>
           <w:szCs w:val="24"/>
@@ -5649,13 +5917,13 @@
         <w:pStyle w:val="normal0"/>
         <w:spacing w:line="360" w:lineRule="auto"/>
         <w:rPr>
-          <w:ins w:id="371" w:author="Joey Bernhardt" w:date="2015-12-16T09:16:00Z"/>
-          <w:rFonts w:ascii="Times New Roman" w:eastAsia="Times New Roman" w:hAnsi="Times New Roman" w:cs="Times New Roman"/>
-          <w:sz w:val="24"/>
-          <w:szCs w:val="24"/>
-        </w:rPr>
-      </w:pPr>
-      <w:ins w:id="372" w:author="Joey Bernhardt" w:date="2015-12-16T09:16:00Z">
+          <w:ins w:id="410" w:author="Joey Bernhardt" w:date="2015-12-16T09:16:00Z"/>
+          <w:rFonts w:ascii="Times New Roman" w:eastAsia="Times New Roman" w:hAnsi="Times New Roman" w:cs="Times New Roman"/>
+          <w:sz w:val="24"/>
+          <w:szCs w:val="24"/>
+        </w:rPr>
+      </w:pPr>
+      <w:ins w:id="411" w:author="Joey Bernhardt" w:date="2015-12-16T09:16:00Z">
         <w:r>
           <w:rPr>
             <w:rFonts w:ascii="Times New Roman" w:eastAsia="Times New Roman" w:hAnsi="Times New Roman" w:cs="Times New Roman"/>
@@ -5671,7 +5939,7 @@
         <w:pStyle w:val="normal0"/>
         <w:spacing w:line="360" w:lineRule="auto"/>
         <w:rPr>
-          <w:ins w:id="373" w:author="Joey Bernhardt" w:date="2015-12-16T12:58:00Z"/>
+          <w:ins w:id="412" w:author="Joey Bernhardt" w:date="2015-12-16T12:58:00Z"/>
           <w:rFonts w:ascii="Times New Roman" w:eastAsia="Times New Roman" w:hAnsi="Times New Roman" w:cs="Times New Roman"/>
           <w:sz w:val="24"/>
           <w:szCs w:val="24"/>
@@ -5683,13 +5951,13 @@
         <w:pStyle w:val="normal0"/>
         <w:spacing w:line="360" w:lineRule="auto"/>
         <w:rPr>
-          <w:ins w:id="374" w:author="Joey Bernhardt" w:date="2015-12-16T12:58:00Z"/>
-          <w:rFonts w:ascii="Times New Roman" w:eastAsia="Times New Roman" w:hAnsi="Times New Roman" w:cs="Times New Roman"/>
-          <w:sz w:val="24"/>
-          <w:szCs w:val="24"/>
-        </w:rPr>
-      </w:pPr>
-      <w:ins w:id="375" w:author="Joey Bernhardt" w:date="2015-12-16T12:58:00Z">
+          <w:ins w:id="413" w:author="Joey Bernhardt" w:date="2015-12-16T12:58:00Z"/>
+          <w:rFonts w:ascii="Times New Roman" w:eastAsia="Times New Roman" w:hAnsi="Times New Roman" w:cs="Times New Roman"/>
+          <w:sz w:val="24"/>
+          <w:szCs w:val="24"/>
+        </w:rPr>
+      </w:pPr>
+      <w:ins w:id="414" w:author="Joey Bernhardt" w:date="2015-12-16T12:58:00Z">
         <w:r>
           <w:rPr>
             <w:rFonts w:ascii="Times New Roman" w:eastAsia="Times New Roman" w:hAnsi="Times New Roman" w:cs="Times New Roman"/>
@@ -5716,13 +5984,13 @@
         <w:pStyle w:val="normal0"/>
         <w:spacing w:line="360" w:lineRule="auto"/>
         <w:rPr>
-          <w:ins w:id="376" w:author="Joey Bernhardt" w:date="2015-12-16T12:48:00Z"/>
-          <w:rFonts w:ascii="Times New Roman" w:eastAsia="Times New Roman" w:hAnsi="Times New Roman" w:cs="Times New Roman"/>
-          <w:sz w:val="24"/>
-          <w:szCs w:val="24"/>
-        </w:rPr>
-      </w:pPr>
-      <w:ins w:id="377" w:author="Joey Bernhardt" w:date="2015-12-16T09:30:00Z">
+          <w:ins w:id="415" w:author="Joey Bernhardt" w:date="2015-12-16T12:48:00Z"/>
+          <w:rFonts w:ascii="Times New Roman" w:eastAsia="Times New Roman" w:hAnsi="Times New Roman" w:cs="Times New Roman"/>
+          <w:sz w:val="24"/>
+          <w:szCs w:val="24"/>
+        </w:rPr>
+      </w:pPr>
+      <w:ins w:id="416" w:author="Joey Bernhardt" w:date="2015-12-16T09:30:00Z">
         <w:r>
           <w:rPr>
             <w:rFonts w:ascii="Times New Roman" w:eastAsia="Times New Roman" w:hAnsi="Times New Roman" w:cs="Times New Roman"/>
@@ -5738,7 +6006,7 @@
         <w:pStyle w:val="normal0"/>
         <w:spacing w:line="360" w:lineRule="auto"/>
         <w:rPr>
-          <w:ins w:id="378" w:author="Joey Bernhardt" w:date="2015-12-16T12:48:00Z"/>
+          <w:ins w:id="417" w:author="Joey Bernhardt" w:date="2015-12-16T12:48:00Z"/>
           <w:rFonts w:ascii="Times New Roman" w:eastAsia="Times New Roman" w:hAnsi="Times New Roman" w:cs="Times New Roman"/>
           <w:sz w:val="24"/>
           <w:szCs w:val="24"/>
@@ -5750,13 +6018,13 @@
         <w:pStyle w:val="normal0"/>
         <w:spacing w:line="360" w:lineRule="auto"/>
         <w:rPr>
-          <w:ins w:id="379" w:author="Joey Bernhardt" w:date="2015-12-16T09:30:00Z"/>
-          <w:rFonts w:ascii="Times New Roman" w:eastAsia="Times New Roman" w:hAnsi="Times New Roman" w:cs="Times New Roman"/>
-          <w:sz w:val="24"/>
-          <w:szCs w:val="24"/>
-        </w:rPr>
-      </w:pPr>
-      <w:ins w:id="380" w:author="Joey Bernhardt" w:date="2015-12-16T12:48:00Z">
+          <w:ins w:id="418" w:author="Joey Bernhardt" w:date="2015-12-16T09:30:00Z"/>
+          <w:rFonts w:ascii="Times New Roman" w:eastAsia="Times New Roman" w:hAnsi="Times New Roman" w:cs="Times New Roman"/>
+          <w:sz w:val="24"/>
+          <w:szCs w:val="24"/>
+        </w:rPr>
+      </w:pPr>
+      <w:ins w:id="419" w:author="Joey Bernhardt" w:date="2015-12-16T12:48:00Z">
         <w:r>
           <w:rPr>
             <w:rFonts w:ascii="Times New Roman" w:eastAsia="Times New Roman" w:hAnsi="Times New Roman" w:cs="Times New Roman"/>
@@ -5772,7 +6040,7 @@
         <w:pStyle w:val="normal0"/>
         <w:spacing w:line="360" w:lineRule="auto"/>
         <w:rPr>
-          <w:ins w:id="381" w:author="Joey Bernhardt" w:date="2015-12-16T12:56:00Z"/>
+          <w:ins w:id="420" w:author="Joey Bernhardt" w:date="2015-12-16T12:56:00Z"/>
           <w:rFonts w:ascii="Times New Roman" w:eastAsia="Times New Roman" w:hAnsi="Times New Roman" w:cs="Times New Roman"/>
           <w:sz w:val="24"/>
           <w:szCs w:val="24"/>
@@ -5784,7 +6052,7 @@
         <w:pStyle w:val="normal0"/>
         <w:spacing w:line="360" w:lineRule="auto"/>
         <w:rPr>
-          <w:del w:id="382" w:author="Joey Bernhardt" w:date="2015-12-22T15:50:00Z"/>
+          <w:del w:id="421" w:author="Joey Bernhardt" w:date="2015-12-22T15:50:00Z"/>
           <w:rFonts w:ascii="Times New Roman" w:eastAsia="Times New Roman" w:hAnsi="Times New Roman" w:cs="Times New Roman"/>
           <w:sz w:val="24"/>
           <w:szCs w:val="24"/>
@@ -5796,18 +6064,18 @@
         <w:pStyle w:val="normal0"/>
         <w:spacing w:line="360" w:lineRule="auto"/>
         <w:rPr>
-          <w:del w:id="383" w:author="Joey Bernhardt" w:date="2015-12-22T15:50:00Z"/>
-          <w:rFonts w:ascii="Times New Roman" w:hAnsi="Times New Roman" w:cs="Times New Roman"/>
-          <w:sz w:val="24"/>
-          <w:szCs w:val="24"/>
-          <w:rPrChange w:id="384" w:author="Joey Bernhardt" w:date="2015-12-18T16:08:00Z">
+          <w:del w:id="422" w:author="Joey Bernhardt" w:date="2015-12-22T15:50:00Z"/>
+          <w:rFonts w:ascii="Times New Roman" w:hAnsi="Times New Roman" w:cs="Times New Roman"/>
+          <w:sz w:val="24"/>
+          <w:szCs w:val="24"/>
+          <w:rPrChange w:id="423" w:author="Joey Bernhardt" w:date="2015-12-18T16:08:00Z">
             <w:rPr>
-              <w:del w:id="385" w:author="Joey Bernhardt" w:date="2015-12-22T15:50:00Z"/>
+              <w:del w:id="424" w:author="Joey Bernhardt" w:date="2015-12-22T15:50:00Z"/>
             </w:rPr>
           </w:rPrChange>
         </w:rPr>
       </w:pPr>
-      <w:del w:id="386" w:author="Joey Bernhardt" w:date="2015-12-22T15:50:00Z">
+      <w:del w:id="425" w:author="Joey Bernhardt" w:date="2015-12-22T15:50:00Z">
         <w:r>
           <w:rPr>
             <w:rFonts w:ascii="Times New Roman" w:eastAsia="Times New Roman" w:hAnsi="Times New Roman" w:cs="Times New Roman"/>
@@ -5817,7 +6085,7 @@
           </w:rPr>
           <w:delText xml:space="preserve">The two axes that most strongly control nutritional content of the edible portion are body size and latitude. In order to meet at least 25% of RDI for a range of nutrients, species must be XX size </w:delText>
         </w:r>
-        <w:commentRangeStart w:id="387"/>
+        <w:commentRangeStart w:id="426"/>
         <w:r>
           <w:rPr>
             <w:rFonts w:ascii="Times New Roman" w:eastAsia="Times New Roman" w:hAnsi="Times New Roman" w:cs="Times New Roman"/>
@@ -5827,17 +6095,17 @@
           </w:rPr>
           <w:delText>and</w:delText>
         </w:r>
-        <w:commentRangeEnd w:id="387"/>
+        <w:commentRangeEnd w:id="426"/>
         <w:r>
           <w:rPr>
             <w:rFonts w:ascii="Times New Roman" w:hAnsi="Times New Roman" w:cs="Times New Roman"/>
             <w:sz w:val="24"/>
             <w:szCs w:val="24"/>
-            <w:rPrChange w:id="388" w:author="Joey Bernhardt" w:date="2015-12-18T16:08:00Z">
+            <w:rPrChange w:id="427" w:author="Joey Bernhardt" w:date="2015-12-18T16:08:00Z">
               <w:rPr/>
             </w:rPrChange>
           </w:rPr>
-          <w:commentReference w:id="387"/>
+          <w:commentReference w:id="426"/>
         </w:r>
         <w:r>
           <w:rPr>
@@ -5862,11 +6130,11 @@
       <w:pPr>
         <w:spacing w:line="360" w:lineRule="auto"/>
         <w:rPr>
-          <w:del w:id="389" w:author="Joey Bernhardt" w:date="2015-12-22T15:50:00Z"/>
+          <w:del w:id="428" w:author="Joey Bernhardt" w:date="2015-12-22T15:50:00Z"/>
           <w:rFonts w:ascii="Times New Roman" w:hAnsi="Times New Roman" w:cs="Times New Roman"/>
           <w:b/>
         </w:rPr>
-        <w:pPrChange w:id="390" w:author="Joey Bernhardt" w:date="2015-12-18T16:24:00Z">
+        <w:pPrChange w:id="429" w:author="Joey Bernhardt" w:date="2015-12-18T16:24:00Z">
           <w:pPr/>
         </w:pPrChange>
       </w:pPr>
@@ -5876,18 +6144,18 @@
         <w:pStyle w:val="normal0"/>
         <w:spacing w:line="360" w:lineRule="auto"/>
         <w:rPr>
-          <w:del w:id="391" w:author="Joey Bernhardt" w:date="2015-12-22T15:50:00Z"/>
-          <w:rFonts w:ascii="Times New Roman" w:hAnsi="Times New Roman" w:cs="Times New Roman"/>
-          <w:sz w:val="24"/>
-          <w:szCs w:val="24"/>
-          <w:rPrChange w:id="392" w:author="Joey Bernhardt" w:date="2015-12-18T16:08:00Z">
+          <w:del w:id="430" w:author="Joey Bernhardt" w:date="2015-12-22T15:50:00Z"/>
+          <w:rFonts w:ascii="Times New Roman" w:hAnsi="Times New Roman" w:cs="Times New Roman"/>
+          <w:sz w:val="24"/>
+          <w:szCs w:val="24"/>
+          <w:rPrChange w:id="431" w:author="Joey Bernhardt" w:date="2015-12-18T16:08:00Z">
             <w:rPr>
-              <w:del w:id="393" w:author="Joey Bernhardt" w:date="2015-12-22T15:50:00Z"/>
+              <w:del w:id="432" w:author="Joey Bernhardt" w:date="2015-12-22T15:50:00Z"/>
             </w:rPr>
           </w:rPrChange>
         </w:rPr>
       </w:pPr>
-      <w:del w:id="394" w:author="Joey Bernhardt" w:date="2015-12-22T15:50:00Z">
+      <w:del w:id="433" w:author="Joey Bernhardt" w:date="2015-12-22T15:50:00Z">
         <w:r>
           <w:rPr>
             <w:rFonts w:ascii="Times New Roman" w:eastAsia="Times New Roman" w:hAnsi="Times New Roman" w:cs="Times New Roman"/>
@@ -5902,15 +6170,15 @@
       <w:pPr>
         <w:spacing w:line="360" w:lineRule="auto"/>
         <w:rPr>
-          <w:ins w:id="395" w:author="Joey Bernhardt" w:date="2015-12-16T09:27:00Z"/>
+          <w:ins w:id="434" w:author="Joey Bernhardt" w:date="2015-12-16T09:27:00Z"/>
           <w:rFonts w:ascii="Times New Roman" w:hAnsi="Times New Roman" w:cs="Times New Roman"/>
           <w:b/>
         </w:rPr>
-        <w:pPrChange w:id="396" w:author="Joey Bernhardt" w:date="2015-12-18T16:24:00Z">
+        <w:pPrChange w:id="435" w:author="Joey Bernhardt" w:date="2015-12-18T16:24:00Z">
           <w:pPr/>
         </w:pPrChange>
       </w:pPr>
-      <w:ins w:id="397" w:author="Joey Bernhardt" w:date="2015-12-16T09:27:00Z">
+      <w:ins w:id="436" w:author="Joey Bernhardt" w:date="2015-12-16T09:27:00Z">
         <w:r>
           <w:rPr>
             <w:rFonts w:ascii="Times New Roman" w:hAnsi="Times New Roman" w:cs="Times New Roman"/>
@@ -5929,15 +6197,15 @@
         </w:numPr>
         <w:spacing w:line="360" w:lineRule="auto"/>
         <w:rPr>
-          <w:ins w:id="398" w:author="Joey Bernhardt" w:date="2015-12-18T17:41:00Z"/>
+          <w:ins w:id="437" w:author="Joey Bernhardt" w:date="2015-12-18T17:41:00Z"/>
           <w:rFonts w:ascii="Times New Roman" w:hAnsi="Times New Roman" w:cs="Times New Roman"/>
           <w:b/>
         </w:rPr>
-        <w:pPrChange w:id="399" w:author="Joey Bernhardt" w:date="2015-12-18T16:24:00Z">
+        <w:pPrChange w:id="438" w:author="Joey Bernhardt" w:date="2015-12-18T16:24:00Z">
           <w:pPr/>
         </w:pPrChange>
       </w:pPr>
-      <w:ins w:id="400" w:author="Joey Bernhardt" w:date="2015-12-16T12:47:00Z">
+      <w:ins w:id="439" w:author="Joey Bernhardt" w:date="2015-12-16T12:47:00Z">
         <w:r>
           <w:rPr>
             <w:rFonts w:ascii="Times New Roman" w:hAnsi="Times New Roman" w:cs="Times New Roman"/>
@@ -5951,28 +6219,29 @@
       <w:pPr>
         <w:spacing w:line="360" w:lineRule="auto"/>
         <w:rPr>
-          <w:ins w:id="401" w:author="Joey Bernhardt" w:date="2015-12-16T12:57:00Z"/>
+          <w:ins w:id="440" w:author="Joey Bernhardt" w:date="2015-12-16T12:57:00Z"/>
           <w:rFonts w:ascii="Times New Roman" w:hAnsi="Times New Roman" w:cs="Times New Roman"/>
           <w:b/>
         </w:rPr>
-        <w:pPrChange w:id="402" w:author="Joey Bernhardt" w:date="2015-12-18T17:41:00Z">
+        <w:pPrChange w:id="441" w:author="Joey Bernhardt" w:date="2015-12-18T17:41:00Z">
           <w:pPr/>
         </w:pPrChange>
       </w:pPr>
-      <w:ins w:id="403" w:author="Joey Bernhardt" w:date="2015-12-18T17:42:00Z">
+      <w:ins w:id="442" w:author="Joey Bernhardt" w:date="2015-12-18T17:42:00Z">
         <w:r>
           <w:rPr>
             <w:rFonts w:ascii="Times New Roman" w:hAnsi="Times New Roman" w:cs="Times New Roman"/>
             <w:b/>
             <w:noProof/>
             <w:lang w:val="en-US"/>
-            <w:rPrChange w:id="404" w:author="Unknown">
+            <w:rPrChange w:id="443" w:author="Unknown">
               <w:rPr>
                 <w:noProof/>
                 <w:lang w:val="en-US"/>
               </w:rPr>
             </w:rPrChange>
           </w:rPr>
+          <w:lastRenderedPageBreak/>
           <w:drawing>
             <wp:inline distT="0" distB="0" distL="0" distR="0" wp14:anchorId="452B0F58" wp14:editId="5ABAF490">
               <wp:extent cx="5486400" cy="4152900"/>
@@ -6026,15 +6295,15 @@
         </w:numPr>
         <w:spacing w:line="360" w:lineRule="auto"/>
         <w:rPr>
-          <w:ins w:id="405" w:author="Joey Bernhardt" w:date="2015-12-18T17:43:00Z"/>
+          <w:ins w:id="444" w:author="Joey Bernhardt" w:date="2015-12-18T17:43:00Z"/>
           <w:rFonts w:ascii="Times New Roman" w:hAnsi="Times New Roman" w:cs="Times New Roman"/>
           <w:b/>
         </w:rPr>
-        <w:pPrChange w:id="406" w:author="Joey Bernhardt" w:date="2015-12-18T16:24:00Z">
+        <w:pPrChange w:id="445" w:author="Joey Bernhardt" w:date="2015-12-18T16:24:00Z">
           <w:pPr/>
         </w:pPrChange>
       </w:pPr>
-      <w:ins w:id="407" w:author="Joey Bernhardt" w:date="2015-12-16T12:57:00Z">
+      <w:ins w:id="446" w:author="Joey Bernhardt" w:date="2015-12-16T12:57:00Z">
         <w:r>
           <w:rPr>
             <w:rFonts w:ascii="Times New Roman" w:hAnsi="Times New Roman" w:cs="Times New Roman"/>
@@ -6048,28 +6317,29 @@
       <w:pPr>
         <w:spacing w:line="360" w:lineRule="auto"/>
         <w:rPr>
-          <w:ins w:id="408" w:author="Joey Bernhardt" w:date="2015-12-28T12:48:00Z"/>
+          <w:ins w:id="447" w:author="Joey Bernhardt" w:date="2015-12-28T12:48:00Z"/>
           <w:rFonts w:ascii="Times New Roman" w:hAnsi="Times New Roman" w:cs="Times New Roman"/>
           <w:b/>
         </w:rPr>
-        <w:pPrChange w:id="409" w:author="Joey Bernhardt" w:date="2015-12-18T17:43:00Z">
+        <w:pPrChange w:id="448" w:author="Joey Bernhardt" w:date="2015-12-18T17:43:00Z">
           <w:pPr/>
         </w:pPrChange>
       </w:pPr>
-      <w:ins w:id="410" w:author="Joey Bernhardt" w:date="2015-12-18T17:43:00Z">
+      <w:ins w:id="449" w:author="Joey Bernhardt" w:date="2015-12-18T17:43:00Z">
         <w:r>
           <w:rPr>
             <w:rFonts w:ascii="Times New Roman" w:hAnsi="Times New Roman" w:cs="Times New Roman"/>
             <w:b/>
             <w:noProof/>
             <w:lang w:val="en-US"/>
-            <w:rPrChange w:id="411" w:author="Unknown">
+            <w:rPrChange w:id="450" w:author="Unknown">
               <w:rPr>
                 <w:noProof/>
                 <w:lang w:val="en-US"/>
               </w:rPr>
             </w:rPrChange>
           </w:rPr>
+          <w:lastRenderedPageBreak/>
           <w:drawing>
             <wp:inline distT="0" distB="0" distL="0" distR="0" wp14:anchorId="1E82D728" wp14:editId="55AB938D">
               <wp:extent cx="5486400" cy="4388485"/>
@@ -6118,11 +6388,11 @@
       <w:pPr>
         <w:spacing w:line="360" w:lineRule="auto"/>
         <w:rPr>
-          <w:ins w:id="412" w:author="Joey Bernhardt" w:date="2015-12-28T12:48:00Z"/>
+          <w:ins w:id="451" w:author="Joey Bernhardt" w:date="2015-12-28T12:48:00Z"/>
           <w:rFonts w:ascii="Times New Roman" w:hAnsi="Times New Roman" w:cs="Times New Roman"/>
           <w:b/>
         </w:rPr>
-        <w:pPrChange w:id="413" w:author="Joey Bernhardt" w:date="2015-12-18T17:43:00Z">
+        <w:pPrChange w:id="452" w:author="Joey Bernhardt" w:date="2015-12-18T17:43:00Z">
           <w:pPr/>
         </w:pPrChange>
       </w:pPr>
@@ -6131,23 +6401,29 @@
       <w:pPr>
         <w:spacing w:line="360" w:lineRule="auto"/>
         <w:rPr>
-          <w:ins w:id="414" w:author="Joey Bernhardt" w:date="2015-12-16T12:47:00Z"/>
+          <w:ins w:id="453" w:author="Joey Bernhardt" w:date="2015-12-16T12:47:00Z"/>
           <w:rFonts w:ascii="Times New Roman" w:hAnsi="Times New Roman" w:cs="Times New Roman"/>
           <w:b/>
         </w:rPr>
-        <w:pPrChange w:id="415" w:author="Joey Bernhardt" w:date="2015-12-18T17:43:00Z">
+        <w:pPrChange w:id="454" w:author="Joey Bernhardt" w:date="2015-12-18T17:43:00Z">
           <w:pPr/>
         </w:pPrChange>
       </w:pPr>
-      <w:bookmarkStart w:id="416" w:name="_GoBack"/>
-      <w:ins w:id="417" w:author="Joey Bernhardt" w:date="2015-12-28T12:49:00Z">
+      <w:ins w:id="455" w:author="Joey Bernhardt" w:date="2015-12-28T12:49:00Z">
         <w:r>
           <w:rPr>
             <w:rFonts w:ascii="Times New Roman" w:hAnsi="Times New Roman" w:cs="Times New Roman"/>
             <w:b/>
             <w:noProof/>
             <w:lang w:val="en-US"/>
-          </w:rPr>
+            <w:rPrChange w:id="456" w:author="Unknown">
+              <w:rPr>
+                <w:noProof/>
+                <w:lang w:val="en-US"/>
+              </w:rPr>
+            </w:rPrChange>
+          </w:rPr>
+          <w:lastRenderedPageBreak/>
           <w:drawing>
             <wp:inline distT="0" distB="0" distL="0" distR="0" wp14:anchorId="073618EC" wp14:editId="4D2C1725">
               <wp:extent cx="5486400" cy="3675380"/>
@@ -6191,7 +6467,6 @@
           </w:drawing>
         </w:r>
       </w:ins>
-      <w:bookmarkEnd w:id="416"/>
     </w:p>
     <w:p>
       <w:pPr>
@@ -6202,26 +6477,26 @@
         </w:numPr>
         <w:spacing w:line="360" w:lineRule="auto"/>
         <w:rPr>
-          <w:ins w:id="418" w:author="Joey Bernhardt" w:date="2015-12-19T09:08:00Z"/>
+          <w:ins w:id="457" w:author="Joey Bernhardt" w:date="2015-12-19T09:08:00Z"/>
           <w:rFonts w:ascii="Times New Roman" w:hAnsi="Times New Roman" w:cs="Times New Roman"/>
           <w:b/>
-          <w:rPrChange w:id="419" w:author="Joey Bernhardt" w:date="2015-12-28T12:48:00Z">
+          <w:rPrChange w:id="458" w:author="Joey Bernhardt" w:date="2015-12-28T12:48:00Z">
             <w:rPr>
-              <w:ins w:id="420" w:author="Joey Bernhardt" w:date="2015-12-19T09:08:00Z"/>
+              <w:ins w:id="459" w:author="Joey Bernhardt" w:date="2015-12-19T09:08:00Z"/>
             </w:rPr>
           </w:rPrChange>
         </w:rPr>
-        <w:pPrChange w:id="421" w:author="Joey Bernhardt" w:date="2015-12-28T12:48:00Z">
+        <w:pPrChange w:id="460" w:author="Joey Bernhardt" w:date="2015-12-28T12:48:00Z">
           <w:pPr/>
         </w:pPrChange>
       </w:pPr>
       <w:proofErr w:type="gramStart"/>
-      <w:ins w:id="422" w:author="Joey Bernhardt" w:date="2015-12-16T09:27:00Z">
+      <w:ins w:id="461" w:author="Joey Bernhardt" w:date="2015-12-16T09:27:00Z">
         <w:r>
           <w:rPr>
             <w:rFonts w:ascii="Times New Roman" w:hAnsi="Times New Roman" w:cs="Times New Roman"/>
             <w:b/>
-            <w:rPrChange w:id="423" w:author="Joey Bernhardt" w:date="2015-12-28T12:48:00Z">
+            <w:rPrChange w:id="462" w:author="Joey Bernhardt" w:date="2015-12-28T12:48:00Z">
               <w:rPr/>
             </w:rPrChange>
           </w:rPr>
@@ -6232,7 +6507,7 @@
           <w:rPr>
             <w:rFonts w:ascii="Times New Roman" w:hAnsi="Times New Roman" w:cs="Times New Roman"/>
             <w:b/>
-            <w:rPrChange w:id="424" w:author="Joey Bernhardt" w:date="2015-12-28T12:48:00Z">
+            <w:rPrChange w:id="463" w:author="Joey Bernhardt" w:date="2015-12-28T12:48:00Z">
               <w:rPr/>
             </w:rPrChange>
           </w:rPr>
@@ -6245,33 +6520,34 @@
         <w:pStyle w:val="ListParagraph"/>
         <w:spacing w:line="360" w:lineRule="auto"/>
         <w:rPr>
-          <w:ins w:id="425" w:author="Joey Bernhardt" w:date="2015-12-16T09:27:00Z"/>
+          <w:ins w:id="464" w:author="Joey Bernhardt" w:date="2015-12-16T09:27:00Z"/>
           <w:rFonts w:ascii="Times New Roman" w:hAnsi="Times New Roman" w:cs="Times New Roman"/>
           <w:b/>
-          <w:rPrChange w:id="426" w:author="Joey Bernhardt" w:date="2015-12-18T16:08:00Z">
+          <w:rPrChange w:id="465" w:author="Joey Bernhardt" w:date="2015-12-18T16:08:00Z">
             <w:rPr>
-              <w:ins w:id="427" w:author="Joey Bernhardt" w:date="2015-12-16T09:27:00Z"/>
+              <w:ins w:id="466" w:author="Joey Bernhardt" w:date="2015-12-16T09:27:00Z"/>
             </w:rPr>
           </w:rPrChange>
         </w:rPr>
-        <w:pPrChange w:id="428" w:author="Joey Bernhardt" w:date="2015-12-19T09:08:00Z">
+        <w:pPrChange w:id="467" w:author="Joey Bernhardt" w:date="2015-12-19T09:08:00Z">
           <w:pPr/>
         </w:pPrChange>
       </w:pPr>
-      <w:ins w:id="429" w:author="Joey Bernhardt" w:date="2015-12-22T10:45:00Z">
+      <w:ins w:id="468" w:author="Joey Bernhardt" w:date="2015-12-22T10:45:00Z">
         <w:r>
           <w:rPr>
             <w:rFonts w:ascii="Times New Roman" w:hAnsi="Times New Roman" w:cs="Times New Roman"/>
             <w:b/>
             <w:noProof/>
             <w:lang w:val="en-US"/>
-            <w:rPrChange w:id="430" w:author="Unknown">
+            <w:rPrChange w:id="469" w:author="Unknown">
               <w:rPr>
                 <w:noProof/>
                 <w:lang w:val="en-US"/>
               </w:rPr>
             </w:rPrChange>
           </w:rPr>
+          <w:lastRenderedPageBreak/>
           <w:drawing>
             <wp:inline distT="0" distB="0" distL="0" distR="0" wp14:anchorId="19EDFE90" wp14:editId="2E5B3CC9">
               <wp:extent cx="5486400" cy="4389120"/>
@@ -6327,13 +6603,14 @@
             <w:b/>
             <w:noProof/>
             <w:lang w:val="en-US"/>
-            <w:rPrChange w:id="431" w:author="Unknown">
+            <w:rPrChange w:id="470" w:author="Unknown">
               <w:rPr>
                 <w:noProof/>
                 <w:lang w:val="en-US"/>
               </w:rPr>
             </w:rPrChange>
           </w:rPr>
+          <w:lastRenderedPageBreak/>
           <w:drawing>
             <wp:inline distT="0" distB="0" distL="0" distR="0" wp14:anchorId="2E5934DE" wp14:editId="2EE0BDE4">
               <wp:extent cx="5486400" cy="4389120"/>
@@ -6394,17 +6671,17 @@
         </w:numPr>
         <w:spacing w:line="360" w:lineRule="auto"/>
         <w:rPr>
-          <w:ins w:id="432" w:author="Joey Bernhardt" w:date="2015-12-28T11:08:00Z"/>
+          <w:ins w:id="471" w:author="Joey Bernhardt" w:date="2015-12-28T11:08:00Z"/>
           <w:rFonts w:ascii="Times New Roman" w:hAnsi="Times New Roman" w:cs="Times New Roman"/>
           <w:b/>
         </w:rPr>
-        <w:pPrChange w:id="433" w:author="Joey Bernhardt" w:date="2015-12-18T16:24:00Z">
+        <w:pPrChange w:id="472" w:author="Joey Bernhardt" w:date="2015-12-18T16:24:00Z">
           <w:pPr/>
         </w:pPrChange>
       </w:pPr>
       <w:proofErr w:type="spellStart"/>
       <w:proofErr w:type="gramStart"/>
-      <w:ins w:id="434" w:author="Joey Bernhardt" w:date="2015-12-16T09:27:00Z">
+      <w:ins w:id="473" w:author="Joey Bernhardt" w:date="2015-12-16T09:27:00Z">
         <w:r>
           <w:rPr>
             <w:rFonts w:ascii="Times New Roman" w:hAnsi="Times New Roman" w:cs="Times New Roman"/>
@@ -6427,33 +6704,34 @@
       <w:pPr>
         <w:spacing w:line="360" w:lineRule="auto"/>
         <w:rPr>
-          <w:ins w:id="435" w:author="Joey Bernhardt" w:date="2015-12-16T09:27:00Z"/>
+          <w:ins w:id="474" w:author="Joey Bernhardt" w:date="2015-12-16T09:27:00Z"/>
           <w:rFonts w:ascii="Times New Roman" w:hAnsi="Times New Roman" w:cs="Times New Roman"/>
           <w:b/>
-          <w:rPrChange w:id="436" w:author="Joey Bernhardt" w:date="2015-12-28T11:08:00Z">
+          <w:rPrChange w:id="475" w:author="Joey Bernhardt" w:date="2015-12-28T11:08:00Z">
             <w:rPr>
-              <w:ins w:id="437" w:author="Joey Bernhardt" w:date="2015-12-16T09:27:00Z"/>
+              <w:ins w:id="476" w:author="Joey Bernhardt" w:date="2015-12-16T09:27:00Z"/>
             </w:rPr>
           </w:rPrChange>
         </w:rPr>
-        <w:pPrChange w:id="438" w:author="Joey Bernhardt" w:date="2015-12-28T11:08:00Z">
+        <w:pPrChange w:id="477" w:author="Joey Bernhardt" w:date="2015-12-28T11:08:00Z">
           <w:pPr/>
         </w:pPrChange>
       </w:pPr>
-      <w:ins w:id="439" w:author="Joey Bernhardt" w:date="2015-12-28T11:08:00Z">
+      <w:ins w:id="478" w:author="Joey Bernhardt" w:date="2015-12-28T11:08:00Z">
         <w:r>
           <w:rPr>
             <w:rFonts w:ascii="Times New Roman" w:hAnsi="Times New Roman" w:cs="Times New Roman"/>
             <w:b/>
             <w:noProof/>
             <w:lang w:val="en-US"/>
-            <w:rPrChange w:id="440" w:author="Unknown">
+            <w:rPrChange w:id="479" w:author="Unknown">
               <w:rPr>
                 <w:noProof/>
                 <w:lang w:val="en-US"/>
               </w:rPr>
             </w:rPrChange>
           </w:rPr>
+          <w:lastRenderedPageBreak/>
           <w:drawing>
             <wp:inline distT="0" distB="0" distL="0" distR="0" wp14:anchorId="3EF3B6AF" wp14:editId="71BBC107">
               <wp:extent cx="5486400" cy="4389120"/>
@@ -6514,16 +6792,16 @@
         </w:numPr>
         <w:spacing w:line="360" w:lineRule="auto"/>
         <w:rPr>
-          <w:ins w:id="441" w:author="Joey Bernhardt" w:date="2015-12-22T10:52:00Z"/>
+          <w:ins w:id="480" w:author="Joey Bernhardt" w:date="2015-12-22T10:52:00Z"/>
           <w:rFonts w:ascii="Times New Roman" w:hAnsi="Times New Roman" w:cs="Times New Roman"/>
           <w:b/>
         </w:rPr>
-        <w:pPrChange w:id="442" w:author="Joey Bernhardt" w:date="2015-12-18T16:24:00Z">
+        <w:pPrChange w:id="481" w:author="Joey Bernhardt" w:date="2015-12-18T16:24:00Z">
           <w:pPr/>
         </w:pPrChange>
       </w:pPr>
       <w:proofErr w:type="gramStart"/>
-      <w:ins w:id="443" w:author="Joey Bernhardt" w:date="2015-12-16T09:28:00Z">
+      <w:ins w:id="482" w:author="Joey Bernhardt" w:date="2015-12-16T09:28:00Z">
         <w:r>
           <w:rPr>
             <w:rFonts w:ascii="Times New Roman" w:hAnsi="Times New Roman" w:cs="Times New Roman"/>
@@ -6546,28 +6824,29 @@
         <w:pStyle w:val="ListParagraph"/>
         <w:spacing w:line="360" w:lineRule="auto"/>
         <w:rPr>
-          <w:ins w:id="444" w:author="Joey Bernhardt" w:date="2015-12-16T09:28:00Z"/>
+          <w:ins w:id="483" w:author="Joey Bernhardt" w:date="2015-12-16T09:28:00Z"/>
           <w:rFonts w:ascii="Times New Roman" w:hAnsi="Times New Roman" w:cs="Times New Roman"/>
           <w:b/>
         </w:rPr>
-        <w:pPrChange w:id="445" w:author="Joey Bernhardt" w:date="2015-12-22T10:52:00Z">
+        <w:pPrChange w:id="484" w:author="Joey Bernhardt" w:date="2015-12-22T10:52:00Z">
           <w:pPr/>
         </w:pPrChange>
       </w:pPr>
-      <w:ins w:id="446" w:author="Joey Bernhardt" w:date="2015-12-22T10:53:00Z">
+      <w:ins w:id="485" w:author="Joey Bernhardt" w:date="2015-12-22T10:53:00Z">
         <w:r>
           <w:rPr>
             <w:rFonts w:ascii="Times New Roman" w:hAnsi="Times New Roman" w:cs="Times New Roman"/>
             <w:b/>
             <w:noProof/>
             <w:lang w:val="en-US"/>
-            <w:rPrChange w:id="447" w:author="Unknown">
+            <w:rPrChange w:id="486" w:author="Unknown">
               <w:rPr>
                 <w:noProof/>
                 <w:lang w:val="en-US"/>
               </w:rPr>
             </w:rPrChange>
           </w:rPr>
+          <w:lastRenderedPageBreak/>
           <w:drawing>
             <wp:inline distT="0" distB="0" distL="0" distR="0" wp14:anchorId="543298B5" wp14:editId="42716D67">
               <wp:extent cx="5476240" cy="3911600"/>
@@ -6628,16 +6907,16 @@
         </w:numPr>
         <w:spacing w:line="360" w:lineRule="auto"/>
         <w:rPr>
-          <w:ins w:id="448" w:author="Joey Bernhardt" w:date="2015-12-16T09:28:00Z"/>
+          <w:ins w:id="487" w:author="Joey Bernhardt" w:date="2015-12-16T09:28:00Z"/>
           <w:rFonts w:ascii="Times New Roman" w:hAnsi="Times New Roman" w:cs="Times New Roman"/>
           <w:b/>
         </w:rPr>
-        <w:pPrChange w:id="449" w:author="Joey Bernhardt" w:date="2015-12-18T16:24:00Z">
+        <w:pPrChange w:id="488" w:author="Joey Bernhardt" w:date="2015-12-18T16:24:00Z">
           <w:pPr/>
         </w:pPrChange>
       </w:pPr>
       <w:proofErr w:type="gramStart"/>
-      <w:ins w:id="450" w:author="Joey Bernhardt" w:date="2015-12-16T09:28:00Z">
+      <w:ins w:id="489" w:author="Joey Bernhardt" w:date="2015-12-16T09:28:00Z">
         <w:r>
           <w:rPr>
             <w:rFonts w:ascii="Times New Roman" w:hAnsi="Times New Roman" w:cs="Times New Roman"/>
@@ -6660,11 +6939,11 @@
         <w:pStyle w:val="ListParagraph"/>
         <w:spacing w:line="360" w:lineRule="auto"/>
         <w:rPr>
-          <w:ins w:id="451" w:author="Joey Bernhardt" w:date="2015-12-16T09:29:00Z"/>
+          <w:ins w:id="490" w:author="Joey Bernhardt" w:date="2015-12-16T09:29:00Z"/>
           <w:rFonts w:ascii="Times New Roman" w:hAnsi="Times New Roman" w:cs="Times New Roman"/>
           <w:b/>
         </w:rPr>
-        <w:pPrChange w:id="452" w:author="Joey Bernhardt" w:date="2015-12-18T16:24:00Z">
+        <w:pPrChange w:id="491" w:author="Joey Bernhardt" w:date="2015-12-18T16:24:00Z">
           <w:pPr/>
         </w:pPrChange>
       </w:pPr>
@@ -6674,15 +6953,15 @@
         <w:pStyle w:val="ListParagraph"/>
         <w:spacing w:line="360" w:lineRule="auto"/>
         <w:rPr>
-          <w:ins w:id="453" w:author="Joey Bernhardt" w:date="2015-12-16T09:29:00Z"/>
+          <w:ins w:id="492" w:author="Joey Bernhardt" w:date="2015-12-16T09:29:00Z"/>
           <w:rFonts w:ascii="Times New Roman" w:hAnsi="Times New Roman" w:cs="Times New Roman"/>
           <w:b/>
         </w:rPr>
-        <w:pPrChange w:id="454" w:author="Joey Bernhardt" w:date="2015-12-18T16:24:00Z">
+        <w:pPrChange w:id="493" w:author="Joey Bernhardt" w:date="2015-12-18T16:24:00Z">
           <w:pPr/>
         </w:pPrChange>
       </w:pPr>
-      <w:ins w:id="455" w:author="Joey Bernhardt" w:date="2015-12-16T09:29:00Z">
+      <w:ins w:id="494" w:author="Joey Bernhardt" w:date="2015-12-16T09:29:00Z">
         <w:r>
           <w:rPr>
             <w:rFonts w:ascii="Times New Roman" w:hAnsi="Times New Roman" w:cs="Times New Roman"/>
@@ -6701,15 +6980,15 @@
         </w:numPr>
         <w:spacing w:line="360" w:lineRule="auto"/>
         <w:rPr>
-          <w:ins w:id="456" w:author="Joey Bernhardt" w:date="2015-12-16T09:29:00Z"/>
+          <w:ins w:id="495" w:author="Joey Bernhardt" w:date="2015-12-16T09:29:00Z"/>
           <w:rFonts w:ascii="Times New Roman" w:hAnsi="Times New Roman" w:cs="Times New Roman"/>
           <w:b/>
         </w:rPr>
-        <w:pPrChange w:id="457" w:author="Joey Bernhardt" w:date="2015-12-18T16:24:00Z">
+        <w:pPrChange w:id="496" w:author="Joey Bernhardt" w:date="2015-12-18T16:24:00Z">
           <w:pPr/>
         </w:pPrChange>
       </w:pPr>
-      <w:ins w:id="458" w:author="Joey Bernhardt" w:date="2015-12-16T09:29:00Z">
+      <w:ins w:id="497" w:author="Joey Bernhardt" w:date="2015-12-16T09:29:00Z">
         <w:r>
           <w:rPr>
             <w:rFonts w:ascii="Times New Roman" w:hAnsi="Times New Roman" w:cs="Times New Roman"/>
@@ -6730,11 +7009,11 @@
         <w:rPr>
           <w:rFonts w:ascii="Times New Roman" w:hAnsi="Times New Roman" w:cs="Times New Roman"/>
           <w:b/>
-          <w:rPrChange w:id="459" w:author="Joey Bernhardt" w:date="2015-12-18T16:08:00Z">
+          <w:rPrChange w:id="498" w:author="Joey Bernhardt" w:date="2015-12-18T16:08:00Z">
             <w:rPr/>
           </w:rPrChange>
         </w:rPr>
-        <w:pPrChange w:id="460" w:author="Joey Bernhardt" w:date="2015-12-18T16:24:00Z">
+        <w:pPrChange w:id="499" w:author="Joey Bernhardt" w:date="2015-12-18T16:24:00Z">
           <w:pPr/>
         </w:pPrChange>
       </w:pPr>
@@ -6994,7 +7273,7 @@
       </w:r>
     </w:p>
   </w:comment>
-  <w:comment w:id="364" w:author="Joey Bernhardt" w:date="2015-12-22T15:51:00Z" w:initials="JB">
+  <w:comment w:id="403" w:author="Joey Bernhardt" w:date="2015-12-22T15:51:00Z" w:initials="JB">
     <w:p>
       <w:pPr>
         <w:pStyle w:val="normal0"/>
@@ -7183,7 +7462,7 @@
       </w:pPr>
     </w:p>
   </w:comment>
-  <w:comment w:id="387" w:author="Joey Bernhardt" w:date="2015-12-09T14:13:00Z" w:initials="">
+  <w:comment w:id="426" w:author="Joey Bernhardt" w:date="2015-12-09T14:13:00Z" w:initials="">
     <w:p>
       <w:pPr>
         <w:pStyle w:val="normal0"/>
@@ -7295,11 +7574,11 @@
     </w:lvl>
   </w:abstractNum>
   <w:abstractNum w:abstractNumId="1">
-    <w:nsid w:val="1D8E0D51"/>
+    <w:nsid w:val="094B454D"/>
     <w:multiLevelType w:val="hybridMultilevel"/>
-    <w:tmpl w:val="B94AE22E"/>
+    <w:tmpl w:val="5A0CD48A"/>
     <w:lvl w:ilvl="0" w:tplc="0409000F">
-      <w:start w:val="1"/>
+      <w:start w:val="4"/>
       <w:numFmt w:val="decimal"/>
       <w:lvlText w:val="%1."/>
       <w:lvlJc w:val="left"/>
@@ -7384,9 +7663,9 @@
     </w:lvl>
   </w:abstractNum>
   <w:abstractNum w:abstractNumId="2">
-    <w:nsid w:val="1EA96B72"/>
+    <w:nsid w:val="1D8E0D51"/>
     <w:multiLevelType w:val="hybridMultilevel"/>
-    <w:tmpl w:val="4B2E911E"/>
+    <w:tmpl w:val="B94AE22E"/>
     <w:lvl w:ilvl="0" w:tplc="0409000F">
       <w:start w:val="1"/>
       <w:numFmt w:val="decimal"/>
@@ -7473,16 +7752,16 @@
     </w:lvl>
   </w:abstractNum>
   <w:abstractNum w:abstractNumId="3">
-    <w:nsid w:val="378A6D4E"/>
+    <w:nsid w:val="1EA96B72"/>
     <w:multiLevelType w:val="hybridMultilevel"/>
-    <w:tmpl w:val="3EFCAFC6"/>
-    <w:lvl w:ilvl="0" w:tplc="62220CF4">
+    <w:tmpl w:val="4B2E911E"/>
+    <w:lvl w:ilvl="0" w:tplc="0409000F">
       <w:start w:val="1"/>
       <w:numFmt w:val="decimal"/>
       <w:lvlText w:val="%1."/>
       <w:lvlJc w:val="left"/>
       <w:pPr>
-        <w:ind w:left="1080" w:hanging="360"/>
+        <w:ind w:left="720" w:hanging="360"/>
       </w:pPr>
       <w:rPr>
         <w:rFonts w:hint="default"/>
@@ -7494,7 +7773,7 @@
       <w:lvlText w:val="%2."/>
       <w:lvlJc w:val="left"/>
       <w:pPr>
-        <w:ind w:left="1800" w:hanging="360"/>
+        <w:ind w:left="1440" w:hanging="360"/>
       </w:pPr>
     </w:lvl>
     <w:lvl w:ilvl="2" w:tplc="0409001B" w:tentative="1">
@@ -7503,7 +7782,7 @@
       <w:lvlText w:val="%3."/>
       <w:lvlJc w:val="right"/>
       <w:pPr>
-        <w:ind w:left="2520" w:hanging="180"/>
+        <w:ind w:left="2160" w:hanging="180"/>
       </w:pPr>
     </w:lvl>
     <w:lvl w:ilvl="3" w:tplc="0409000F" w:tentative="1">
@@ -7512,7 +7791,7 @@
       <w:lvlText w:val="%4."/>
       <w:lvlJc w:val="left"/>
       <w:pPr>
-        <w:ind w:left="3240" w:hanging="360"/>
+        <w:ind w:left="2880" w:hanging="360"/>
       </w:pPr>
     </w:lvl>
     <w:lvl w:ilvl="4" w:tplc="04090019" w:tentative="1">
@@ -7521,7 +7800,7 @@
       <w:lvlText w:val="%5."/>
       <w:lvlJc w:val="left"/>
       <w:pPr>
-        <w:ind w:left="3960" w:hanging="360"/>
+        <w:ind w:left="3600" w:hanging="360"/>
       </w:pPr>
     </w:lvl>
     <w:lvl w:ilvl="5" w:tplc="0409001B" w:tentative="1">
@@ -7530,7 +7809,7 @@
       <w:lvlText w:val="%6."/>
       <w:lvlJc w:val="right"/>
       <w:pPr>
-        <w:ind w:left="4680" w:hanging="180"/>
+        <w:ind w:left="4320" w:hanging="180"/>
       </w:pPr>
     </w:lvl>
     <w:lvl w:ilvl="6" w:tplc="0409000F" w:tentative="1">
@@ -7539,7 +7818,7 @@
       <w:lvlText w:val="%7."/>
       <w:lvlJc w:val="left"/>
       <w:pPr>
-        <w:ind w:left="5400" w:hanging="360"/>
+        <w:ind w:left="5040" w:hanging="360"/>
       </w:pPr>
     </w:lvl>
     <w:lvl w:ilvl="7" w:tplc="04090019" w:tentative="1">
@@ -7548,7 +7827,7 @@
       <w:lvlText w:val="%8."/>
       <w:lvlJc w:val="left"/>
       <w:pPr>
-        <w:ind w:left="6120" w:hanging="360"/>
+        <w:ind w:left="5760" w:hanging="360"/>
       </w:pPr>
     </w:lvl>
     <w:lvl w:ilvl="8" w:tplc="0409001B" w:tentative="1">
@@ -7557,21 +7836,113 @@
       <w:lvlText w:val="%9."/>
       <w:lvlJc w:val="right"/>
       <w:pPr>
+        <w:ind w:left="6480" w:hanging="180"/>
+      </w:pPr>
+    </w:lvl>
+  </w:abstractNum>
+  <w:abstractNum w:abstractNumId="4">
+    <w:nsid w:val="378A6D4E"/>
+    <w:multiLevelType w:val="hybridMultilevel"/>
+    <w:tmpl w:val="3EFCAFC6"/>
+    <w:lvl w:ilvl="0" w:tplc="62220CF4">
+      <w:start w:val="1"/>
+      <w:numFmt w:val="decimal"/>
+      <w:lvlText w:val="%1."/>
+      <w:lvlJc w:val="left"/>
+      <w:pPr>
+        <w:ind w:left="1080" w:hanging="360"/>
+      </w:pPr>
+      <w:rPr>
+        <w:rFonts w:hint="default"/>
+      </w:rPr>
+    </w:lvl>
+    <w:lvl w:ilvl="1" w:tplc="04090019" w:tentative="1">
+      <w:start w:val="1"/>
+      <w:numFmt w:val="lowerLetter"/>
+      <w:lvlText w:val="%2."/>
+      <w:lvlJc w:val="left"/>
+      <w:pPr>
+        <w:ind w:left="1800" w:hanging="360"/>
+      </w:pPr>
+    </w:lvl>
+    <w:lvl w:ilvl="2" w:tplc="0409001B" w:tentative="1">
+      <w:start w:val="1"/>
+      <w:numFmt w:val="lowerRoman"/>
+      <w:lvlText w:val="%3."/>
+      <w:lvlJc w:val="right"/>
+      <w:pPr>
+        <w:ind w:left="2520" w:hanging="180"/>
+      </w:pPr>
+    </w:lvl>
+    <w:lvl w:ilvl="3" w:tplc="0409000F" w:tentative="1">
+      <w:start w:val="1"/>
+      <w:numFmt w:val="decimal"/>
+      <w:lvlText w:val="%4."/>
+      <w:lvlJc w:val="left"/>
+      <w:pPr>
+        <w:ind w:left="3240" w:hanging="360"/>
+      </w:pPr>
+    </w:lvl>
+    <w:lvl w:ilvl="4" w:tplc="04090019" w:tentative="1">
+      <w:start w:val="1"/>
+      <w:numFmt w:val="lowerLetter"/>
+      <w:lvlText w:val="%5."/>
+      <w:lvlJc w:val="left"/>
+      <w:pPr>
+        <w:ind w:left="3960" w:hanging="360"/>
+      </w:pPr>
+    </w:lvl>
+    <w:lvl w:ilvl="5" w:tplc="0409001B" w:tentative="1">
+      <w:start w:val="1"/>
+      <w:numFmt w:val="lowerRoman"/>
+      <w:lvlText w:val="%6."/>
+      <w:lvlJc w:val="right"/>
+      <w:pPr>
+        <w:ind w:left="4680" w:hanging="180"/>
+      </w:pPr>
+    </w:lvl>
+    <w:lvl w:ilvl="6" w:tplc="0409000F" w:tentative="1">
+      <w:start w:val="1"/>
+      <w:numFmt w:val="decimal"/>
+      <w:lvlText w:val="%7."/>
+      <w:lvlJc w:val="left"/>
+      <w:pPr>
+        <w:ind w:left="5400" w:hanging="360"/>
+      </w:pPr>
+    </w:lvl>
+    <w:lvl w:ilvl="7" w:tplc="04090019" w:tentative="1">
+      <w:start w:val="1"/>
+      <w:numFmt w:val="lowerLetter"/>
+      <w:lvlText w:val="%8."/>
+      <w:lvlJc w:val="left"/>
+      <w:pPr>
+        <w:ind w:left="6120" w:hanging="360"/>
+      </w:pPr>
+    </w:lvl>
+    <w:lvl w:ilvl="8" w:tplc="0409001B" w:tentative="1">
+      <w:start w:val="1"/>
+      <w:numFmt w:val="lowerRoman"/>
+      <w:lvlText w:val="%9."/>
+      <w:lvlJc w:val="right"/>
+      <w:pPr>
         <w:ind w:left="6840" w:hanging="180"/>
       </w:pPr>
     </w:lvl>
   </w:abstractNum>
   <w:num w:numId="1">
-    <w:abstractNumId w:val="2"/>
+    <w:abstractNumId w:val="3"/>
   </w:num>
   <w:num w:numId="2">
-    <w:abstractNumId w:val="1"/>
+    <w:abstractNumId w:val="2"/>
   </w:num>
   <w:num w:numId="3">
     <w:abstractNumId w:val="0"/>
   </w:num>
   <w:num w:numId="4">
-    <w:abstractNumId w:val="3"/>
+    <w:abstractNumId w:val="4"/>
+  </w:num>
+  <w:num w:numId="5">
+    <w:abstractNumId w:val="1"/>
   </w:num>
 </w:numbering>
 </file>

</xml_diff>

<commit_message>
changing figures after Jan 15 meeting
</commit_message>
<xml_diff>
--- a/writing/Nutritional-diversity-outline_MO.docx
+++ b/writing/Nutritional-diversity-outline_MO.docx
@@ -6812,7 +6812,7 @@
       <w:pPr>
         <w:spacing w:line="360" w:lineRule="auto"/>
         <w:rPr>
-          <w:ins w:id="497" w:author="Joey Bernhardt" w:date="2016-01-05T13:05:00Z"/>
+          <w:ins w:id="497" w:author="Joey Bernhardt" w:date="2016-01-15T10:04:00Z"/>
           <w:rFonts w:ascii="Times New Roman" w:hAnsi="Times New Roman" w:cs="Times New Roman"/>
           <w:b/>
         </w:rPr>
@@ -6852,12 +6852,12 @@
       <w:pPr>
         <w:spacing w:line="360" w:lineRule="auto"/>
         <w:rPr>
-          <w:ins w:id="499" w:author="Joey Bernhardt" w:date="2016-01-12T12:22:00Z"/>
+          <w:ins w:id="499" w:author="Joey Bernhardt" w:date="2016-01-15T10:04:00Z"/>
           <w:rFonts w:ascii="Times New Roman" w:hAnsi="Times New Roman" w:cs="Times New Roman"/>
           <w:b/>
         </w:rPr>
       </w:pPr>
-      <w:ins w:id="500" w:author="Joey Bernhardt" w:date="2016-01-05T13:06:00Z">
+      <w:ins w:id="500" w:author="Joey Bernhardt" w:date="2016-01-15T10:04:00Z">
         <w:r>
           <w:rPr>
             <w:rFonts w:ascii="Times New Roman" w:hAnsi="Times New Roman" w:cs="Times New Roman"/>
@@ -6865,6 +6865,141 @@
             <w:noProof/>
             <w:lang w:val="en-US"/>
             <w:rPrChange w:id="501" w:author="Unknown">
+              <w:rPr>
+                <w:noProof/>
+                <w:lang w:val="en-US"/>
+              </w:rPr>
+            </w:rPrChange>
+          </w:rPr>
+          <w:drawing>
+            <wp:inline distT="0" distB="0" distL="0" distR="0" wp14:anchorId="72654E45" wp14:editId="0019816C">
+              <wp:extent cx="5486400" cy="4568825"/>
+              <wp:effectExtent l="0" t="0" r="0" b="3175"/>
+              <wp:docPr id="9" name="Picture 9"/>
+              <wp:cNvGraphicFramePr>
+                <a:graphicFrameLocks xmlns:a="http://schemas.openxmlformats.org/drawingml/2006/main" noChangeAspect="1"/>
+              </wp:cNvGraphicFramePr>
+              <a:graphic xmlns:a="http://schemas.openxmlformats.org/drawingml/2006/main">
+                <a:graphicData uri="http://schemas.openxmlformats.org/drawingml/2006/picture">
+                  <pic:pic xmlns:pic="http://schemas.openxmlformats.org/drawingml/2006/picture">
+                    <pic:nvPicPr>
+                      <pic:cNvPr id="0" name="CA_length_coefplot.png"/>
+                      <pic:cNvPicPr/>
+                    </pic:nvPicPr>
+                    <pic:blipFill>
+                      <a:blip r:embed="rId11">
+                        <a:extLst>
+                          <a:ext uri="{28A0092B-C50C-407E-A947-70E740481C1C}">
+                            <a14:useLocalDpi xmlns:a14="http://schemas.microsoft.com/office/drawing/2010/main" val="0"/>
+                          </a:ext>
+                        </a:extLst>
+                      </a:blip>
+                      <a:stretch>
+                        <a:fillRect/>
+                      </a:stretch>
+                    </pic:blipFill>
+                    <pic:spPr>
+                      <a:xfrm>
+                        <a:off x="0" y="0"/>
+                        <a:ext cx="5486400" cy="4568825"/>
+                      </a:xfrm>
+                      <a:prstGeom prst="rect">
+                        <a:avLst/>
+                      </a:prstGeom>
+                    </pic:spPr>
+                  </pic:pic>
+                </a:graphicData>
+              </a:graphic>
+            </wp:inline>
+          </w:drawing>
+        </w:r>
+      </w:ins>
+    </w:p>
+    <w:p>
+      <w:pPr>
+        <w:spacing w:line="360" w:lineRule="auto"/>
+        <w:rPr>
+          <w:ins w:id="502" w:author="Joey Bernhardt" w:date="2016-01-05T13:05:00Z"/>
+          <w:rFonts w:ascii="Times New Roman" w:hAnsi="Times New Roman" w:cs="Times New Roman"/>
+          <w:b/>
+        </w:rPr>
+      </w:pPr>
+      <w:ins w:id="503" w:author="Joey Bernhardt" w:date="2016-01-15T10:04:00Z">
+        <w:r>
+          <w:rPr>
+            <w:rFonts w:ascii="Times New Roman" w:hAnsi="Times New Roman" w:cs="Times New Roman"/>
+            <w:b/>
+            <w:noProof/>
+            <w:lang w:val="en-US"/>
+          </w:rPr>
+          <w:drawing>
+            <wp:inline distT="0" distB="0" distL="0" distR="0" wp14:anchorId="24E20884" wp14:editId="4552A5B0">
+              <wp:extent cx="5486400" cy="3549015"/>
+              <wp:effectExtent l="0" t="0" r="0" b="6985"/>
+              <wp:docPr id="8" name="Picture 8" descr="Macintosh HD:Users:Joey:Documents:Nutrient_Analysis:figures:coefplot.png"/>
+              <wp:cNvGraphicFramePr>
+                <a:graphicFrameLocks xmlns:a="http://schemas.openxmlformats.org/drawingml/2006/main" noChangeAspect="1"/>
+              </wp:cNvGraphicFramePr>
+              <a:graphic xmlns:a="http://schemas.openxmlformats.org/drawingml/2006/main">
+                <a:graphicData uri="http://schemas.openxmlformats.org/drawingml/2006/picture">
+                  <pic:pic xmlns:pic="http://schemas.openxmlformats.org/drawingml/2006/picture">
+                    <pic:nvPicPr>
+                      <pic:cNvPr id="0" name="Picture 1" descr="Macintosh HD:Users:Joey:Documents:Nutrient_Analysis:figures:coefplot.png"/>
+                      <pic:cNvPicPr>
+                        <a:picLocks noChangeAspect="1" noChangeArrowheads="1"/>
+                      </pic:cNvPicPr>
+                    </pic:nvPicPr>
+                    <pic:blipFill>
+                      <a:blip r:embed="rId12">
+                        <a:extLst>
+                          <a:ext uri="{28A0092B-C50C-407E-A947-70E740481C1C}">
+                            <a14:useLocalDpi xmlns:a14="http://schemas.microsoft.com/office/drawing/2010/main" val="0"/>
+                          </a:ext>
+                        </a:extLst>
+                      </a:blip>
+                      <a:srcRect/>
+                      <a:stretch>
+                        <a:fillRect/>
+                      </a:stretch>
+                    </pic:blipFill>
+                    <pic:spPr bwMode="auto">
+                      <a:xfrm>
+                        <a:off x="0" y="0"/>
+                        <a:ext cx="5486400" cy="3549015"/>
+                      </a:xfrm>
+                      <a:prstGeom prst="rect">
+                        <a:avLst/>
+                      </a:prstGeom>
+                      <a:noFill/>
+                      <a:ln>
+                        <a:noFill/>
+                      </a:ln>
+                    </pic:spPr>
+                  </pic:pic>
+                </a:graphicData>
+              </a:graphic>
+            </wp:inline>
+          </w:drawing>
+        </w:r>
+      </w:ins>
+    </w:p>
+    <w:p>
+      <w:pPr>
+        <w:spacing w:line="360" w:lineRule="auto"/>
+        <w:rPr>
+          <w:ins w:id="504" w:author="Joey Bernhardt" w:date="2016-01-12T12:22:00Z"/>
+          <w:rFonts w:ascii="Times New Roman" w:hAnsi="Times New Roman" w:cs="Times New Roman"/>
+          <w:b/>
+        </w:rPr>
+      </w:pPr>
+      <w:ins w:id="505" w:author="Joey Bernhardt" w:date="2016-01-05T13:06:00Z">
+        <w:r>
+          <w:rPr>
+            <w:rFonts w:ascii="Times New Roman" w:hAnsi="Times New Roman" w:cs="Times New Roman"/>
+            <w:b/>
+            <w:noProof/>
+            <w:lang w:val="en-US"/>
+            <w:rPrChange w:id="506" w:author="Unknown">
               <w:rPr>
                 <w:noProof/>
                 <w:lang w:val="en-US"/>
@@ -6890,7 +7025,7 @@
                       </pic:cNvPicPr>
                     </pic:nvPicPr>
                     <pic:blipFill>
-                      <a:blip r:embed="rId11">
+                      <a:blip r:embed="rId13">
                         <a:extLst>
                           <a:ext uri="{28A0092B-C50C-407E-A947-70E740481C1C}">
                             <a14:useLocalDpi xmlns:a14="http://schemas.microsoft.com/office/drawing/2010/main" val="0"/>
@@ -6927,150 +7062,98 @@
       <w:pPr>
         <w:spacing w:line="360" w:lineRule="auto"/>
         <w:rPr>
-          <w:ins w:id="502" w:author="Joey Bernhardt" w:date="2016-01-05T13:05:00Z"/>
+          <w:ins w:id="507" w:author="Joey Bernhardt" w:date="2016-01-05T13:05:00Z"/>
           <w:rFonts w:ascii="Times New Roman" w:hAnsi="Times New Roman" w:cs="Times New Roman"/>
           <w:b/>
         </w:rPr>
       </w:pPr>
-      <w:bookmarkStart w:id="503" w:name="_GoBack"/>
-      <w:ins w:id="504" w:author="Joey Bernhardt" w:date="2016-01-12T12:29:00Z">
+    </w:p>
+    <w:p>
+      <w:pPr>
+        <w:spacing w:line="360" w:lineRule="auto"/>
+        <w:rPr>
+          <w:ins w:id="508" w:author="Joey Bernhardt" w:date="2016-01-05T13:05:00Z"/>
+          <w:rFonts w:ascii="Times New Roman" w:hAnsi="Times New Roman" w:cs="Times New Roman"/>
+          <w:b/>
+        </w:rPr>
+      </w:pPr>
+    </w:p>
+    <w:p>
+      <w:pPr>
+        <w:spacing w:line="360" w:lineRule="auto"/>
+        <w:rPr>
+          <w:ins w:id="509" w:author="Joey Bernhardt" w:date="2016-01-05T13:05:00Z"/>
+          <w:rFonts w:ascii="Times New Roman" w:hAnsi="Times New Roman" w:cs="Times New Roman"/>
+          <w:b/>
+        </w:rPr>
+      </w:pPr>
+      <w:ins w:id="510" w:author="Joey Bernhardt" w:date="2016-01-05T13:05:00Z">
+        <w:r>
+          <w:rPr>
+            <w:rFonts w:ascii="Times New Roman" w:hAnsi="Times New Roman" w:cs="Times New Roman"/>
+            <w:b/>
+          </w:rPr>
+          <w:t xml:space="preserve">Figure 6. </w:t>
+        </w:r>
+        <w:r>
+          <w:rPr>
+            <w:rFonts w:ascii="Times New Roman" w:hAnsi="Times New Roman" w:cs="Times New Roman"/>
+            <w:b/>
+          </w:rPr>
+          <w:t>Functional group diversity enhances dietary nutritional diversity and nutritional benefits that human communities may derive from seafood assemblages. (</w:t>
+        </w:r>
+        <w:proofErr w:type="gramStart"/>
+        <w:r>
+          <w:rPr>
+            <w:rFonts w:ascii="Times New Roman" w:hAnsi="Times New Roman" w:cs="Times New Roman"/>
+            <w:b/>
+          </w:rPr>
+          <w:t>fig</w:t>
+        </w:r>
+        <w:proofErr w:type="gramEnd"/>
+        <w:r>
+          <w:rPr>
+            <w:rFonts w:ascii="Times New Roman" w:hAnsi="Times New Roman" w:cs="Times New Roman"/>
+            <w:b/>
+          </w:rPr>
+          <w:t xml:space="preserve"> 6 </w:t>
+        </w:r>
+        <w:r>
+          <w:rPr>
+            <w:rFonts w:ascii="Times New Roman" w:hAnsi="Times New Roman" w:cs="Times New Roman"/>
+            <w:b/>
+          </w:rPr>
+          <w:t xml:space="preserve">nutrient accumulation curve). </w:t>
+        </w:r>
+      </w:ins>
+    </w:p>
+    <w:p>
+      <w:pPr>
+        <w:pStyle w:val="ListParagraph"/>
+        <w:spacing w:line="360" w:lineRule="auto"/>
+        <w:rPr>
+          <w:ins w:id="511" w:author="Joey Bernhardt" w:date="2015-12-16T09:27:00Z"/>
+          <w:rFonts w:ascii="Times New Roman" w:hAnsi="Times New Roman" w:cs="Times New Roman"/>
+          <w:b/>
+          <w:rPrChange w:id="512" w:author="Joey Bernhardt" w:date="2015-12-18T16:08:00Z">
+            <w:rPr>
+              <w:ins w:id="513" w:author="Joey Bernhardt" w:date="2015-12-16T09:27:00Z"/>
+            </w:rPr>
+          </w:rPrChange>
+        </w:rPr>
+        <w:pPrChange w:id="514" w:author="Joey Bernhardt" w:date="2015-12-19T09:08:00Z">
+          <w:pPr/>
+        </w:pPrChange>
+      </w:pPr>
+      <w:bookmarkStart w:id="515" w:name="_GoBack"/>
+      <w:ins w:id="516" w:author="Joey Bernhardt" w:date="2015-12-22T10:45:00Z">
         <w:r>
           <w:rPr>
             <w:rFonts w:ascii="Times New Roman" w:hAnsi="Times New Roman" w:cs="Times New Roman"/>
             <w:b/>
             <w:noProof/>
             <w:lang w:val="en-US"/>
-          </w:rPr>
-          <w:drawing>
-            <wp:inline distT="0" distB="0" distL="0" distR="0" wp14:anchorId="1B8CCE65" wp14:editId="42641326">
-              <wp:extent cx="5486400" cy="4568825"/>
-              <wp:effectExtent l="0" t="0" r="0" b="3175"/>
-              <wp:docPr id="9" name="Picture 9"/>
-              <wp:cNvGraphicFramePr>
-                <a:graphicFrameLocks xmlns:a="http://schemas.openxmlformats.org/drawingml/2006/main" noChangeAspect="1"/>
-              </wp:cNvGraphicFramePr>
-              <a:graphic xmlns:a="http://schemas.openxmlformats.org/drawingml/2006/main">
-                <a:graphicData uri="http://schemas.openxmlformats.org/drawingml/2006/picture">
-                  <pic:pic xmlns:pic="http://schemas.openxmlformats.org/drawingml/2006/picture">
-                    <pic:nvPicPr>
-                      <pic:cNvPr id="0" name="CA_length_coefplot.png"/>
-                      <pic:cNvPicPr/>
-                    </pic:nvPicPr>
-                    <pic:blipFill>
-                      <a:blip r:embed="rId12">
-                        <a:extLst>
-                          <a:ext uri="{28A0092B-C50C-407E-A947-70E740481C1C}">
-                            <a14:useLocalDpi xmlns:a14="http://schemas.microsoft.com/office/drawing/2010/main" val="0"/>
-                          </a:ext>
-                        </a:extLst>
-                      </a:blip>
-                      <a:stretch>
-                        <a:fillRect/>
-                      </a:stretch>
-                    </pic:blipFill>
-                    <pic:spPr>
-                      <a:xfrm>
-                        <a:off x="0" y="0"/>
-                        <a:ext cx="5486400" cy="4568825"/>
-                      </a:xfrm>
-                      <a:prstGeom prst="rect">
-                        <a:avLst/>
-                      </a:prstGeom>
-                    </pic:spPr>
-                  </pic:pic>
-                </a:graphicData>
-              </a:graphic>
-            </wp:inline>
-          </w:drawing>
-        </w:r>
-      </w:ins>
-      <w:bookmarkEnd w:id="503"/>
-    </w:p>
-    <w:p>
-      <w:pPr>
-        <w:spacing w:line="360" w:lineRule="auto"/>
-        <w:rPr>
-          <w:ins w:id="505" w:author="Joey Bernhardt" w:date="2016-01-05T13:05:00Z"/>
-          <w:rFonts w:ascii="Times New Roman" w:hAnsi="Times New Roman" w:cs="Times New Roman"/>
-          <w:b/>
-        </w:rPr>
-      </w:pPr>
-    </w:p>
-    <w:p>
-      <w:pPr>
-        <w:spacing w:line="360" w:lineRule="auto"/>
-        <w:rPr>
-          <w:ins w:id="506" w:author="Joey Bernhardt" w:date="2016-01-05T13:05:00Z"/>
-          <w:rFonts w:ascii="Times New Roman" w:hAnsi="Times New Roman" w:cs="Times New Roman"/>
-          <w:b/>
-        </w:rPr>
-      </w:pPr>
-      <w:ins w:id="507" w:author="Joey Bernhardt" w:date="2016-01-05T13:05:00Z">
-        <w:r>
-          <w:rPr>
-            <w:rFonts w:ascii="Times New Roman" w:hAnsi="Times New Roman" w:cs="Times New Roman"/>
-            <w:b/>
-          </w:rPr>
-          <w:t xml:space="preserve">Figure 6. </w:t>
-        </w:r>
-        <w:r>
-          <w:rPr>
-            <w:rFonts w:ascii="Times New Roman" w:hAnsi="Times New Roman" w:cs="Times New Roman"/>
-            <w:b/>
-          </w:rPr>
-          <w:t>Functional group diversity enhances dietary nutritional diversity and nutritional benefits that human communities may derive from seafood assemblages. (</w:t>
-        </w:r>
-        <w:proofErr w:type="gramStart"/>
-        <w:r>
-          <w:rPr>
-            <w:rFonts w:ascii="Times New Roman" w:hAnsi="Times New Roman" w:cs="Times New Roman"/>
-            <w:b/>
-          </w:rPr>
-          <w:t>fig</w:t>
-        </w:r>
-        <w:proofErr w:type="gramEnd"/>
-        <w:r>
-          <w:rPr>
-            <w:rFonts w:ascii="Times New Roman" w:hAnsi="Times New Roman" w:cs="Times New Roman"/>
-            <w:b/>
-          </w:rPr>
-          <w:t xml:space="preserve"> 6 </w:t>
-        </w:r>
-        <w:r>
-          <w:rPr>
-            <w:rFonts w:ascii="Times New Roman" w:hAnsi="Times New Roman" w:cs="Times New Roman"/>
-            <w:b/>
-          </w:rPr>
-          <w:t xml:space="preserve">nutrient accumulation curve). </w:t>
-        </w:r>
-      </w:ins>
-    </w:p>
-    <w:p>
-      <w:pPr>
-        <w:pStyle w:val="ListParagraph"/>
-        <w:spacing w:line="360" w:lineRule="auto"/>
-        <w:rPr>
-          <w:ins w:id="508" w:author="Joey Bernhardt" w:date="2015-12-16T09:27:00Z"/>
-          <w:rFonts w:ascii="Times New Roman" w:hAnsi="Times New Roman" w:cs="Times New Roman"/>
-          <w:b/>
-          <w:rPrChange w:id="509" w:author="Joey Bernhardt" w:date="2015-12-18T16:08:00Z">
-            <w:rPr>
-              <w:ins w:id="510" w:author="Joey Bernhardt" w:date="2015-12-16T09:27:00Z"/>
-            </w:rPr>
-          </w:rPrChange>
-        </w:rPr>
-        <w:pPrChange w:id="511" w:author="Joey Bernhardt" w:date="2015-12-19T09:08:00Z">
-          <w:pPr/>
-        </w:pPrChange>
-      </w:pPr>
-      <w:ins w:id="512" w:author="Joey Bernhardt" w:date="2015-12-22T10:45:00Z">
-        <w:r>
-          <w:rPr>
-            <w:rFonts w:ascii="Times New Roman" w:hAnsi="Times New Roman" w:cs="Times New Roman"/>
-            <w:b/>
-            <w:noProof/>
-            <w:lang w:val="en-US"/>
-            <w:rPrChange w:id="513" w:author="Unknown">
+            <w:rPrChange w:id="517" w:author="Unknown">
               <w:rPr>
                 <w:noProof/>
                 <w:lang w:val="en-US"/>
@@ -7091,69 +7174,6 @@
                   <pic:pic xmlns:pic="http://schemas.openxmlformats.org/drawingml/2006/picture">
                     <pic:nvPicPr>
                       <pic:cNvPr id="0" name="Picture 2" descr="Macintosh HD:Users:Joey:Documents:Nutrient_Analysis:figures:sac.full.vs.noMoll.png"/>
-                      <pic:cNvPicPr>
-                        <a:picLocks noChangeAspect="1" noChangeArrowheads="1"/>
-                      </pic:cNvPicPr>
-                    </pic:nvPicPr>
-                    <pic:blipFill>
-                      <a:blip r:embed="rId13">
-                        <a:extLst>
-                          <a:ext uri="{28A0092B-C50C-407E-A947-70E740481C1C}">
-                            <a14:useLocalDpi xmlns:a14="http://schemas.microsoft.com/office/drawing/2010/main" val="0"/>
-                          </a:ext>
-                        </a:extLst>
-                      </a:blip>
-                      <a:srcRect/>
-                      <a:stretch>
-                        <a:fillRect/>
-                      </a:stretch>
-                    </pic:blipFill>
-                    <pic:spPr bwMode="auto">
-                      <a:xfrm>
-                        <a:off x="0" y="0"/>
-                        <a:ext cx="5486400" cy="4389120"/>
-                      </a:xfrm>
-                      <a:prstGeom prst="rect">
-                        <a:avLst/>
-                      </a:prstGeom>
-                      <a:noFill/>
-                      <a:ln>
-                        <a:noFill/>
-                      </a:ln>
-                    </pic:spPr>
-                  </pic:pic>
-                </a:graphicData>
-              </a:graphic>
-            </wp:inline>
-          </w:drawing>
-        </w:r>
-        <w:r>
-          <w:rPr>
-            <w:rFonts w:ascii="Times New Roman" w:hAnsi="Times New Roman" w:cs="Times New Roman"/>
-            <w:b/>
-            <w:noProof/>
-            <w:lang w:val="en-US"/>
-            <w:rPrChange w:id="514" w:author="Unknown">
-              <w:rPr>
-                <w:noProof/>
-                <w:lang w:val="en-US"/>
-              </w:rPr>
-            </w:rPrChange>
-          </w:rPr>
-          <w:lastRenderedPageBreak/>
-          <w:drawing>
-            <wp:inline distT="0" distB="0" distL="0" distR="0" wp14:anchorId="2E5934DE" wp14:editId="2EE0BDE4">
-              <wp:extent cx="5486400" cy="4389120"/>
-              <wp:effectExtent l="0" t="0" r="0" b="5080"/>
-              <wp:docPr id="3" name="Picture 3" descr="Macintosh HD:Users:Joey:Documents:Nutrient_Analysis:figures:sac.full.vs.noMoll1.png"/>
-              <wp:cNvGraphicFramePr>
-                <a:graphicFrameLocks xmlns:a="http://schemas.openxmlformats.org/drawingml/2006/main" noChangeAspect="1"/>
-              </wp:cNvGraphicFramePr>
-              <a:graphic xmlns:a="http://schemas.openxmlformats.org/drawingml/2006/main">
-                <a:graphicData uri="http://schemas.openxmlformats.org/drawingml/2006/picture">
-                  <pic:pic xmlns:pic="http://schemas.openxmlformats.org/drawingml/2006/picture">
-                    <pic:nvPicPr>
-                      <pic:cNvPr id="0" name="Picture 1" descr="Macintosh HD:Users:Joey:Documents:Nutrient_Analysis:figures:sac.full.vs.noMoll1.png"/>
                       <pic:cNvPicPr>
                         <a:picLocks noChangeAspect="1" noChangeArrowheads="1"/>
                       </pic:cNvPicPr>
@@ -7190,6 +7210,70 @@
             </wp:inline>
           </w:drawing>
         </w:r>
+        <w:bookmarkEnd w:id="515"/>
+        <w:r>
+          <w:rPr>
+            <w:rFonts w:ascii="Times New Roman" w:hAnsi="Times New Roman" w:cs="Times New Roman"/>
+            <w:b/>
+            <w:noProof/>
+            <w:lang w:val="en-US"/>
+            <w:rPrChange w:id="518" w:author="Unknown">
+              <w:rPr>
+                <w:noProof/>
+                <w:lang w:val="en-US"/>
+              </w:rPr>
+            </w:rPrChange>
+          </w:rPr>
+          <w:lastRenderedPageBreak/>
+          <w:drawing>
+            <wp:inline distT="0" distB="0" distL="0" distR="0" wp14:anchorId="2E5934DE" wp14:editId="2EE0BDE4">
+              <wp:extent cx="5486400" cy="4389120"/>
+              <wp:effectExtent l="0" t="0" r="0" b="5080"/>
+              <wp:docPr id="3" name="Picture 3" descr="Macintosh HD:Users:Joey:Documents:Nutrient_Analysis:figures:sac.full.vs.noMoll1.png"/>
+              <wp:cNvGraphicFramePr>
+                <a:graphicFrameLocks xmlns:a="http://schemas.openxmlformats.org/drawingml/2006/main" noChangeAspect="1"/>
+              </wp:cNvGraphicFramePr>
+              <a:graphic xmlns:a="http://schemas.openxmlformats.org/drawingml/2006/main">
+                <a:graphicData uri="http://schemas.openxmlformats.org/drawingml/2006/picture">
+                  <pic:pic xmlns:pic="http://schemas.openxmlformats.org/drawingml/2006/picture">
+                    <pic:nvPicPr>
+                      <pic:cNvPr id="0" name="Picture 1" descr="Macintosh HD:Users:Joey:Documents:Nutrient_Analysis:figures:sac.full.vs.noMoll1.png"/>
+                      <pic:cNvPicPr>
+                        <a:picLocks noChangeAspect="1" noChangeArrowheads="1"/>
+                      </pic:cNvPicPr>
+                    </pic:nvPicPr>
+                    <pic:blipFill>
+                      <a:blip r:embed="rId15">
+                        <a:extLst>
+                          <a:ext uri="{28A0092B-C50C-407E-A947-70E740481C1C}">
+                            <a14:useLocalDpi xmlns:a14="http://schemas.microsoft.com/office/drawing/2010/main" val="0"/>
+                          </a:ext>
+                        </a:extLst>
+                      </a:blip>
+                      <a:srcRect/>
+                      <a:stretch>
+                        <a:fillRect/>
+                      </a:stretch>
+                    </pic:blipFill>
+                    <pic:spPr bwMode="auto">
+                      <a:xfrm>
+                        <a:off x="0" y="0"/>
+                        <a:ext cx="5486400" cy="4389120"/>
+                      </a:xfrm>
+                      <a:prstGeom prst="rect">
+                        <a:avLst/>
+                      </a:prstGeom>
+                      <a:noFill/>
+                      <a:ln>
+                        <a:noFill/>
+                      </a:ln>
+                    </pic:spPr>
+                  </pic:pic>
+                </a:graphicData>
+              </a:graphic>
+            </wp:inline>
+          </w:drawing>
+        </w:r>
       </w:ins>
     </w:p>
     <w:p>
@@ -7197,11 +7281,11 @@
         <w:pStyle w:val="ListParagraph"/>
         <w:spacing w:line="360" w:lineRule="auto"/>
         <w:rPr>
-          <w:ins w:id="515" w:author="Joey Bernhardt" w:date="2015-12-16T09:28:00Z"/>
+          <w:ins w:id="519" w:author="Joey Bernhardt" w:date="2015-12-16T09:28:00Z"/>
           <w:rFonts w:ascii="Times New Roman" w:hAnsi="Times New Roman" w:cs="Times New Roman"/>
           <w:b/>
         </w:rPr>
-        <w:pPrChange w:id="516" w:author="Joey Bernhardt" w:date="2015-12-22T10:52:00Z">
+        <w:pPrChange w:id="520" w:author="Joey Bernhardt" w:date="2015-12-22T10:52:00Z">
           <w:pPr/>
         </w:pPrChange>
       </w:pPr>
@@ -7210,16 +7294,16 @@
       <w:pPr>
         <w:spacing w:line="360" w:lineRule="auto"/>
         <w:rPr>
-          <w:ins w:id="517" w:author="Joey Bernhardt" w:date="2016-01-05T13:06:00Z"/>
+          <w:ins w:id="521" w:author="Joey Bernhardt" w:date="2016-01-05T13:06:00Z"/>
           <w:rFonts w:ascii="Times New Roman" w:hAnsi="Times New Roman" w:cs="Times New Roman"/>
           <w:b/>
         </w:rPr>
-        <w:pPrChange w:id="518" w:author="Joey Bernhardt" w:date="2016-01-05T13:06:00Z">
+        <w:pPrChange w:id="522" w:author="Joey Bernhardt" w:date="2016-01-05T13:06:00Z">
           <w:pPr/>
         </w:pPrChange>
       </w:pPr>
       <w:proofErr w:type="spellStart"/>
-      <w:ins w:id="519" w:author="Joey Bernhardt" w:date="2016-01-05T13:06:00Z">
+      <w:ins w:id="523" w:author="Joey Bernhardt" w:date="2016-01-05T13:06:00Z">
         <w:r>
           <w:rPr>
             <w:rFonts w:ascii="Times New Roman" w:hAnsi="Times New Roman" w:cs="Times New Roman"/>
@@ -7241,25 +7325,25 @@
       <w:pPr>
         <w:spacing w:line="360" w:lineRule="auto"/>
         <w:rPr>
-          <w:ins w:id="520" w:author="Joey Bernhardt" w:date="2015-12-16T09:28:00Z"/>
+          <w:ins w:id="524" w:author="Joey Bernhardt" w:date="2015-12-16T09:28:00Z"/>
           <w:rFonts w:ascii="Times New Roman" w:hAnsi="Times New Roman" w:cs="Times New Roman"/>
           <w:b/>
-          <w:rPrChange w:id="521" w:author="Joey Bernhardt" w:date="2016-01-05T13:06:00Z">
+          <w:rPrChange w:id="525" w:author="Joey Bernhardt" w:date="2016-01-05T13:06:00Z">
             <w:rPr>
-              <w:ins w:id="522" w:author="Joey Bernhardt" w:date="2015-12-16T09:28:00Z"/>
+              <w:ins w:id="526" w:author="Joey Bernhardt" w:date="2015-12-16T09:28:00Z"/>
             </w:rPr>
           </w:rPrChange>
         </w:rPr>
-        <w:pPrChange w:id="523" w:author="Joey Bernhardt" w:date="2016-01-05T13:06:00Z">
+        <w:pPrChange w:id="527" w:author="Joey Bernhardt" w:date="2016-01-05T13:06:00Z">
           <w:pPr/>
         </w:pPrChange>
       </w:pPr>
-      <w:ins w:id="524" w:author="Joey Bernhardt" w:date="2015-12-16T09:28:00Z">
+      <w:ins w:id="528" w:author="Joey Bernhardt" w:date="2015-12-16T09:28:00Z">
         <w:r>
           <w:rPr>
             <w:rFonts w:ascii="Times New Roman" w:hAnsi="Times New Roman" w:cs="Times New Roman"/>
             <w:b/>
-            <w:rPrChange w:id="525" w:author="Joey Bernhardt" w:date="2016-01-05T13:06:00Z">
+            <w:rPrChange w:id="529" w:author="Joey Bernhardt" w:date="2016-01-05T13:06:00Z">
               <w:rPr/>
             </w:rPrChange>
           </w:rPr>
@@ -7272,11 +7356,11 @@
         <w:pStyle w:val="ListParagraph"/>
         <w:spacing w:line="360" w:lineRule="auto"/>
         <w:rPr>
-          <w:ins w:id="526" w:author="Joey Bernhardt" w:date="2015-12-16T09:29:00Z"/>
+          <w:ins w:id="530" w:author="Joey Bernhardt" w:date="2015-12-16T09:29:00Z"/>
           <w:rFonts w:ascii="Times New Roman" w:hAnsi="Times New Roman" w:cs="Times New Roman"/>
           <w:b/>
         </w:rPr>
-        <w:pPrChange w:id="527" w:author="Joey Bernhardt" w:date="2015-12-18T16:24:00Z">
+        <w:pPrChange w:id="531" w:author="Joey Bernhardt" w:date="2015-12-18T16:24:00Z">
           <w:pPr/>
         </w:pPrChange>
       </w:pPr>
@@ -7286,15 +7370,15 @@
         <w:pStyle w:val="ListParagraph"/>
         <w:spacing w:line="360" w:lineRule="auto"/>
         <w:rPr>
-          <w:ins w:id="528" w:author="Joey Bernhardt" w:date="2015-12-16T09:29:00Z"/>
+          <w:ins w:id="532" w:author="Joey Bernhardt" w:date="2015-12-16T09:29:00Z"/>
           <w:rFonts w:ascii="Times New Roman" w:hAnsi="Times New Roman" w:cs="Times New Roman"/>
           <w:b/>
         </w:rPr>
-        <w:pPrChange w:id="529" w:author="Joey Bernhardt" w:date="2015-12-18T16:24:00Z">
+        <w:pPrChange w:id="533" w:author="Joey Bernhardt" w:date="2015-12-18T16:24:00Z">
           <w:pPr/>
         </w:pPrChange>
       </w:pPr>
-      <w:ins w:id="530" w:author="Joey Bernhardt" w:date="2015-12-16T09:29:00Z">
+      <w:ins w:id="534" w:author="Joey Bernhardt" w:date="2015-12-16T09:29:00Z">
         <w:r>
           <w:rPr>
             <w:rFonts w:ascii="Times New Roman" w:hAnsi="Times New Roman" w:cs="Times New Roman"/>
@@ -7313,15 +7397,15 @@
         </w:numPr>
         <w:spacing w:line="360" w:lineRule="auto"/>
         <w:rPr>
-          <w:ins w:id="531" w:author="Joey Bernhardt" w:date="2015-12-16T09:29:00Z"/>
+          <w:ins w:id="535" w:author="Joey Bernhardt" w:date="2015-12-16T09:29:00Z"/>
           <w:rFonts w:ascii="Times New Roman" w:hAnsi="Times New Roman" w:cs="Times New Roman"/>
           <w:b/>
         </w:rPr>
-        <w:pPrChange w:id="532" w:author="Joey Bernhardt" w:date="2015-12-18T16:24:00Z">
+        <w:pPrChange w:id="536" w:author="Joey Bernhardt" w:date="2015-12-18T16:24:00Z">
           <w:pPr/>
         </w:pPrChange>
       </w:pPr>
-      <w:ins w:id="533" w:author="Joey Bernhardt" w:date="2015-12-16T09:29:00Z">
+      <w:ins w:id="537" w:author="Joey Bernhardt" w:date="2015-12-16T09:29:00Z">
         <w:r>
           <w:rPr>
             <w:rFonts w:ascii="Times New Roman" w:hAnsi="Times New Roman" w:cs="Times New Roman"/>
@@ -7342,11 +7426,11 @@
         <w:rPr>
           <w:rFonts w:ascii="Times New Roman" w:hAnsi="Times New Roman" w:cs="Times New Roman"/>
           <w:b/>
-          <w:rPrChange w:id="534" w:author="Joey Bernhardt" w:date="2015-12-18T16:08:00Z">
+          <w:rPrChange w:id="538" w:author="Joey Bernhardt" w:date="2015-12-18T16:08:00Z">
             <w:rPr/>
           </w:rPrChange>
         </w:rPr>
-        <w:pPrChange w:id="535" w:author="Joey Bernhardt" w:date="2015-12-18T16:24:00Z">
+        <w:pPrChange w:id="539" w:author="Joey Bernhardt" w:date="2015-12-18T16:24:00Z">
           <w:pPr/>
         </w:pPrChange>
       </w:pPr>

</xml_diff>